<commit_message>
Improved intent_whatis and scraping for intent_price
Improvements to #1 for chatbot intent - Explain terminology (intent_whatis)
- Updated lookup table for RASA
- Added more training examples for intent

For #13
- Added notebook Price_Scrapping.ipynb
-- Web scrape from Amazon based on ASIN
</commit_message>
<xml_diff>
--- a/docs/User Guide.docx
+++ b/docs/User Guide.docx
@@ -29,21 +29,12 @@
           <w:szCs w:val="52"/>
         </w:rPr>
       </w:pPr>
-      <w:proofErr w:type="spellStart"/>
       <w:r>
         <w:rPr>
           <w:sz w:val="52"/>
           <w:szCs w:val="52"/>
         </w:rPr>
-        <w:t>ShopBot</w:t>
-      </w:r>
-      <w:proofErr w:type="spellEnd"/>
-      <w:r>
-        <w:rPr>
-          <w:sz w:val="52"/>
-          <w:szCs w:val="52"/>
-        </w:rPr>
-        <w:t xml:space="preserve"> </w:t>
+        <w:t xml:space="preserve">ShopBot </w:t>
       </w:r>
     </w:p>
     <w:p>
@@ -447,7 +438,6 @@
                                       <w:u w:val="single"/>
                                     </w:rPr>
                                   </w:pPr>
-                                  <w:proofErr w:type="gramStart"/>
                                   <w:r>
                                     <w:rPr>
                                       <w:b/>
@@ -462,7 +452,6 @@
                                     </w:rPr>
                                     <w:t>AM  MEMBERS</w:t>
                                   </w:r>
-                                  <w:proofErr w:type="gramEnd"/>
                                 </w:p>
                                 <w:p>
                                   <w:pPr>
@@ -497,23 +486,7 @@
                                 </w:p>
                                 <w:p>
                                   <w:r>
-                                    <w:t xml:space="preserve">Wilson Lum </w:t>
-                                  </w:r>
-                                  <w:proofErr w:type="spellStart"/>
-                                  <w:r>
-                                    <w:t>Kok</w:t>
-                                  </w:r>
-                                  <w:proofErr w:type="spellEnd"/>
-                                  <w:r>
-                                    <w:t xml:space="preserve"> </w:t>
-                                  </w:r>
-                                  <w:proofErr w:type="spellStart"/>
-                                  <w:r>
-                                    <w:t>Keong</w:t>
-                                  </w:r>
-                                  <w:proofErr w:type="spellEnd"/>
-                                  <w:r>
-                                    <w:t xml:space="preserve"> </w:t>
+                                    <w:t xml:space="preserve">Wilson Lum Kok Keong </w:t>
                                   </w:r>
                                   <w:r>
                                     <w:tab/>
@@ -547,15 +520,7 @@
                                 </w:p>
                                 <w:p>
                                   <w:r>
-                                    <w:t xml:space="preserve">T E A M    </w:t>
-                                  </w:r>
-                                  <w:proofErr w:type="spellStart"/>
-                                  <w:r>
-                                    <w:t>M</w:t>
-                                  </w:r>
-                                  <w:proofErr w:type="spellEnd"/>
-                                  <w:r>
-                                    <w:t xml:space="preserve"> E M B E R S</w:t>
+                                    <w:t>T E A M    M E M B E R S</w:t>
                                   </w:r>
                                 </w:p>
                                 <w:p>
@@ -570,23 +535,7 @@
                                 </w:p>
                                 <w:p>
                                   <w:r>
-                                    <w:t xml:space="preserve">Wilson Lum </w:t>
-                                  </w:r>
-                                  <w:proofErr w:type="spellStart"/>
-                                  <w:r>
-                                    <w:t>Kok</w:t>
-                                  </w:r>
-                                  <w:proofErr w:type="spellEnd"/>
-                                  <w:r>
-                                    <w:t xml:space="preserve"> </w:t>
-                                  </w:r>
-                                  <w:proofErr w:type="spellStart"/>
-                                  <w:r>
-                                    <w:t>Keong</w:t>
-                                  </w:r>
-                                  <w:proofErr w:type="spellEnd"/>
-                                  <w:r>
-                                    <w:t xml:space="preserve"> - 3</w:t>
+                                    <w:t>Wilson Lum Kok Keong - 3</w:t>
                                   </w:r>
                                 </w:p>
                                 <w:p/>
@@ -610,15 +559,7 @@
                                 </w:p>
                                 <w:p>
                                   <w:r>
-                                    <w:t xml:space="preserve">T E A M    </w:t>
-                                  </w:r>
-                                  <w:proofErr w:type="spellStart"/>
-                                  <w:r>
-                                    <w:t>M</w:t>
-                                  </w:r>
-                                  <w:proofErr w:type="spellEnd"/>
-                                  <w:r>
-                                    <w:t xml:space="preserve"> E M B E R S</w:t>
+                                    <w:t>T E A M    M E M B E R S</w:t>
                                   </w:r>
                                 </w:p>
                                 <w:p>
@@ -633,23 +574,7 @@
                                 </w:p>
                                 <w:p>
                                   <w:r>
-                                    <w:t xml:space="preserve">Wilson Lum </w:t>
-                                  </w:r>
-                                  <w:proofErr w:type="spellStart"/>
-                                  <w:r>
-                                    <w:t>Kok</w:t>
-                                  </w:r>
-                                  <w:proofErr w:type="spellEnd"/>
-                                  <w:r>
-                                    <w:t xml:space="preserve"> </w:t>
-                                  </w:r>
-                                  <w:proofErr w:type="spellStart"/>
-                                  <w:r>
-                                    <w:t>Keong</w:t>
-                                  </w:r>
-                                  <w:proofErr w:type="spellEnd"/>
-                                  <w:r>
-                                    <w:t xml:space="preserve"> - 3</w:t>
+                                    <w:t>Wilson Lum Kok Keong - 3</w:t>
                                   </w:r>
                                 </w:p>
                               </w:txbxContent>
@@ -690,7 +615,6 @@
                                 <w:u w:val="single"/>
                               </w:rPr>
                             </w:pPr>
-                            <w:proofErr w:type="gramStart"/>
                             <w:r>
                               <w:rPr>
                                 <w:b/>
@@ -705,7 +629,6 @@
                               </w:rPr>
                               <w:t>AM  MEMBERS</w:t>
                             </w:r>
-                            <w:proofErr w:type="gramEnd"/>
                           </w:p>
                           <w:p>
                             <w:pPr>
@@ -740,23 +663,7 @@
                           </w:p>
                           <w:p>
                             <w:r>
-                              <w:t xml:space="preserve">Wilson Lum </w:t>
-                            </w:r>
-                            <w:proofErr w:type="spellStart"/>
-                            <w:r>
-                              <w:t>Kok</w:t>
-                            </w:r>
-                            <w:proofErr w:type="spellEnd"/>
-                            <w:r>
-                              <w:t xml:space="preserve"> </w:t>
-                            </w:r>
-                            <w:proofErr w:type="spellStart"/>
-                            <w:r>
-                              <w:t>Keong</w:t>
-                            </w:r>
-                            <w:proofErr w:type="spellEnd"/>
-                            <w:r>
-                              <w:t xml:space="preserve"> </w:t>
+                              <w:t xml:space="preserve">Wilson Lum Kok Keong </w:t>
                             </w:r>
                             <w:r>
                               <w:tab/>
@@ -790,15 +697,7 @@
                           </w:p>
                           <w:p>
                             <w:r>
-                              <w:t xml:space="preserve">T E A M    </w:t>
-                            </w:r>
-                            <w:proofErr w:type="spellStart"/>
-                            <w:r>
-                              <w:t>M</w:t>
-                            </w:r>
-                            <w:proofErr w:type="spellEnd"/>
-                            <w:r>
-                              <w:t xml:space="preserve"> E M B E R S</w:t>
+                              <w:t>T E A M    M E M B E R S</w:t>
                             </w:r>
                           </w:p>
                           <w:p>
@@ -813,23 +712,7 @@
                           </w:p>
                           <w:p>
                             <w:r>
-                              <w:t xml:space="preserve">Wilson Lum </w:t>
-                            </w:r>
-                            <w:proofErr w:type="spellStart"/>
-                            <w:r>
-                              <w:t>Kok</w:t>
-                            </w:r>
-                            <w:proofErr w:type="spellEnd"/>
-                            <w:r>
-                              <w:t xml:space="preserve"> </w:t>
-                            </w:r>
-                            <w:proofErr w:type="spellStart"/>
-                            <w:r>
-                              <w:t>Keong</w:t>
-                            </w:r>
-                            <w:proofErr w:type="spellEnd"/>
-                            <w:r>
-                              <w:t xml:space="preserve"> - 3</w:t>
+                              <w:t>Wilson Lum Kok Keong - 3</w:t>
                             </w:r>
                           </w:p>
                           <w:p/>
@@ -853,15 +736,7 @@
                           </w:p>
                           <w:p>
                             <w:r>
-                              <w:t xml:space="preserve">T E A M    </w:t>
-                            </w:r>
-                            <w:proofErr w:type="spellStart"/>
-                            <w:r>
-                              <w:t>M</w:t>
-                            </w:r>
-                            <w:proofErr w:type="spellEnd"/>
-                            <w:r>
-                              <w:t xml:space="preserve"> E M B E R S</w:t>
+                              <w:t>T E A M    M E M B E R S</w:t>
                             </w:r>
                           </w:p>
                           <w:p>
@@ -876,23 +751,7 @@
                           </w:p>
                           <w:p>
                             <w:r>
-                              <w:t xml:space="preserve">Wilson Lum </w:t>
-                            </w:r>
-                            <w:proofErr w:type="spellStart"/>
-                            <w:r>
-                              <w:t>Kok</w:t>
-                            </w:r>
-                            <w:proofErr w:type="spellEnd"/>
-                            <w:r>
-                              <w:t xml:space="preserve"> </w:t>
-                            </w:r>
-                            <w:proofErr w:type="spellStart"/>
-                            <w:r>
-                              <w:t>Keong</w:t>
-                            </w:r>
-                            <w:proofErr w:type="spellEnd"/>
-                            <w:r>
-                              <w:t xml:space="preserve"> - 3</w:t>
+                              <w:t>Wilson Lum Kok Keong - 3</w:t>
                             </w:r>
                           </w:p>
                         </w:txbxContent>
@@ -1934,171 +1793,153 @@
       <w:r>
         <w:fldChar w:fldCharType="separate"/>
       </w:r>
-      <w:proofErr w:type="spellStart"/>
       <w:r>
         <w:rPr>
           <w:b/>
           <w:bCs/>
         </w:rPr>
-        <w:t>Quickstart</w:t>
-      </w:r>
-      <w:proofErr w:type="spellEnd"/>
+        <w:t xml:space="preserve">Quickstart on </w:t>
+      </w:r>
       <w:r>
         <w:rPr>
           <w:b/>
           <w:bCs/>
         </w:rPr>
-        <w:t xml:space="preserve"> on </w:t>
+        <w:t>FB Messenger</w:t>
+      </w:r>
+      <w:r>
+        <w:fldChar w:fldCharType="end"/>
+      </w:r>
+      <w:r>
+        <w:t>)</w:t>
+      </w:r>
+      <w:r>
+        <w:t xml:space="preserve"> or install it to your own local server</w:t>
+      </w:r>
+      <w:r>
+        <w:t xml:space="preserve"> (See </w:t>
       </w:r>
       <w:r>
         <w:rPr>
           <w:b/>
           <w:bCs/>
         </w:rPr>
-        <w:t>FB Messenger</w:t>
-      </w:r>
-      <w:r>
-        <w:fldChar w:fldCharType="end"/>
-      </w:r>
-      <w:r>
-        <w:t>)</w:t>
-      </w:r>
-      <w:r>
-        <w:t xml:space="preserve"> or install it to your own local server</w:t>
-      </w:r>
-      <w:r>
-        <w:t xml:space="preserve"> (See </w:t>
+        <w:fldChar w:fldCharType="begin"/>
       </w:r>
       <w:r>
         <w:rPr>
           <w:b/>
           <w:bCs/>
         </w:rPr>
-        <w:fldChar w:fldCharType="begin"/>
+        <w:instrText xml:space="preserve"> REF _Ref17542076 \h </w:instrText>
       </w:r>
       <w:r>
         <w:rPr>
           <w:b/>
           <w:bCs/>
         </w:rPr>
-        <w:instrText xml:space="preserve"> REF _Ref17542076 \h </w:instrText>
+        <w:instrText xml:space="preserve"> \* MERGEFORMAT </w:instrText>
       </w:r>
       <w:r>
         <w:rPr>
           <w:b/>
           <w:bCs/>
         </w:rPr>
-        <w:instrText xml:space="preserve"> \* MERGEFORMAT </w:instrText>
       </w:r>
       <w:r>
         <w:rPr>
           <w:b/>
           <w:bCs/>
         </w:rPr>
+        <w:fldChar w:fldCharType="separate"/>
       </w:r>
       <w:r>
         <w:rPr>
           <w:b/>
           <w:bCs/>
         </w:rPr>
-        <w:fldChar w:fldCharType="separate"/>
+        <w:t>Full installation and deployment</w:t>
       </w:r>
       <w:r>
         <w:rPr>
           <w:b/>
           <w:bCs/>
         </w:rPr>
-        <w:t>Full installation and deployment</w:t>
-      </w:r>
-      <w:r>
+        <w:fldChar w:fldCharType="end"/>
+      </w:r>
+      <w:r>
+        <w:t>)</w:t>
+      </w:r>
+      <w:r>
+        <w:t xml:space="preserve">. </w:t>
+      </w:r>
+    </w:p>
+    <w:p>
+      <w:pPr>
         <w:rPr>
           <w:b/>
           <w:bCs/>
         </w:rPr>
-        <w:fldChar w:fldCharType="end"/>
-      </w:r>
-      <w:r>
-        <w:t>)</w:t>
-      </w:r>
-      <w:r>
-        <w:t xml:space="preserve">. </w:t>
-      </w:r>
-    </w:p>
-    <w:p>
-      <w:pPr>
+      </w:pPr>
+      <w:r>
+        <w:t xml:space="preserve">See </w:t>
+      </w:r>
+      <w:r>
+        <w:fldChar w:fldCharType="begin"/>
+      </w:r>
+      <w:r>
+        <w:instrText xml:space="preserve"> REF _Ref17889760 \h </w:instrText>
+      </w:r>
+      <w:r>
+        <w:fldChar w:fldCharType="separate"/>
+      </w:r>
+      <w:r>
         <w:rPr>
           <w:b/>
           <w:bCs/>
         </w:rPr>
-      </w:pPr>
-      <w:r>
-        <w:t xml:space="preserve">See </w:t>
-      </w:r>
-      <w:r>
-        <w:fldChar w:fldCharType="begin"/>
-      </w:r>
-      <w:r>
-        <w:instrText xml:space="preserve"> REF _Ref17889760 \h </w:instrText>
-      </w:r>
-      <w:r>
-        <w:fldChar w:fldCharType="separate"/>
-      </w:r>
-      <w:r>
+        <w:t>Test Scenarios</w:t>
+      </w:r>
+      <w:r>
+        <w:fldChar w:fldCharType="end"/>
+      </w:r>
+      <w:r>
+        <w:t xml:space="preserve"> </w:t>
+      </w:r>
+      <w:r>
+        <w:t>for sample question and replies.</w:t>
+      </w:r>
+    </w:p>
+    <w:p>
+      <w:pPr>
+        <w:pStyle w:val="Heading2"/>
         <w:rPr>
           <w:b/>
           <w:bCs/>
         </w:rPr>
-        <w:t>Test Scenarios</w:t>
-      </w:r>
-      <w:r>
-        <w:fldChar w:fldCharType="end"/>
-      </w:r>
-      <w:r>
-        <w:t xml:space="preserve"> </w:t>
-      </w:r>
-      <w:r>
-        <w:t>for sample question and replies.</w:t>
-      </w:r>
-    </w:p>
-    <w:p>
-      <w:pPr>
-        <w:pStyle w:val="Heading2"/>
+      </w:pPr>
+      <w:bookmarkStart w:id="5" w:name="_Ref17541940"/>
+      <w:bookmarkStart w:id="6" w:name="_Toc35447343"/>
+      <w:r>
         <w:rPr>
           <w:b/>
           <w:bCs/>
         </w:rPr>
-      </w:pPr>
-      <w:bookmarkStart w:id="5" w:name="_Ref17541940"/>
-      <w:bookmarkStart w:id="6" w:name="_Toc35447343"/>
-      <w:proofErr w:type="spellStart"/>
+        <w:t xml:space="preserve">Quickstart </w:t>
+      </w:r>
       <w:r>
         <w:rPr>
           <w:b/>
           <w:bCs/>
         </w:rPr>
-        <w:t>Quickstart</w:t>
-      </w:r>
-      <w:proofErr w:type="spellEnd"/>
+        <w:t xml:space="preserve">on </w:t>
+      </w:r>
+      <w:bookmarkEnd w:id="5"/>
       <w:r>
         <w:rPr>
           <w:b/>
           <w:bCs/>
         </w:rPr>
-        <w:t xml:space="preserve"> </w:t>
-      </w:r>
-      <w:r>
-        <w:rPr>
-          <w:b/>
-          <w:bCs/>
-        </w:rPr>
-        <w:t xml:space="preserve">on </w:t>
-      </w:r>
-      <w:bookmarkEnd w:id="5"/>
-      <w:r>
-        <w:rPr>
-          <w:b/>
-          <w:bCs/>
-        </w:rPr>
         <w:t>FB Messenger</w:t>
       </w:r>
       <w:bookmarkEnd w:id="6"/>
@@ -2115,23 +1956,7 @@
     </w:p>
     <w:p>
       <w:r>
-        <w:t xml:space="preserve">For </w:t>
-      </w:r>
-      <w:proofErr w:type="spellStart"/>
-      <w:r>
-        <w:t>quickstart</w:t>
-      </w:r>
-      <w:proofErr w:type="spellEnd"/>
-      <w:r>
-        <w:t xml:space="preserve">, as the Python webhook backend for </w:t>
-      </w:r>
-      <w:proofErr w:type="spellStart"/>
-      <w:r>
-        <w:t>DialogFlow</w:t>
-      </w:r>
-      <w:proofErr w:type="spellEnd"/>
-      <w:r>
-        <w:t xml:space="preserve"> is already hosted on Heroku, the only system requirements are for running </w:t>
+        <w:t xml:space="preserve">For quickstart, as the Python webhook backend for DialogFlow is already hosted on Heroku, the only system requirements are for running </w:t>
       </w:r>
       <w:r>
         <w:t>Facebook Messenger</w:t>
@@ -2166,27 +1991,14 @@
       <w:r>
         <w:t xml:space="preserve">Table </w:t>
       </w:r>
-      <w:r>
-        <w:fldChar w:fldCharType="begin"/>
-      </w:r>
-      <w:r>
-        <w:instrText xml:space="preserve"> SEQ Table \* ARABIC </w:instrText>
-      </w:r>
-      <w:r>
-        <w:fldChar w:fldCharType="separate"/>
-      </w:r>
-      <w:r>
-        <w:rPr>
-          <w:noProof/>
-        </w:rPr>
-        <w:t>1</w:t>
-      </w:r>
-      <w:r>
-        <w:rPr>
-          <w:noProof/>
-        </w:rPr>
-        <w:fldChar w:fldCharType="end"/>
-      </w:r>
+      <w:fldSimple w:instr=" SEQ Table \* ARABIC ">
+        <w:r>
+          <w:rPr>
+            <w:noProof/>
+          </w:rPr>
+          <w:t>1</w:t>
+        </w:r>
+      </w:fldSimple>
       <w:r>
         <w:t xml:space="preserve">. </w:t>
       </w:r>
@@ -2473,13 +2285,8 @@
           <w:numId w:val="4"/>
         </w:numPr>
       </w:pPr>
-      <w:proofErr w:type="spellStart"/>
-      <w:r>
-        <w:t>Dialogflow</w:t>
-      </w:r>
-      <w:proofErr w:type="spellEnd"/>
-      <w:r>
-        <w:t xml:space="preserve"> webhook is hosted on 1 Heroku server (A), and its NLU is hosted on another (B). </w:t>
+      <w:r>
+        <w:t xml:space="preserve">Dialogflow webhook is hosted on 1 Heroku server (A), and its NLU is hosted on another (B). </w:t>
       </w:r>
       <w:r>
         <w:t xml:space="preserve">Wake </w:t>
@@ -2592,11 +2399,9 @@
       <w:r>
         <w:t xml:space="preserve">begin chatting with </w:t>
       </w:r>
-      <w:proofErr w:type="spellStart"/>
       <w:r>
         <w:t>ShopBot</w:t>
       </w:r>
-      <w:proofErr w:type="spellEnd"/>
     </w:p>
     <w:p>
       <w:pPr>
@@ -2620,14 +2425,12 @@
       <w:r>
         <w:t xml:space="preserve">Note: As Heroku apps will go to sleep after 30 minutes of inactivity, please expect a longer response when you first start chatting with the </w:t>
       </w:r>
-      <w:proofErr w:type="spellStart"/>
       <w:r>
         <w:t>Shop</w:t>
       </w:r>
       <w:r>
         <w:t>Bot</w:t>
       </w:r>
-      <w:proofErr w:type="spellEnd"/>
       <w:r>
         <w:t xml:space="preserve"> </w:t>
       </w:r>
@@ -2655,16 +2458,11 @@
       <w:r>
         <w:t xml:space="preserve">Warning: If for some reason, the </w:t>
       </w:r>
-      <w:proofErr w:type="spellStart"/>
       <w:r>
         <w:t>Shop</w:t>
       </w:r>
       <w:r>
-        <w:t>bot</w:t>
-      </w:r>
-      <w:proofErr w:type="spellEnd"/>
-      <w:r>
-        <w:t xml:space="preserve"> is not working properly (</w:t>
+        <w:t>bot is not working properly (</w:t>
       </w:r>
       <w:r>
         <w:t>If it</w:t>
@@ -2726,15 +2524,7 @@
         <w:t xml:space="preserve">only </w:t>
       </w:r>
       <w:r>
-        <w:t xml:space="preserve">if installing and deploying to your own </w:t>
-      </w:r>
-      <w:proofErr w:type="spellStart"/>
-      <w:r>
-        <w:t>DialogFlow</w:t>
-      </w:r>
-      <w:proofErr w:type="spellEnd"/>
-      <w:r>
-        <w:t xml:space="preserve"> account and web server.</w:t>
+        <w:t>if installing and deploying to your own DialogFlow account and web server.</w:t>
       </w:r>
     </w:p>
     <w:p>
@@ -2796,15 +2586,7 @@
         </w:numPr>
       </w:pPr>
       <w:r>
-        <w:t xml:space="preserve">Google </w:t>
-      </w:r>
-      <w:proofErr w:type="spellStart"/>
-      <w:r>
-        <w:t>DialogFlow</w:t>
-      </w:r>
-      <w:proofErr w:type="spellEnd"/>
-      <w:r>
-        <w:t xml:space="preserve"> account. Sign up at </w:t>
+        <w:t xml:space="preserve">Google DialogFlow account. Sign up at </w:t>
       </w:r>
     </w:p>
     <w:p>
@@ -2833,15 +2615,7 @@
         </w:numPr>
       </w:pPr>
       <w:r>
-        <w:t xml:space="preserve">Download ngrok.exe or </w:t>
-      </w:r>
-      <w:proofErr w:type="spellStart"/>
-      <w:r>
-        <w:t>ngrok</w:t>
-      </w:r>
-      <w:proofErr w:type="spellEnd"/>
-      <w:r>
-        <w:t xml:space="preserve"> binary to your machine from </w:t>
+        <w:t xml:space="preserve">Download ngrok.exe or ngrok binary to your machine from </w:t>
       </w:r>
     </w:p>
     <w:p>
@@ -2887,15 +2661,7 @@
         <w:t xml:space="preserve">optionally, </w:t>
       </w:r>
       <w:r>
-        <w:t>in a new Anaconda environment (</w:t>
-      </w:r>
-      <w:proofErr w:type="spellStart"/>
-      <w:r>
-        <w:t>eg</w:t>
-      </w:r>
-      <w:proofErr w:type="spellEnd"/>
-      <w:r>
-        <w:t xml:space="preserve"> eba5004)</w:t>
+        <w:t>in a new Anaconda environment (eg eba5004)</w:t>
       </w:r>
     </w:p>
     <w:p>
@@ -2937,15 +2703,7 @@
       </w:pPr>
       <w:bookmarkStart w:id="14" w:name="_Toc35447350"/>
       <w:r>
-        <w:t xml:space="preserve">Navigate to the root of your local copy of the GitHub repository </w:t>
-      </w:r>
-      <w:proofErr w:type="spellStart"/>
-      <w:r>
-        <w:t>eg</w:t>
-      </w:r>
-      <w:proofErr w:type="spellEnd"/>
-      <w:r>
-        <w:t xml:space="preserve"> D:\github\shopBot</w:t>
+        <w:t>Navigate to the root of your local copy of the GitHub repository eg D:\github\shopBot</w:t>
       </w:r>
     </w:p>
     <w:p>
@@ -2975,69 +2733,23 @@
           <w:sz w:val="20"/>
           <w:szCs w:val="20"/>
         </w:rPr>
-        <w:t>rasa run --enable-</w:t>
-      </w:r>
-      <w:proofErr w:type="spellStart"/>
+        <w:t xml:space="preserve">rasa run --enable-api -m </w:t>
+      </w:r>
       <w:r>
         <w:rPr>
           <w:rFonts w:ascii="Courier New" w:hAnsi="Courier New" w:cs="Courier New"/>
           <w:sz w:val="20"/>
           <w:szCs w:val="20"/>
         </w:rPr>
-        <w:t>api</w:t>
-      </w:r>
-      <w:proofErr w:type="spellEnd"/>
+        <w:t>SystemCode/rasa/</w:t>
+      </w:r>
       <w:r>
         <w:rPr>
           <w:rFonts w:ascii="Courier New" w:hAnsi="Courier New" w:cs="Courier New"/>
           <w:sz w:val="20"/>
           <w:szCs w:val="20"/>
         </w:rPr>
-        <w:t xml:space="preserve"> -m </w:t>
-      </w:r>
-      <w:proofErr w:type="spellStart"/>
-      <w:r>
-        <w:rPr>
-          <w:rFonts w:ascii="Courier New" w:hAnsi="Courier New" w:cs="Courier New"/>
-          <w:sz w:val="20"/>
-          <w:szCs w:val="20"/>
-        </w:rPr>
-        <w:t>SystemCode</w:t>
-      </w:r>
-      <w:proofErr w:type="spellEnd"/>
-      <w:r>
-        <w:rPr>
-          <w:rFonts w:ascii="Courier New" w:hAnsi="Courier New" w:cs="Courier New"/>
-          <w:sz w:val="20"/>
-          <w:szCs w:val="20"/>
-        </w:rPr>
-        <w:t>/rasa/</w:t>
-      </w:r>
-      <w:r>
-        <w:rPr>
-          <w:rFonts w:ascii="Courier New" w:hAnsi="Courier New" w:cs="Courier New"/>
-          <w:sz w:val="20"/>
-          <w:szCs w:val="20"/>
-        </w:rPr>
-        <w:t>models/nlu_rasa.tar.gz --</w:t>
-      </w:r>
-      <w:proofErr w:type="spellStart"/>
-      <w:r>
-        <w:rPr>
-          <w:rFonts w:ascii="Courier New" w:hAnsi="Courier New" w:cs="Courier New"/>
-          <w:sz w:val="20"/>
-          <w:szCs w:val="20"/>
-        </w:rPr>
-        <w:t>cors</w:t>
-      </w:r>
-      <w:proofErr w:type="spellEnd"/>
-      <w:r>
-        <w:rPr>
-          <w:rFonts w:ascii="Courier New" w:hAnsi="Courier New" w:cs="Courier New"/>
-          <w:sz w:val="20"/>
-          <w:szCs w:val="20"/>
-        </w:rPr>
-        <w:t xml:space="preserve"> "*" -p 5015</w:t>
+        <w:t>models/nlu_rasa.tar.gz --cors "*" -p 5015</w:t>
       </w:r>
     </w:p>
     <w:p>
@@ -3088,6 +2800,7 @@
       <w:r>
         <w:rPr>
           <w:rFonts w:cstheme="minorHAnsi"/>
+          <w:noProof/>
           <w:sz w:val="20"/>
           <w:szCs w:val="20"/>
         </w:rPr>
@@ -3160,13 +2873,8 @@
       <w:r>
         <w:t xml:space="preserve"> </w:t>
       </w:r>
-      <w:proofErr w:type="spellStart"/>
-      <w:r>
-        <w:t>eg</w:t>
-      </w:r>
-      <w:proofErr w:type="spellEnd"/>
-      <w:r>
-        <w:t xml:space="preserve"> D:\</w:t>
+      <w:r>
+        <w:t>eg D:\</w:t>
       </w:r>
       <w:r>
         <w:t>github\</w:t>
@@ -3197,23 +2905,13 @@
       <w:pPr>
         <w:pStyle w:val="ListParagraph"/>
       </w:pPr>
-      <w:proofErr w:type="gramStart"/>
       <w:r>
         <w:rPr>
           <w:rFonts w:ascii="Courier New" w:hAnsi="Courier New" w:cs="Courier New"/>
           <w:sz w:val="20"/>
           <w:szCs w:val="20"/>
         </w:rPr>
-        <w:t>python .</w:t>
-      </w:r>
-      <w:proofErr w:type="gramEnd"/>
-      <w:r>
-        <w:rPr>
-          <w:rFonts w:ascii="Courier New" w:hAnsi="Courier New" w:cs="Courier New"/>
-          <w:sz w:val="20"/>
-          <w:szCs w:val="20"/>
-        </w:rPr>
-        <w:t>/SystemCode/Fulfillment/shopbot_main.py -s False -n True</w:t>
+        <w:t>python ./SystemCode/Fulfillment/shopbot_main.py -s False -n True</w:t>
       </w:r>
       <w:r>
         <w:rPr>
@@ -3333,19 +3031,11 @@
       <w:r>
         <w:t xml:space="preserve">, and </w:t>
       </w:r>
-      <w:proofErr w:type="spellStart"/>
       <w:r>
         <w:rPr>
           <w:color w:val="FF0000"/>
         </w:rPr>
-        <w:t>ngrok</w:t>
-      </w:r>
-      <w:proofErr w:type="spellEnd"/>
-      <w:r>
-        <w:rPr>
-          <w:color w:val="FF0000"/>
-        </w:rPr>
-        <w:t xml:space="preserve"> has been automatically started as well</w:t>
+        <w:t>ngrok has been automatically started as well</w:t>
       </w:r>
       <w:r>
         <w:t xml:space="preserve">. </w:t>
@@ -3360,39 +3050,10 @@
         </w:numPr>
       </w:pPr>
       <w:r>
-        <w:t xml:space="preserve">Note down the public </w:t>
-      </w:r>
-      <w:proofErr w:type="spellStart"/>
-      <w:r>
-        <w:t>url</w:t>
-      </w:r>
-      <w:proofErr w:type="spellEnd"/>
-      <w:r>
-        <w:t xml:space="preserve"> for </w:t>
-      </w:r>
-      <w:proofErr w:type="spellStart"/>
-      <w:r>
-        <w:t>ngrok</w:t>
-      </w:r>
-      <w:proofErr w:type="spellEnd"/>
-      <w:r>
-        <w:t xml:space="preserve"> (Public </w:t>
-      </w:r>
-      <w:proofErr w:type="spellStart"/>
-      <w:r>
-        <w:t>url</w:t>
-      </w:r>
-      <w:proofErr w:type="spellEnd"/>
-      <w:r>
-        <w:t xml:space="preserve"> will change </w:t>
-      </w:r>
-      <w:proofErr w:type="spellStart"/>
-      <w:r>
-        <w:t>everytime</w:t>
-      </w:r>
-      <w:proofErr w:type="spellEnd"/>
-      <w:r>
-        <w:t xml:space="preserve"> you restart the backend)</w:t>
+        <w:t>Note down the public url for ngrok</w:t>
+      </w:r>
+      <w:r>
+        <w:t xml:space="preserve"> (Public url will change everytime you restart the backend)</w:t>
       </w:r>
     </w:p>
     <w:p/>
@@ -3404,23 +3065,13 @@
       <w:r>
         <w:t xml:space="preserve">Importing </w:t>
       </w:r>
-      <w:proofErr w:type="spellStart"/>
       <w:r>
         <w:t>ShopB</w:t>
       </w:r>
       <w:r>
-        <w:t>ot</w:t>
-      </w:r>
-      <w:proofErr w:type="spellEnd"/>
-      <w:r>
-        <w:t xml:space="preserve"> into </w:t>
-      </w:r>
-      <w:proofErr w:type="spellStart"/>
-      <w:r>
-        <w:t>DialogFlow</w:t>
+        <w:t>ot into DialogFlow</w:t>
       </w:r>
       <w:bookmarkEnd w:id="15"/>
-      <w:proofErr w:type="spellEnd"/>
     </w:p>
     <w:p>
       <w:pPr>
@@ -3431,15 +3082,7 @@
         </w:numPr>
       </w:pPr>
       <w:r>
-        <w:t xml:space="preserve">Login to </w:t>
-      </w:r>
-      <w:proofErr w:type="spellStart"/>
-      <w:r>
-        <w:t>DialogFlow</w:t>
-      </w:r>
-      <w:proofErr w:type="spellEnd"/>
-      <w:r>
-        <w:t xml:space="preserve"> console at </w:t>
+        <w:t xml:space="preserve">Login to DialogFlow console at </w:t>
       </w:r>
       <w:hyperlink r:id="rId22" w:history="1">
         <w:r>
@@ -3461,11 +3104,9 @@
       <w:r>
         <w:t>Create a new agent called “</w:t>
       </w:r>
-      <w:proofErr w:type="spellStart"/>
       <w:r>
         <w:t>ShopBot</w:t>
       </w:r>
-      <w:proofErr w:type="spellEnd"/>
       <w:r>
         <w:t xml:space="preserve">” or whatever name you desire by </w:t>
       </w:r>
@@ -3594,29 +3235,11 @@
         <w:t>ShopBot_Deploy</w:t>
       </w:r>
       <w:r>
-        <w:t>.zip) from the local copy of the GitHub repository at \</w:t>
-      </w:r>
-      <w:proofErr w:type="spellStart"/>
-      <w:r>
-        <w:t>SystemCode</w:t>
-      </w:r>
-      <w:proofErr w:type="spellEnd"/>
-      <w:r>
-        <w:t>\</w:t>
-      </w:r>
-      <w:proofErr w:type="spellStart"/>
-      <w:r>
-        <w:t>DialogFlow</w:t>
-      </w:r>
-      <w:proofErr w:type="spellEnd"/>
-      <w:r>
-        <w:t xml:space="preserve"> by clicking the “Export and Import” button on </w:t>
-      </w:r>
-      <w:proofErr w:type="spellStart"/>
-      <w:r>
-        <w:t>DialogFlow</w:t>
-      </w:r>
-      <w:proofErr w:type="spellEnd"/>
+        <w:t>.zip) from the local copy of the GitHub repository at \SystemCode\DialogFlow</w:t>
+      </w:r>
+      <w:r>
+        <w:t xml:space="preserve"> by clicking the “Export and Import” button on DialogFlow</w:t>
+      </w:r>
       <w:r>
         <w:t>, and then clicking “</w:t>
       </w:r>
@@ -3737,15 +3360,7 @@
         </w:numPr>
       </w:pPr>
       <w:r>
-        <w:t xml:space="preserve">In </w:t>
-      </w:r>
-      <w:proofErr w:type="spellStart"/>
-      <w:r>
-        <w:t>DialogFlow</w:t>
-      </w:r>
-      <w:proofErr w:type="spellEnd"/>
-      <w:r>
-        <w:t xml:space="preserve">, </w:t>
+        <w:t xml:space="preserve">In DialogFlow, </w:t>
       </w:r>
       <w:r>
         <w:t xml:space="preserve">navigate to </w:t>
@@ -3894,32 +3509,14 @@
       <w:r>
         <w:t xml:space="preserve">The </w:t>
       </w:r>
-      <w:proofErr w:type="spellStart"/>
       <w:r>
         <w:t>ShopBot</w:t>
       </w:r>
-      <w:proofErr w:type="spellEnd"/>
-      <w:r>
-        <w:t xml:space="preserve"> is now running on </w:t>
-      </w:r>
-      <w:proofErr w:type="spellStart"/>
-      <w:r>
-        <w:t>DialogFlow</w:t>
-      </w:r>
-      <w:proofErr w:type="spellEnd"/>
-      <w:r>
-        <w:t xml:space="preserve"> and is connected</w:t>
-      </w:r>
-      <w:r>
-        <w:t xml:space="preserve"> to the local Python Flask web server through </w:t>
-      </w:r>
-      <w:proofErr w:type="spellStart"/>
-      <w:r>
-        <w:t>ngrok</w:t>
-      </w:r>
-      <w:proofErr w:type="spellEnd"/>
-      <w:r>
-        <w:t>.</w:t>
+      <w:r>
+        <w:t xml:space="preserve"> is now running on DialogFlow and is connected</w:t>
+      </w:r>
+      <w:r>
+        <w:t xml:space="preserve"> to the local Python Flask web server through ngrok.</w:t>
       </w:r>
     </w:p>
     <w:p/>
@@ -3947,16 +3544,11 @@
       <w:r>
         <w:t xml:space="preserve">As our </w:t>
       </w:r>
-      <w:proofErr w:type="spellStart"/>
       <w:r>
         <w:t>Shop</w:t>
       </w:r>
       <w:r>
-        <w:t>Bot</w:t>
-      </w:r>
-      <w:proofErr w:type="spellEnd"/>
-      <w:r>
-        <w:t xml:space="preserve"> was optimised and tested as a </w:t>
+        <w:t xml:space="preserve">Bot was optimised and tested as a </w:t>
       </w:r>
       <w:r>
         <w:t>Messenger</w:t>
@@ -3980,15 +3572,7 @@
         </w:numPr>
       </w:pPr>
       <w:r>
-        <w:t xml:space="preserve">In </w:t>
-      </w:r>
-      <w:proofErr w:type="spellStart"/>
-      <w:r>
-        <w:t>DialogFlow</w:t>
-      </w:r>
-      <w:proofErr w:type="spellEnd"/>
-      <w:r>
-        <w:t xml:space="preserve">, navigate to </w:t>
+        <w:t xml:space="preserve">In DialogFlow, navigate to </w:t>
       </w:r>
       <w:r>
         <w:rPr>
@@ -4042,20 +3626,46 @@
     </w:p>
     <w:p>
       <w:pPr>
+        <w:pStyle w:val="Heading2"/>
+        <w:rPr>
+          <w:b/>
+          <w:bCs/>
+        </w:rPr>
+      </w:pPr>
+      <w:bookmarkStart w:id="17" w:name="_Ref17542063"/>
+      <w:bookmarkStart w:id="18" w:name="_Ref17889760"/>
+      <w:r>
+        <w:br w:type="page"/>
+      </w:r>
+      <w:bookmarkStart w:id="19" w:name="_Toc35447353"/>
+      <w:r>
+        <w:rPr>
+          <w:b/>
+          <w:bCs/>
+        </w:rPr>
+        <w:lastRenderedPageBreak/>
+        <w:t>Test Scenarios</w:t>
+      </w:r>
+      <w:bookmarkEnd w:id="17"/>
+      <w:bookmarkEnd w:id="18"/>
+      <w:bookmarkEnd w:id="19"/>
+    </w:p>
+    <w:p/>
+    <w:p>
+      <w:r>
+        <w:t>The following intents are available</w:t>
+      </w:r>
+    </w:p>
+    <w:p>
+      <w:pPr>
         <w:pStyle w:val="ListParagraph"/>
         <w:numPr>
           <w:ilvl w:val="0"/>
           <w:numId w:val="8"/>
         </w:numPr>
-        <w:rPr>
-          <w:highlight w:val="yellow"/>
-        </w:rPr>
-      </w:pPr>
-      <w:r>
-        <w:rPr>
-          <w:highlight w:val="yellow"/>
-        </w:rPr>
-        <w:t>TODO</w:t>
+      </w:pPr>
+      <w:r>
+        <w:t>Get product recommendations</w:t>
       </w:r>
     </w:p>
     <w:p>
@@ -4065,50 +3675,46 @@
           <w:ilvl w:val="0"/>
           <w:numId w:val="8"/>
         </w:numPr>
-        <w:rPr>
-          <w:highlight w:val="yellow"/>
-        </w:rPr>
-      </w:pPr>
-      <w:r>
-        <w:rPr>
-          <w:highlight w:val="yellow"/>
-        </w:rPr>
-        <w:t>TODO</w:t>
-      </w:r>
-    </w:p>
+      </w:pPr>
+      <w:r>
+        <w:t>Get answers to headphone-related stuff (FAQ)</w:t>
+      </w:r>
+    </w:p>
+    <w:p>
+      <w:pPr>
+        <w:pStyle w:val="ListParagraph"/>
+        <w:numPr>
+          <w:ilvl w:val="0"/>
+          <w:numId w:val="8"/>
+        </w:numPr>
+      </w:pPr>
+      <w:r>
+        <w:t>Get pricing information for a specific headphone model</w:t>
+      </w:r>
+    </w:p>
+    <w:p/>
     <w:p>
       <w:pPr>
         <w:pStyle w:val="Heading2"/>
-        <w:rPr>
-          <w:b/>
-          <w:bCs/>
-        </w:rPr>
-      </w:pPr>
-      <w:bookmarkStart w:id="17" w:name="_Ref17542063"/>
-      <w:bookmarkStart w:id="18" w:name="_Ref17889760"/>
-      <w:r>
-        <w:br w:type="page"/>
-      </w:r>
-      <w:bookmarkStart w:id="19" w:name="_Toc35447353"/>
-      <w:r>
-        <w:rPr>
-          <w:b/>
-          <w:bCs/>
-        </w:rPr>
-        <w:lastRenderedPageBreak/>
-        <w:t>Test Scenarios</w:t>
-      </w:r>
-      <w:bookmarkEnd w:id="17"/>
-      <w:bookmarkEnd w:id="18"/>
-      <w:bookmarkEnd w:id="19"/>
-    </w:p>
-    <w:p/>
-    <w:p>
-      <w:r>
-        <w:rPr>
-          <w:highlight w:val="yellow"/>
-        </w:rPr>
-        <w:t>TODO</w:t>
+      </w:pPr>
+      <w:r>
+        <w:t>Get answers to headphone-related stuff</w:t>
+      </w:r>
+    </w:p>
+    <w:p>
+      <w:r>
+        <w:t>You can ask the chatbot specific terms related to headphones.</w:t>
+      </w:r>
+    </w:p>
+    <w:p>
+      <w:r>
+        <w:t xml:space="preserve">For example, “What is </w:t>
+      </w:r>
+      <w:r>
+        <w:t>bluetooth</w:t>
+      </w:r>
+      <w:r>
+        <w:t>?”</w:t>
       </w:r>
     </w:p>
     <w:p/>
@@ -4373,7 +3979,7 @@
         <v:path o:extrusionok="f" gradientshapeok="t" o:connecttype="rect"/>
         <o:lock v:ext="edit" aspectratio="t"/>
       </v:shapetype>
-      <v:shape id="_x0000_i1103" type="#_x0000_t75" style="width:12pt;height:12pt;visibility:visible;mso-wrap-style:square" o:bullet="t">
+      <v:shape id="_x0000_i1067" type="#_x0000_t75" style="width:12pt;height:12pt;visibility:visible;mso-wrap-style:square" o:bullet="t">
         <v:imagedata r:id="rId1" o:title=""/>
       </v:shape>
     </w:pict>
@@ -4520,6 +4126,119 @@
     </w:lvl>
   </w:abstractNum>
   <w:abstractNum w:abstractNumId="1" w15:restartNumberingAfterBreak="0">
+    <w:nsid w:val="166673E8"/>
+    <w:multiLevelType w:val="hybridMultilevel"/>
+    <w:tmpl w:val="BD3A00F2"/>
+    <w:lvl w:ilvl="0" w:tplc="48090001">
+      <w:start w:val="1"/>
+      <w:numFmt w:val="bullet"/>
+      <w:lvlText w:val=""/>
+      <w:lvlJc w:val="left"/>
+      <w:pPr>
+        <w:ind w:left="720" w:hanging="360"/>
+      </w:pPr>
+      <w:rPr>
+        <w:rFonts w:ascii="Symbol" w:hAnsi="Symbol" w:cs="Symbol" w:hint="default"/>
+      </w:rPr>
+    </w:lvl>
+    <w:lvl w:ilvl="1" w:tplc="48090003" w:tentative="1">
+      <w:start w:val="1"/>
+      <w:numFmt w:val="bullet"/>
+      <w:lvlText w:val="o"/>
+      <w:lvlJc w:val="left"/>
+      <w:pPr>
+        <w:ind w:left="1440" w:hanging="360"/>
+      </w:pPr>
+      <w:rPr>
+        <w:rFonts w:ascii="Courier New" w:hAnsi="Courier New" w:cs="Courier New" w:hint="default"/>
+      </w:rPr>
+    </w:lvl>
+    <w:lvl w:ilvl="2" w:tplc="48090005" w:tentative="1">
+      <w:start w:val="1"/>
+      <w:numFmt w:val="bullet"/>
+      <w:lvlText w:val=""/>
+      <w:lvlJc w:val="left"/>
+      <w:pPr>
+        <w:ind w:left="2160" w:hanging="360"/>
+      </w:pPr>
+      <w:rPr>
+        <w:rFonts w:ascii="Wingdings" w:hAnsi="Wingdings" w:cs="Wingdings" w:hint="default"/>
+      </w:rPr>
+    </w:lvl>
+    <w:lvl w:ilvl="3" w:tplc="48090001" w:tentative="1">
+      <w:start w:val="1"/>
+      <w:numFmt w:val="bullet"/>
+      <w:lvlText w:val=""/>
+      <w:lvlJc w:val="left"/>
+      <w:pPr>
+        <w:ind w:left="2880" w:hanging="360"/>
+      </w:pPr>
+      <w:rPr>
+        <w:rFonts w:ascii="Symbol" w:hAnsi="Symbol" w:cs="Symbol" w:hint="default"/>
+      </w:rPr>
+    </w:lvl>
+    <w:lvl w:ilvl="4" w:tplc="48090003" w:tentative="1">
+      <w:start w:val="1"/>
+      <w:numFmt w:val="bullet"/>
+      <w:lvlText w:val="o"/>
+      <w:lvlJc w:val="left"/>
+      <w:pPr>
+        <w:ind w:left="3600" w:hanging="360"/>
+      </w:pPr>
+      <w:rPr>
+        <w:rFonts w:ascii="Courier New" w:hAnsi="Courier New" w:cs="Courier New" w:hint="default"/>
+      </w:rPr>
+    </w:lvl>
+    <w:lvl w:ilvl="5" w:tplc="48090005" w:tentative="1">
+      <w:start w:val="1"/>
+      <w:numFmt w:val="bullet"/>
+      <w:lvlText w:val=""/>
+      <w:lvlJc w:val="left"/>
+      <w:pPr>
+        <w:ind w:left="4320" w:hanging="360"/>
+      </w:pPr>
+      <w:rPr>
+        <w:rFonts w:ascii="Wingdings" w:hAnsi="Wingdings" w:cs="Wingdings" w:hint="default"/>
+      </w:rPr>
+    </w:lvl>
+    <w:lvl w:ilvl="6" w:tplc="48090001" w:tentative="1">
+      <w:start w:val="1"/>
+      <w:numFmt w:val="bullet"/>
+      <w:lvlText w:val=""/>
+      <w:lvlJc w:val="left"/>
+      <w:pPr>
+        <w:ind w:left="5040" w:hanging="360"/>
+      </w:pPr>
+      <w:rPr>
+        <w:rFonts w:ascii="Symbol" w:hAnsi="Symbol" w:cs="Symbol" w:hint="default"/>
+      </w:rPr>
+    </w:lvl>
+    <w:lvl w:ilvl="7" w:tplc="48090003" w:tentative="1">
+      <w:start w:val="1"/>
+      <w:numFmt w:val="bullet"/>
+      <w:lvlText w:val="o"/>
+      <w:lvlJc w:val="left"/>
+      <w:pPr>
+        <w:ind w:left="5760" w:hanging="360"/>
+      </w:pPr>
+      <w:rPr>
+        <w:rFonts w:ascii="Courier New" w:hAnsi="Courier New" w:cs="Courier New" w:hint="default"/>
+      </w:rPr>
+    </w:lvl>
+    <w:lvl w:ilvl="8" w:tplc="48090005" w:tentative="1">
+      <w:start w:val="1"/>
+      <w:numFmt w:val="bullet"/>
+      <w:lvlText w:val=""/>
+      <w:lvlJc w:val="left"/>
+      <w:pPr>
+        <w:ind w:left="6480" w:hanging="360"/>
+      </w:pPr>
+      <w:rPr>
+        <w:rFonts w:ascii="Wingdings" w:hAnsi="Wingdings" w:cs="Wingdings" w:hint="default"/>
+      </w:rPr>
+    </w:lvl>
+  </w:abstractNum>
+  <w:abstractNum w:abstractNumId="2" w15:restartNumberingAfterBreak="0">
     <w:nsid w:val="213068F0"/>
     <w:multiLevelType w:val="hybridMultilevel"/>
     <w:tmpl w:val="18BC518A"/>
@@ -4632,7 +4351,7 @@
       </w:rPr>
     </w:lvl>
   </w:abstractNum>
-  <w:abstractNum w:abstractNumId="2" w15:restartNumberingAfterBreak="0">
+  <w:abstractNum w:abstractNumId="3" w15:restartNumberingAfterBreak="0">
     <w:nsid w:val="2372023C"/>
     <w:multiLevelType w:val="hybridMultilevel"/>
     <w:tmpl w:val="EA765E8A"/>
@@ -4744,7 +4463,7 @@
       </w:rPr>
     </w:lvl>
   </w:abstractNum>
-  <w:abstractNum w:abstractNumId="3" w15:restartNumberingAfterBreak="0">
+  <w:abstractNum w:abstractNumId="4" w15:restartNumberingAfterBreak="0">
     <w:nsid w:val="3A115F10"/>
     <w:multiLevelType w:val="hybridMultilevel"/>
     <w:tmpl w:val="52B67AC8"/>
@@ -4830,7 +4549,7 @@
       </w:pPr>
     </w:lvl>
   </w:abstractNum>
-  <w:abstractNum w:abstractNumId="4" w15:restartNumberingAfterBreak="0">
+  <w:abstractNum w:abstractNumId="5" w15:restartNumberingAfterBreak="0">
     <w:nsid w:val="4C616517"/>
     <w:multiLevelType w:val="hybridMultilevel"/>
     <w:tmpl w:val="F774E33C"/>
@@ -4944,7 +4663,7 @@
       </w:rPr>
     </w:lvl>
   </w:abstractNum>
-  <w:abstractNum w:abstractNumId="5" w15:restartNumberingAfterBreak="0">
+  <w:abstractNum w:abstractNumId="6" w15:restartNumberingAfterBreak="0">
     <w:nsid w:val="58D76AFD"/>
     <w:multiLevelType w:val="hybridMultilevel"/>
     <w:tmpl w:val="2F9CC044"/>
@@ -5057,7 +4776,7 @@
       </w:rPr>
     </w:lvl>
   </w:abstractNum>
-  <w:abstractNum w:abstractNumId="6" w15:restartNumberingAfterBreak="0">
+  <w:abstractNum w:abstractNumId="7" w15:restartNumberingAfterBreak="0">
     <w:nsid w:val="60990D18"/>
     <w:multiLevelType w:val="hybridMultilevel"/>
     <w:tmpl w:val="43D22AFC"/>
@@ -5146,7 +4865,7 @@
       </w:pPr>
     </w:lvl>
   </w:abstractNum>
-  <w:abstractNum w:abstractNumId="7" w15:restartNumberingAfterBreak="0">
+  <w:abstractNum w:abstractNumId="8" w15:restartNumberingAfterBreak="0">
     <w:nsid w:val="64374D6B"/>
     <w:multiLevelType w:val="hybridMultilevel"/>
     <w:tmpl w:val="A99EACE2"/>
@@ -5258,7 +4977,7 @@
       </w:rPr>
     </w:lvl>
   </w:abstractNum>
-  <w:abstractNum w:abstractNumId="8" w15:restartNumberingAfterBreak="0">
+  <w:abstractNum w:abstractNumId="9" w15:restartNumberingAfterBreak="0">
     <w:nsid w:val="6B3774E6"/>
     <w:multiLevelType w:val="hybridMultilevel"/>
     <w:tmpl w:val="D5C233D6"/>
@@ -5371,7 +5090,7 @@
       </w:rPr>
     </w:lvl>
   </w:abstractNum>
-  <w:abstractNum w:abstractNumId="9" w15:restartNumberingAfterBreak="0">
+  <w:abstractNum w:abstractNumId="10" w15:restartNumberingAfterBreak="0">
     <w:nsid w:val="7EE6229B"/>
     <w:multiLevelType w:val="hybridMultilevel"/>
     <w:tmpl w:val="3424C5A2"/>
@@ -5484,34 +5203,37 @@
     </w:lvl>
   </w:abstractNum>
   <w:num w:numId="1">
-    <w:abstractNumId w:val="2"/>
+    <w:abstractNumId w:val="3"/>
   </w:num>
   <w:num w:numId="2">
-    <w:abstractNumId w:val="7"/>
+    <w:abstractNumId w:val="8"/>
   </w:num>
   <w:num w:numId="3">
-    <w:abstractNumId w:val="9"/>
+    <w:abstractNumId w:val="10"/>
   </w:num>
   <w:num w:numId="4">
-    <w:abstractNumId w:val="3"/>
+    <w:abstractNumId w:val="4"/>
   </w:num>
   <w:num w:numId="5">
-    <w:abstractNumId w:val="6"/>
+    <w:abstractNumId w:val="7"/>
   </w:num>
   <w:num w:numId="6">
     <w:abstractNumId w:val="0"/>
   </w:num>
   <w:num w:numId="7">
+    <w:abstractNumId w:val="6"/>
+  </w:num>
+  <w:num w:numId="8">
+    <w:abstractNumId w:val="2"/>
+  </w:num>
+  <w:num w:numId="9">
+    <w:abstractNumId w:val="9"/>
+  </w:num>
+  <w:num w:numId="10">
     <w:abstractNumId w:val="5"/>
   </w:num>
-  <w:num w:numId="8">
+  <w:num w:numId="11">
     <w:abstractNumId w:val="1"/>
-  </w:num>
-  <w:num w:numId="9">
-    <w:abstractNumId w:val="8"/>
-  </w:num>
-  <w:num w:numId="10">
-    <w:abstractNumId w:val="4"/>
   </w:num>
 </w:numbering>
 </file>
@@ -6653,7 +6375,7 @@
 </file>
 
 <file path=customXml/itemProps1.xml><?xml version="1.0" encoding="utf-8"?>
-<ds:datastoreItem xmlns:ds="http://schemas.openxmlformats.org/officeDocument/2006/customXml" ds:itemID="{2EB58BD9-8733-46C1-9010-805AFF250D8C}">
+<ds:datastoreItem xmlns:ds="http://schemas.openxmlformats.org/officeDocument/2006/customXml" ds:itemID="{018FFEDF-E4AA-4213-8D97-99066A58D092}">
   <ds:schemaRefs>
     <ds:schemaRef ds:uri="http://schemas.openxmlformats.org/officeDocument/2006/bibliography"/>
   </ds:schemaRefs>

</xml_diff>

<commit_message>
Documentation and NLU preprocessing
- Created logo for chatbot, modifying original graphic from FreePik
#14 - Initial draft for Project Report. Also added and improved upon #3 by @quinceyyy
#13 - Updated User Report with new icon

For intents using Rasa such as #1 and #13, we will now preprocess the user's input by removing singlish words at end of sentence. This will simplify training examples as we need not cater for singlish end-words
</commit_message>
<xml_diff>
--- a/docs/User Guide.docx
+++ b/docs/User Guide.docx
@@ -29,27 +29,36 @@
           <w:szCs w:val="52"/>
         </w:rPr>
       </w:pPr>
+      <w:proofErr w:type="spellStart"/>
       <w:r>
         <w:rPr>
           <w:sz w:val="52"/>
           <w:szCs w:val="52"/>
         </w:rPr>
-        <w:t xml:space="preserve">ShopBot </w:t>
-      </w:r>
-    </w:p>
-    <w:p>
-      <w:pPr>
-        <w:jc w:val="center"/>
+        <w:t>ShopBot</w:t>
+      </w:r>
+      <w:proofErr w:type="spellEnd"/>
+      <w:r>
         <w:rPr>
           <w:sz w:val="52"/>
           <w:szCs w:val="52"/>
         </w:rPr>
-      </w:pPr>
-      <w:r>
+        <w:t xml:space="preserve"> </w:t>
+      </w:r>
+    </w:p>
+    <w:p>
+      <w:pPr>
+        <w:jc w:val="center"/>
         <w:rPr>
           <w:sz w:val="52"/>
           <w:szCs w:val="52"/>
         </w:rPr>
+      </w:pPr>
+      <w:r>
+        <w:rPr>
+          <w:sz w:val="52"/>
+          <w:szCs w:val="52"/>
+        </w:rPr>
         <w:t>for earphones and headphones</w:t>
       </w:r>
     </w:p>
@@ -94,7 +103,7 @@
           <w:noProof/>
         </w:rPr>
         <w:drawing>
-          <wp:inline distT="0" distB="0" distL="0" distR="0" wp14:anchorId="0B4409A2" wp14:editId="2CE9D0C4">
+          <wp:inline distT="0" distB="0" distL="0" distR="0" wp14:anchorId="0B4409A2" wp14:editId="19E46657">
             <wp:extent cx="2646000" cy="2646000"/>
             <wp:effectExtent l="0" t="0" r="0" b="2540"/>
             <wp:docPr id="29" name="Picture 29"/>
@@ -118,7 +127,6 @@
                         </a:ext>
                       </a:extLst>
                     </a:blip>
-                    <a:srcRect/>
                     <a:stretch>
                       <a:fillRect/>
                     </a:stretch>
@@ -438,6 +446,7 @@
                                       <w:u w:val="single"/>
                                     </w:rPr>
                                   </w:pPr>
+                                  <w:proofErr w:type="gramStart"/>
                                   <w:r>
                                     <w:rPr>
                                       <w:b/>
@@ -452,6 +461,7 @@
                                     </w:rPr>
                                     <w:t>AM  MEMBERS</w:t>
                                   </w:r>
+                                  <w:proofErr w:type="gramEnd"/>
                                 </w:p>
                                 <w:p>
                                   <w:pPr>
@@ -486,7 +496,23 @@
                                 </w:p>
                                 <w:p>
                                   <w:r>
-                                    <w:t xml:space="preserve">Wilson Lum Kok Keong </w:t>
+                                    <w:t xml:space="preserve">Wilson Lum </w:t>
+                                  </w:r>
+                                  <w:proofErr w:type="spellStart"/>
+                                  <w:r>
+                                    <w:t>Kok</w:t>
+                                  </w:r>
+                                  <w:proofErr w:type="spellEnd"/>
+                                  <w:r>
+                                    <w:t xml:space="preserve"> </w:t>
+                                  </w:r>
+                                  <w:proofErr w:type="spellStart"/>
+                                  <w:r>
+                                    <w:t>Keong</w:t>
+                                  </w:r>
+                                  <w:proofErr w:type="spellEnd"/>
+                                  <w:r>
+                                    <w:t xml:space="preserve"> </w:t>
                                   </w:r>
                                   <w:r>
                                     <w:tab/>
@@ -520,7 +546,15 @@
                                 </w:p>
                                 <w:p>
                                   <w:r>
-                                    <w:t>T E A M    M E M B E R S</w:t>
+                                    <w:t xml:space="preserve">T E A M    </w:t>
+                                  </w:r>
+                                  <w:proofErr w:type="spellStart"/>
+                                  <w:r>
+                                    <w:t>M</w:t>
+                                  </w:r>
+                                  <w:proofErr w:type="spellEnd"/>
+                                  <w:r>
+                                    <w:t xml:space="preserve"> E M B E R S</w:t>
                                   </w:r>
                                 </w:p>
                                 <w:p>
@@ -535,7 +569,23 @@
                                 </w:p>
                                 <w:p>
                                   <w:r>
-                                    <w:t>Wilson Lum Kok Keong - 3</w:t>
+                                    <w:t xml:space="preserve">Wilson Lum </w:t>
+                                  </w:r>
+                                  <w:proofErr w:type="spellStart"/>
+                                  <w:r>
+                                    <w:t>Kok</w:t>
+                                  </w:r>
+                                  <w:proofErr w:type="spellEnd"/>
+                                  <w:r>
+                                    <w:t xml:space="preserve"> </w:t>
+                                  </w:r>
+                                  <w:proofErr w:type="spellStart"/>
+                                  <w:r>
+                                    <w:t>Keong</w:t>
+                                  </w:r>
+                                  <w:proofErr w:type="spellEnd"/>
+                                  <w:r>
+                                    <w:t xml:space="preserve"> - 3</w:t>
                                   </w:r>
                                 </w:p>
                                 <w:p/>
@@ -559,7 +609,15 @@
                                 </w:p>
                                 <w:p>
                                   <w:r>
-                                    <w:t>T E A M    M E M B E R S</w:t>
+                                    <w:t xml:space="preserve">T E A M    </w:t>
+                                  </w:r>
+                                  <w:proofErr w:type="spellStart"/>
+                                  <w:r>
+                                    <w:t>M</w:t>
+                                  </w:r>
+                                  <w:proofErr w:type="spellEnd"/>
+                                  <w:r>
+                                    <w:t xml:space="preserve"> E M B E R S</w:t>
                                   </w:r>
                                 </w:p>
                                 <w:p>
@@ -574,7 +632,23 @@
                                 </w:p>
                                 <w:p>
                                   <w:r>
-                                    <w:t>Wilson Lum Kok Keong - 3</w:t>
+                                    <w:t xml:space="preserve">Wilson Lum </w:t>
+                                  </w:r>
+                                  <w:proofErr w:type="spellStart"/>
+                                  <w:r>
+                                    <w:t>Kok</w:t>
+                                  </w:r>
+                                  <w:proofErr w:type="spellEnd"/>
+                                  <w:r>
+                                    <w:t xml:space="preserve"> </w:t>
+                                  </w:r>
+                                  <w:proofErr w:type="spellStart"/>
+                                  <w:r>
+                                    <w:t>Keong</w:t>
+                                  </w:r>
+                                  <w:proofErr w:type="spellEnd"/>
+                                  <w:r>
+                                    <w:t xml:space="preserve"> - 3</w:t>
                                   </w:r>
                                 </w:p>
                               </w:txbxContent>
@@ -615,6 +689,7 @@
                                 <w:u w:val="single"/>
                               </w:rPr>
                             </w:pPr>
+                            <w:proofErr w:type="gramStart"/>
                             <w:r>
                               <w:rPr>
                                 <w:b/>
@@ -629,6 +704,7 @@
                               </w:rPr>
                               <w:t>AM  MEMBERS</w:t>
                             </w:r>
+                            <w:proofErr w:type="gramEnd"/>
                           </w:p>
                           <w:p>
                             <w:pPr>
@@ -663,7 +739,23 @@
                           </w:p>
                           <w:p>
                             <w:r>
-                              <w:t xml:space="preserve">Wilson Lum Kok Keong </w:t>
+                              <w:t xml:space="preserve">Wilson Lum </w:t>
+                            </w:r>
+                            <w:proofErr w:type="spellStart"/>
+                            <w:r>
+                              <w:t>Kok</w:t>
+                            </w:r>
+                            <w:proofErr w:type="spellEnd"/>
+                            <w:r>
+                              <w:t xml:space="preserve"> </w:t>
+                            </w:r>
+                            <w:proofErr w:type="spellStart"/>
+                            <w:r>
+                              <w:t>Keong</w:t>
+                            </w:r>
+                            <w:proofErr w:type="spellEnd"/>
+                            <w:r>
+                              <w:t xml:space="preserve"> </w:t>
                             </w:r>
                             <w:r>
                               <w:tab/>
@@ -697,7 +789,15 @@
                           </w:p>
                           <w:p>
                             <w:r>
-                              <w:t>T E A M    M E M B E R S</w:t>
+                              <w:t xml:space="preserve">T E A M    </w:t>
+                            </w:r>
+                            <w:proofErr w:type="spellStart"/>
+                            <w:r>
+                              <w:t>M</w:t>
+                            </w:r>
+                            <w:proofErr w:type="spellEnd"/>
+                            <w:r>
+                              <w:t xml:space="preserve"> E M B E R S</w:t>
                             </w:r>
                           </w:p>
                           <w:p>
@@ -712,7 +812,23 @@
                           </w:p>
                           <w:p>
                             <w:r>
-                              <w:t>Wilson Lum Kok Keong - 3</w:t>
+                              <w:t xml:space="preserve">Wilson Lum </w:t>
+                            </w:r>
+                            <w:proofErr w:type="spellStart"/>
+                            <w:r>
+                              <w:t>Kok</w:t>
+                            </w:r>
+                            <w:proofErr w:type="spellEnd"/>
+                            <w:r>
+                              <w:t xml:space="preserve"> </w:t>
+                            </w:r>
+                            <w:proofErr w:type="spellStart"/>
+                            <w:r>
+                              <w:t>Keong</w:t>
+                            </w:r>
+                            <w:proofErr w:type="spellEnd"/>
+                            <w:r>
+                              <w:t xml:space="preserve"> - 3</w:t>
                             </w:r>
                           </w:p>
                           <w:p/>
@@ -736,7 +852,15 @@
                           </w:p>
                           <w:p>
                             <w:r>
-                              <w:t>T E A M    M E M B E R S</w:t>
+                              <w:t xml:space="preserve">T E A M    </w:t>
+                            </w:r>
+                            <w:proofErr w:type="spellStart"/>
+                            <w:r>
+                              <w:t>M</w:t>
+                            </w:r>
+                            <w:proofErr w:type="spellEnd"/>
+                            <w:r>
+                              <w:t xml:space="preserve"> E M B E R S</w:t>
                             </w:r>
                           </w:p>
                           <w:p>
@@ -751,7 +875,23 @@
                           </w:p>
                           <w:p>
                             <w:r>
-                              <w:t>Wilson Lum Kok Keong - 3</w:t>
+                              <w:t xml:space="preserve">Wilson Lum </w:t>
+                            </w:r>
+                            <w:proofErr w:type="spellStart"/>
+                            <w:r>
+                              <w:t>Kok</w:t>
+                            </w:r>
+                            <w:proofErr w:type="spellEnd"/>
+                            <w:r>
+                              <w:t xml:space="preserve"> </w:t>
+                            </w:r>
+                            <w:proofErr w:type="spellStart"/>
+                            <w:r>
+                              <w:t>Keong</w:t>
+                            </w:r>
+                            <w:proofErr w:type="spellEnd"/>
+                            <w:r>
+                              <w:t xml:space="preserve"> - 3</w:t>
                             </w:r>
                           </w:p>
                         </w:txbxContent>
@@ -815,6 +955,38 @@
         </w:rPr>
         <w:br w:type="page"/>
       </w:r>
+    </w:p>
+    <w:p>
+      <w:pPr>
+        <w:pStyle w:val="TOCHeading"/>
+        <w:rPr>
+          <w:rFonts w:asciiTheme="minorHAnsi" w:eastAsiaTheme="minorHAnsi" w:hAnsiTheme="minorHAnsi" w:cstheme="minorBidi"/>
+          <w:color w:val="auto"/>
+          <w:sz w:val="22"/>
+          <w:szCs w:val="22"/>
+          <w:lang w:val="en-SG"/>
+        </w:rPr>
+        <w:sectPr>
+          <w:headerReference w:type="default" r:id="rId9"/>
+          <w:footerReference w:type="default" r:id="rId10"/>
+          <w:pgSz w:w="11906" w:h="16838"/>
+          <w:pgMar w:top="1440" w:right="1440" w:bottom="1440" w:left="1440" w:header="708" w:footer="708" w:gutter="0"/>
+          <w:cols w:space="708"/>
+          <w:docGrid w:linePitch="360"/>
+        </w:sectPr>
+      </w:pPr>
+    </w:p>
+    <w:p>
+      <w:pPr>
+        <w:pStyle w:val="TOCHeading"/>
+        <w:rPr>
+          <w:rFonts w:asciiTheme="minorHAnsi" w:eastAsiaTheme="minorHAnsi" w:hAnsiTheme="minorHAnsi" w:cstheme="minorBidi"/>
+          <w:color w:val="auto"/>
+          <w:sz w:val="22"/>
+          <w:szCs w:val="22"/>
+          <w:lang w:val="en-SG"/>
+        </w:rPr>
+      </w:pPr>
     </w:p>
     <w:sdt>
       <w:sdtPr>
@@ -1743,8 +1915,8 @@
           <w:bCs/>
         </w:rPr>
         <w:sectPr>
-          <w:headerReference w:type="default" r:id="rId9"/>
-          <w:footerReference w:type="default" r:id="rId10"/>
+          <w:footerReference w:type="default" r:id="rId11"/>
+          <w:type w:val="continuous"/>
           <w:pgSz w:w="11906" w:h="16838"/>
           <w:pgMar w:top="1440" w:right="1440" w:bottom="1440" w:left="1440" w:header="708" w:footer="708" w:gutter="0"/>
           <w:cols w:space="708"/>
@@ -1760,7 +1932,7 @@
           <w:bCs/>
         </w:rPr>
       </w:pPr>
-      <w:bookmarkStart w:id="4" w:name="_Toc35447342"/>
+      <w:bookmarkStart w:id="3" w:name="_Toc35447342"/>
       <w:r>
         <w:rPr>
           <w:b/>
@@ -1769,7 +1941,7 @@
         <w:lastRenderedPageBreak/>
         <w:t>Getting Started</w:t>
       </w:r>
-      <w:bookmarkEnd w:id="4"/>
+      <w:bookmarkEnd w:id="3"/>
     </w:p>
     <w:p>
       <w:pPr>
@@ -1793,170 +1965,204 @@
       <w:r>
         <w:fldChar w:fldCharType="separate"/>
       </w:r>
+      <w:proofErr w:type="spellStart"/>
       <w:r>
         <w:rPr>
           <w:b/>
           <w:bCs/>
         </w:rPr>
-        <w:t xml:space="preserve">Quickstart on </w:t>
-      </w:r>
+        <w:t>Quickstart</w:t>
+      </w:r>
+      <w:proofErr w:type="spellEnd"/>
       <w:r>
         <w:rPr>
           <w:b/>
           <w:bCs/>
         </w:rPr>
-        <w:t>FB Messenger</w:t>
-      </w:r>
-      <w:r>
-        <w:fldChar w:fldCharType="end"/>
-      </w:r>
-      <w:r>
-        <w:t>)</w:t>
-      </w:r>
-      <w:r>
-        <w:t xml:space="preserve"> or install it to your own local server</w:t>
-      </w:r>
-      <w:r>
-        <w:t xml:space="preserve"> (See </w:t>
+        <w:t xml:space="preserve"> on </w:t>
       </w:r>
       <w:r>
         <w:rPr>
           <w:b/>
           <w:bCs/>
         </w:rPr>
-        <w:fldChar w:fldCharType="begin"/>
+        <w:t>FB Messenger</w:t>
+      </w:r>
+      <w:r>
+        <w:fldChar w:fldCharType="end"/>
+      </w:r>
+      <w:r>
+        <w:t>)</w:t>
+      </w:r>
+      <w:r>
+        <w:t xml:space="preserve"> or install it to your own local server</w:t>
+      </w:r>
+      <w:r>
+        <w:t xml:space="preserve"> (See </w:t>
       </w:r>
       <w:r>
         <w:rPr>
           <w:b/>
           <w:bCs/>
         </w:rPr>
-        <w:instrText xml:space="preserve"> REF _Ref17542076 \h </w:instrText>
+        <w:fldChar w:fldCharType="begin"/>
       </w:r>
       <w:r>
         <w:rPr>
           <w:b/>
           <w:bCs/>
         </w:rPr>
-        <w:instrText xml:space="preserve"> \* MERGEFORMAT </w:instrText>
+        <w:instrText xml:space="preserve"> REF _Ref17542076 \h </w:instrText>
       </w:r>
       <w:r>
         <w:rPr>
           <w:b/>
           <w:bCs/>
         </w:rPr>
+        <w:instrText xml:space="preserve"> \* MERGEFORMAT </w:instrText>
       </w:r>
       <w:r>
         <w:rPr>
           <w:b/>
           <w:bCs/>
         </w:rPr>
-        <w:fldChar w:fldCharType="separate"/>
       </w:r>
       <w:r>
         <w:rPr>
           <w:b/>
           <w:bCs/>
         </w:rPr>
-        <w:t>Full installation and deployment</w:t>
+        <w:fldChar w:fldCharType="separate"/>
       </w:r>
       <w:r>
         <w:rPr>
           <w:b/>
           <w:bCs/>
         </w:rPr>
-        <w:fldChar w:fldCharType="end"/>
-      </w:r>
-      <w:r>
-        <w:t>)</w:t>
-      </w:r>
-      <w:r>
-        <w:t xml:space="preserve">. </w:t>
-      </w:r>
-    </w:p>
-    <w:p>
-      <w:pPr>
+        <w:t>Full installation and deployment</w:t>
+      </w:r>
+      <w:r>
         <w:rPr>
           <w:b/>
           <w:bCs/>
         </w:rPr>
-      </w:pPr>
-      <w:r>
-        <w:t xml:space="preserve">See </w:t>
-      </w:r>
-      <w:r>
-        <w:fldChar w:fldCharType="begin"/>
-      </w:r>
-      <w:r>
-        <w:instrText xml:space="preserve"> REF _Ref17889760 \h </w:instrText>
-      </w:r>
-      <w:r>
-        <w:fldChar w:fldCharType="separate"/>
-      </w:r>
-      <w:r>
+        <w:fldChar w:fldCharType="end"/>
+      </w:r>
+      <w:r>
+        <w:t>)</w:t>
+      </w:r>
+      <w:r>
+        <w:t xml:space="preserve">. </w:t>
+      </w:r>
+    </w:p>
+    <w:p>
+      <w:pPr>
         <w:rPr>
           <w:b/>
           <w:bCs/>
         </w:rPr>
-        <w:t>Test Scenarios</w:t>
-      </w:r>
-      <w:r>
-        <w:fldChar w:fldCharType="end"/>
-      </w:r>
-      <w:r>
-        <w:t xml:space="preserve"> </w:t>
-      </w:r>
-      <w:r>
-        <w:t>for sample question and replies.</w:t>
-      </w:r>
-    </w:p>
-    <w:p>
-      <w:pPr>
-        <w:pStyle w:val="Heading2"/>
+      </w:pPr>
+      <w:r>
+        <w:t xml:space="preserve">See </w:t>
+      </w:r>
+      <w:r>
+        <w:fldChar w:fldCharType="begin"/>
+      </w:r>
+      <w:r>
+        <w:instrText xml:space="preserve"> REF _Ref17889760 \h </w:instrText>
+      </w:r>
+      <w:r>
+        <w:fldChar w:fldCharType="separate"/>
+      </w:r>
+      <w:r>
         <w:rPr>
           <w:b/>
           <w:bCs/>
         </w:rPr>
-      </w:pPr>
-      <w:bookmarkStart w:id="5" w:name="_Ref17541940"/>
-      <w:bookmarkStart w:id="6" w:name="_Toc35447343"/>
-      <w:r>
+        <w:t>Test Scenarios</w:t>
+      </w:r>
+      <w:r>
+        <w:fldChar w:fldCharType="end"/>
+      </w:r>
+      <w:r>
+        <w:t xml:space="preserve"> </w:t>
+      </w:r>
+      <w:r>
+        <w:t>for sample question and replies.</w:t>
+      </w:r>
+    </w:p>
+    <w:p>
+      <w:pPr>
+        <w:pStyle w:val="Heading2"/>
         <w:rPr>
           <w:b/>
           <w:bCs/>
         </w:rPr>
-        <w:t xml:space="preserve">Quickstart </w:t>
-      </w:r>
+      </w:pPr>
+      <w:bookmarkStart w:id="4" w:name="_Ref17541940"/>
+      <w:bookmarkStart w:id="5" w:name="_Toc35447343"/>
+      <w:proofErr w:type="spellStart"/>
       <w:r>
         <w:rPr>
           <w:b/>
           <w:bCs/>
         </w:rPr>
-        <w:t xml:space="preserve">on </w:t>
-      </w:r>
-      <w:bookmarkEnd w:id="5"/>
+        <w:t>Quickstart</w:t>
+      </w:r>
+      <w:proofErr w:type="spellEnd"/>
       <w:r>
         <w:rPr>
           <w:b/>
           <w:bCs/>
         </w:rPr>
+        <w:t xml:space="preserve"> </w:t>
+      </w:r>
+      <w:r>
+        <w:rPr>
+          <w:b/>
+          <w:bCs/>
+        </w:rPr>
+        <w:t xml:space="preserve">on </w:t>
+      </w:r>
+      <w:bookmarkEnd w:id="4"/>
+      <w:r>
+        <w:rPr>
+          <w:b/>
+          <w:bCs/>
+        </w:rPr>
         <w:t>FB Messenger</w:t>
       </w:r>
+      <w:bookmarkEnd w:id="5"/>
+    </w:p>
+    <w:p>
+      <w:pPr>
+        <w:pStyle w:val="Heading3"/>
+      </w:pPr>
+      <w:bookmarkStart w:id="6" w:name="_Toc35447344"/>
+      <w:r>
+        <w:t>System Requirements</w:t>
+      </w:r>
       <w:bookmarkEnd w:id="6"/>
     </w:p>
     <w:p>
-      <w:pPr>
-        <w:pStyle w:val="Heading3"/>
-      </w:pPr>
-      <w:bookmarkStart w:id="7" w:name="_Toc35447344"/>
-      <w:r>
-        <w:t>System Requirements</w:t>
-      </w:r>
-      <w:bookmarkEnd w:id="7"/>
-    </w:p>
-    <w:p>
-      <w:r>
-        <w:t xml:space="preserve">For quickstart, as the Python webhook backend for DialogFlow is already hosted on Heroku, the only system requirements are for running </w:t>
+      <w:r>
+        <w:t xml:space="preserve">For </w:t>
+      </w:r>
+      <w:proofErr w:type="spellStart"/>
+      <w:r>
+        <w:t>quickstart</w:t>
+      </w:r>
+      <w:proofErr w:type="spellEnd"/>
+      <w:r>
+        <w:t xml:space="preserve">, as the Python webhook backend for </w:t>
+      </w:r>
+      <w:proofErr w:type="spellStart"/>
+      <w:r>
+        <w:t>DialogFlow</w:t>
+      </w:r>
+      <w:proofErr w:type="spellEnd"/>
+      <w:r>
+        <w:t xml:space="preserve"> is already hosted on Heroku, the only system requirements are for running </w:t>
       </w:r>
       <w:r>
         <w:t>Facebook Messenger</w:t>
@@ -1987,6 +2193,7 @@
       <w:pPr>
         <w:pStyle w:val="Caption"/>
         <w:keepNext/>
+        <w:spacing w:after="0"/>
       </w:pPr>
       <w:r>
         <w:t xml:space="preserve">Table </w:t>
@@ -2011,7 +2218,7 @@
       <w:r>
         <w:t xml:space="preserve"> (See </w:t>
       </w:r>
-      <w:hyperlink r:id="rId11" w:history="1">
+      <w:hyperlink r:id="rId12" w:history="1">
         <w:r>
           <w:rPr>
             <w:rStyle w:val="Hyperlink"/>
@@ -2146,16 +2353,20 @@
         </w:tc>
       </w:tr>
     </w:tbl>
-    <w:p/>
     <w:p>
       <w:pPr>
         <w:pStyle w:val="Heading3"/>
       </w:pPr>
-      <w:bookmarkStart w:id="8" w:name="_Toc35447345"/>
+      <w:bookmarkStart w:id="7" w:name="_Toc35447345"/>
+    </w:p>
+    <w:p>
+      <w:pPr>
+        <w:pStyle w:val="Heading3"/>
+      </w:pPr>
       <w:r>
         <w:t>Installation Steps</w:t>
       </w:r>
-      <w:bookmarkEnd w:id="8"/>
+      <w:bookmarkEnd w:id="7"/>
     </w:p>
     <w:p>
       <w:pPr>
@@ -2249,7 +2460,7 @@
       <w:r>
         <w:t xml:space="preserve">After logging in, go to </w:t>
       </w:r>
-      <w:hyperlink r:id="rId12" w:history="1">
+      <w:hyperlink r:id="rId13" w:history="1">
         <w:r>
           <w:rPr>
             <w:rStyle w:val="Hyperlink"/>
@@ -2263,7 +2474,7 @@
       <w:r>
         <w:t xml:space="preserve">OR </w:t>
       </w:r>
-      <w:hyperlink r:id="rId13" w:history="1">
+      <w:hyperlink r:id="rId14" w:history="1">
         <w:r>
           <w:rPr>
             <w:rStyle w:val="Hyperlink"/>
@@ -2285,8 +2496,13 @@
           <w:numId w:val="4"/>
         </w:numPr>
       </w:pPr>
-      <w:r>
-        <w:t xml:space="preserve">Dialogflow webhook is hosted on 1 Heroku server (A), and its NLU is hosted on another (B). </w:t>
+      <w:proofErr w:type="spellStart"/>
+      <w:r>
+        <w:t>Dialogflow</w:t>
+      </w:r>
+      <w:proofErr w:type="spellEnd"/>
+      <w:r>
+        <w:t xml:space="preserve"> webhook is hosted on 1 Heroku server (A), and its NLU is hosted on another (B). </w:t>
       </w:r>
       <w:r>
         <w:t xml:space="preserve">Wake </w:t>
@@ -2297,7 +2513,7 @@
       <w:r>
         <w:t xml:space="preserve"> up by using a separate tab and go to </w:t>
       </w:r>
-      <w:hyperlink r:id="rId14" w:history="1">
+      <w:hyperlink r:id="rId15" w:history="1">
         <w:r>
           <w:rPr>
             <w:rStyle w:val="Hyperlink"/>
@@ -2330,20 +2546,15 @@
       <w:pPr>
         <w:pStyle w:val="ListParagraph"/>
       </w:pPr>
-    </w:p>
-    <w:p>
-      <w:pPr>
-        <w:pStyle w:val="ListParagraph"/>
-      </w:pPr>
       <w:r>
         <w:rPr>
           <w:noProof/>
         </w:rPr>
         <w:drawing>
-          <wp:inline distT="0" distB="0" distL="0" distR="0" wp14:anchorId="3A0A7216" wp14:editId="6CD5BFFA">
-            <wp:extent cx="1945316" cy="1410171"/>
-            <wp:effectExtent l="0" t="0" r="0" b="0"/>
-            <wp:docPr id="1" name="Picture 1"/>
+          <wp:inline distT="0" distB="0" distL="0" distR="0" wp14:anchorId="61D4E2A8" wp14:editId="1D2F1A43">
+            <wp:extent cx="1980000" cy="1421493"/>
+            <wp:effectExtent l="152400" t="133350" r="153670" b="179070"/>
+            <wp:docPr id="13" name="Picture 13"/>
             <wp:cNvGraphicFramePr>
               <a:graphicFrameLocks xmlns:a="http://schemas.openxmlformats.org/drawingml/2006/main" noChangeAspect="1"/>
             </wp:cNvGraphicFramePr>
@@ -2355,7 +2566,7 @@
                     <pic:cNvPicPr/>
                   </pic:nvPicPr>
                   <pic:blipFill>
-                    <a:blip r:embed="rId15"/>
+                    <a:blip r:embed="rId16"/>
                     <a:stretch>
                       <a:fillRect/>
                     </a:stretch>
@@ -2363,11 +2574,29 @@
                   <pic:spPr>
                     <a:xfrm>
                       <a:off x="0" y="0"/>
-                      <a:ext cx="1961501" cy="1421904"/>
+                      <a:ext cx="1980000" cy="1421493"/>
                     </a:xfrm>
                     <a:prstGeom prst="rect">
                       <a:avLst/>
                     </a:prstGeom>
+                    <a:solidFill>
+                      <a:srgbClr val="FFFFFF">
+                        <a:shade val="85000"/>
+                      </a:srgbClr>
+                    </a:solidFill>
+                    <a:ln w="88900" cap="sq">
+                      <a:solidFill>
+                        <a:srgbClr val="FFFFFF"/>
+                      </a:solidFill>
+                      <a:miter lim="800000"/>
+                    </a:ln>
+                    <a:effectLst>
+                      <a:outerShdw blurRad="55000" dist="18000" dir="5400000" algn="tl" rotWithShape="0">
+                        <a:srgbClr val="000000">
+                          <a:alpha val="40000"/>
+                        </a:srgbClr>
+                      </a:outerShdw>
+                    </a:effectLst>
                   </pic:spPr>
                 </pic:pic>
               </a:graphicData>
@@ -2375,6 +2604,12 @@
           </wp:inline>
         </w:drawing>
       </w:r>
+      <w:r>
+        <w:rPr>
+          <w:noProof/>
+        </w:rPr>
+        <w:t xml:space="preserve"> </w:t>
+      </w:r>
     </w:p>
     <w:p>
       <w:pPr>
@@ -2399,9 +2634,11 @@
       <w:r>
         <w:t xml:space="preserve">begin chatting with </w:t>
       </w:r>
+      <w:proofErr w:type="spellStart"/>
       <w:r>
         <w:t>ShopBot</w:t>
       </w:r>
+      <w:proofErr w:type="spellEnd"/>
     </w:p>
     <w:p>
       <w:pPr>
@@ -2425,12 +2662,14 @@
       <w:r>
         <w:t xml:space="preserve">Note: As Heroku apps will go to sleep after 30 minutes of inactivity, please expect a longer response when you first start chatting with the </w:t>
       </w:r>
+      <w:proofErr w:type="spellStart"/>
       <w:r>
         <w:t>Shop</w:t>
       </w:r>
       <w:r>
         <w:t>Bot</w:t>
       </w:r>
+      <w:proofErr w:type="spellEnd"/>
       <w:r>
         <w:t xml:space="preserve"> </w:t>
       </w:r>
@@ -2458,11 +2697,16 @@
       <w:r>
         <w:t xml:space="preserve">Warning: If for some reason, the </w:t>
       </w:r>
+      <w:proofErr w:type="spellStart"/>
       <w:r>
         <w:t>Shop</w:t>
       </w:r>
       <w:r>
-        <w:t>bot is not working properly (</w:t>
+        <w:t>bot</w:t>
+      </w:r>
+      <w:proofErr w:type="spellEnd"/>
+      <w:r>
+        <w:t xml:space="preserve"> is not working properly (</w:t>
       </w:r>
       <w:r>
         <w:t>If it</w:t>
@@ -2482,7 +2726,7 @@
       <w:r>
         <w:t xml:space="preserve"> Also, you could check </w:t>
       </w:r>
-      <w:hyperlink r:id="rId16" w:history="1">
+      <w:hyperlink r:id="rId17" w:history="1">
         <w:r>
           <w:rPr>
             <w:rStyle w:val="Hyperlink"/>
@@ -2495,7 +2739,7 @@
       </w:r>
     </w:p>
     <w:p>
-      <w:bookmarkStart w:id="9" w:name="_Ref17542076"/>
+      <w:bookmarkStart w:id="8" w:name="_Ref17542076"/>
     </w:p>
     <w:p>
       <w:pPr>
@@ -2505,7 +2749,7 @@
           <w:bCs/>
         </w:rPr>
       </w:pPr>
-      <w:bookmarkStart w:id="10" w:name="_Toc35447346"/>
+      <w:bookmarkStart w:id="9" w:name="_Toc35447346"/>
       <w:r>
         <w:rPr>
           <w:b/>
@@ -2513,32 +2757,40 @@
         </w:rPr>
         <w:t>Full installation and deployment</w:t>
       </w:r>
+      <w:bookmarkEnd w:id="8"/>
       <w:bookmarkEnd w:id="9"/>
+    </w:p>
+    <w:p>
+      <w:r>
+        <w:t xml:space="preserve">Follow this section </w:t>
+      </w:r>
+      <w:r>
+        <w:t xml:space="preserve">only </w:t>
+      </w:r>
+      <w:r>
+        <w:t xml:space="preserve">if installing and deploying to your own </w:t>
+      </w:r>
+      <w:proofErr w:type="spellStart"/>
+      <w:r>
+        <w:t>DialogFlow</w:t>
+      </w:r>
+      <w:proofErr w:type="spellEnd"/>
+      <w:r>
+        <w:t xml:space="preserve"> account and web server.</w:t>
+      </w:r>
+    </w:p>
+    <w:p>
+      <w:pPr>
+        <w:pStyle w:val="Heading3"/>
+      </w:pPr>
+      <w:bookmarkStart w:id="10" w:name="_Toc35447347"/>
+      <w:r>
+        <w:t>System Requirements</w:t>
+      </w:r>
+      <w:r>
+        <w:t xml:space="preserve"> and Dependencies</w:t>
+      </w:r>
       <w:bookmarkEnd w:id="10"/>
-    </w:p>
-    <w:p>
-      <w:r>
-        <w:t xml:space="preserve">Follow this section </w:t>
-      </w:r>
-      <w:r>
-        <w:t xml:space="preserve">only </w:t>
-      </w:r>
-      <w:r>
-        <w:t>if installing and deploying to your own DialogFlow account and web server.</w:t>
-      </w:r>
-    </w:p>
-    <w:p>
-      <w:pPr>
-        <w:pStyle w:val="Heading3"/>
-      </w:pPr>
-      <w:bookmarkStart w:id="11" w:name="_Toc35447347"/>
-      <w:r>
-        <w:t>System Requirements</w:t>
-      </w:r>
-      <w:r>
-        <w:t xml:space="preserve"> and Dependencies</w:t>
-      </w:r>
-      <w:bookmarkEnd w:id="11"/>
     </w:p>
     <w:p>
       <w:pPr>
@@ -2571,11 +2823,11 @@
       <w:pPr>
         <w:pStyle w:val="Heading3"/>
       </w:pPr>
-      <w:bookmarkStart w:id="12" w:name="_Toc35447348"/>
+      <w:bookmarkStart w:id="11" w:name="_Toc35447348"/>
       <w:r>
         <w:t>Pre-requisites</w:t>
       </w:r>
-      <w:bookmarkEnd w:id="12"/>
+      <w:bookmarkEnd w:id="11"/>
     </w:p>
     <w:p>
       <w:pPr>
@@ -2586,7 +2838,15 @@
         </w:numPr>
       </w:pPr>
       <w:r>
-        <w:t xml:space="preserve">Google DialogFlow account. Sign up at </w:t>
+        <w:t xml:space="preserve">Google </w:t>
+      </w:r>
+      <w:proofErr w:type="spellStart"/>
+      <w:r>
+        <w:t>DialogFlow</w:t>
+      </w:r>
+      <w:proofErr w:type="spellEnd"/>
+      <w:r>
+        <w:t xml:space="preserve"> account. Sign up at </w:t>
       </w:r>
     </w:p>
     <w:p>
@@ -2597,7 +2857,7 @@
           <w:rStyle w:val="Hyperlink"/>
         </w:rPr>
       </w:pPr>
-      <w:hyperlink r:id="rId17" w:history="1">
+      <w:hyperlink r:id="rId18" w:history="1">
         <w:r>
           <w:rPr>
             <w:rStyle w:val="Hyperlink"/>
@@ -2615,7 +2875,15 @@
         </w:numPr>
       </w:pPr>
       <w:r>
-        <w:t xml:space="preserve">Download ngrok.exe or ngrok binary to your machine from </w:t>
+        <w:t xml:space="preserve">Download ngrok.exe or </w:t>
+      </w:r>
+      <w:proofErr w:type="spellStart"/>
+      <w:r>
+        <w:t>ngrok</w:t>
+      </w:r>
+      <w:proofErr w:type="spellEnd"/>
+      <w:r>
+        <w:t xml:space="preserve"> binary to your machine from </w:t>
       </w:r>
     </w:p>
     <w:p>
@@ -2623,7 +2891,7 @@
         <w:pStyle w:val="ListParagraph"/>
         <w:ind w:left="768"/>
       </w:pPr>
-      <w:hyperlink r:id="rId18" w:history="1">
+      <w:hyperlink r:id="rId19" w:history="1">
         <w:r>
           <w:rPr>
             <w:rStyle w:val="Hyperlink"/>
@@ -2643,7 +2911,7 @@
       <w:r>
         <w:t xml:space="preserve">Clone or download project source code from GitHub repository from </w:t>
       </w:r>
-      <w:hyperlink r:id="rId19" w:history="1">
+      <w:hyperlink r:id="rId20" w:history="1">
         <w:r>
           <w:rPr>
             <w:rStyle w:val="Hyperlink"/>
@@ -2661,7 +2929,15 @@
         <w:t xml:space="preserve">optionally, </w:t>
       </w:r>
       <w:r>
-        <w:t>in a new Anaconda environment (eg eba5004)</w:t>
+        <w:t>in a new Anaconda environment (</w:t>
+      </w:r>
+      <w:proofErr w:type="spellStart"/>
+      <w:r>
+        <w:t>eg</w:t>
+      </w:r>
+      <w:proofErr w:type="spellEnd"/>
+      <w:r>
+        <w:t xml:space="preserve"> eba5004)</w:t>
       </w:r>
     </w:p>
     <w:p>
@@ -2687,11 +2963,11 @@
       <w:pPr>
         <w:pStyle w:val="Heading3"/>
       </w:pPr>
-      <w:bookmarkStart w:id="13" w:name="_Toc35447349"/>
+      <w:bookmarkStart w:id="12" w:name="_Toc35447349"/>
       <w:r>
         <w:t>Starting RASA NLU server</w:t>
       </w:r>
-      <w:bookmarkEnd w:id="13"/>
+      <w:bookmarkEnd w:id="12"/>
     </w:p>
     <w:p>
       <w:pPr>
@@ -2701,9 +2977,17 @@
           <w:numId w:val="8"/>
         </w:numPr>
       </w:pPr>
-      <w:bookmarkStart w:id="14" w:name="_Toc35447350"/>
-      <w:r>
-        <w:t>Navigate to the root of your local copy of the GitHub repository eg D:\github\shopBot</w:t>
+      <w:bookmarkStart w:id="13" w:name="_Toc35447350"/>
+      <w:r>
+        <w:t xml:space="preserve">Navigate to the root of your local copy of the GitHub repository </w:t>
+      </w:r>
+      <w:proofErr w:type="spellStart"/>
+      <w:r>
+        <w:t>eg</w:t>
+      </w:r>
+      <w:proofErr w:type="spellEnd"/>
+      <w:r>
+        <w:t xml:space="preserve"> D:\github\shopBot</w:t>
       </w:r>
     </w:p>
     <w:p>
@@ -2733,23 +3017,69 @@
           <w:sz w:val="20"/>
           <w:szCs w:val="20"/>
         </w:rPr>
-        <w:t xml:space="preserve">rasa run --enable-api -m </w:t>
-      </w:r>
+        <w:t>rasa run --enable-</w:t>
+      </w:r>
+      <w:proofErr w:type="spellStart"/>
       <w:r>
         <w:rPr>
           <w:rFonts w:ascii="Courier New" w:hAnsi="Courier New" w:cs="Courier New"/>
           <w:sz w:val="20"/>
           <w:szCs w:val="20"/>
         </w:rPr>
-        <w:t>SystemCode/rasa/</w:t>
-      </w:r>
+        <w:t>api</w:t>
+      </w:r>
+      <w:proofErr w:type="spellEnd"/>
       <w:r>
         <w:rPr>
           <w:rFonts w:ascii="Courier New" w:hAnsi="Courier New" w:cs="Courier New"/>
           <w:sz w:val="20"/>
           <w:szCs w:val="20"/>
         </w:rPr>
-        <w:t>models/nlu_rasa.tar.gz --cors "*" -p 5015</w:t>
+        <w:t xml:space="preserve"> -m </w:t>
+      </w:r>
+      <w:proofErr w:type="spellStart"/>
+      <w:r>
+        <w:rPr>
+          <w:rFonts w:ascii="Courier New" w:hAnsi="Courier New" w:cs="Courier New"/>
+          <w:sz w:val="20"/>
+          <w:szCs w:val="20"/>
+        </w:rPr>
+        <w:t>SystemCode</w:t>
+      </w:r>
+      <w:proofErr w:type="spellEnd"/>
+      <w:r>
+        <w:rPr>
+          <w:rFonts w:ascii="Courier New" w:hAnsi="Courier New" w:cs="Courier New"/>
+          <w:sz w:val="20"/>
+          <w:szCs w:val="20"/>
+        </w:rPr>
+        <w:t>/rasa/</w:t>
+      </w:r>
+      <w:r>
+        <w:rPr>
+          <w:rFonts w:ascii="Courier New" w:hAnsi="Courier New" w:cs="Courier New"/>
+          <w:sz w:val="20"/>
+          <w:szCs w:val="20"/>
+        </w:rPr>
+        <w:t>models/nlu_rasa.tar.gz --</w:t>
+      </w:r>
+      <w:proofErr w:type="spellStart"/>
+      <w:r>
+        <w:rPr>
+          <w:rFonts w:ascii="Courier New" w:hAnsi="Courier New" w:cs="Courier New"/>
+          <w:sz w:val="20"/>
+          <w:szCs w:val="20"/>
+        </w:rPr>
+        <w:t>cors</w:t>
+      </w:r>
+      <w:proofErr w:type="spellEnd"/>
+      <w:r>
+        <w:rPr>
+          <w:rFonts w:ascii="Courier New" w:hAnsi="Courier New" w:cs="Courier New"/>
+          <w:sz w:val="20"/>
+          <w:szCs w:val="20"/>
+        </w:rPr>
+        <w:t xml:space="preserve"> "*" -p 5015</w:t>
       </w:r>
     </w:p>
     <w:p>
@@ -2820,7 +3150,7 @@
                     <pic:cNvPicPr/>
                   </pic:nvPicPr>
                   <pic:blipFill>
-                    <a:blip r:embed="rId20"/>
+                    <a:blip r:embed="rId21"/>
                     <a:stretch>
                       <a:fillRect/>
                     </a:stretch>
@@ -2848,7 +3178,7 @@
       <w:r>
         <w:t>Starting Python Flask for Webhooks</w:t>
       </w:r>
-      <w:bookmarkEnd w:id="14"/>
+      <w:bookmarkEnd w:id="13"/>
     </w:p>
     <w:p>
       <w:pPr>
@@ -2873,8 +3203,13 @@
       <w:r>
         <w:t xml:space="preserve"> </w:t>
       </w:r>
-      <w:r>
-        <w:t>eg D:\</w:t>
+      <w:proofErr w:type="spellStart"/>
+      <w:r>
+        <w:t>eg</w:t>
+      </w:r>
+      <w:proofErr w:type="spellEnd"/>
+      <w:r>
+        <w:t xml:space="preserve"> D:\</w:t>
       </w:r>
       <w:r>
         <w:t>github\</w:t>
@@ -2905,13 +3240,23 @@
       <w:pPr>
         <w:pStyle w:val="ListParagraph"/>
       </w:pPr>
+      <w:proofErr w:type="gramStart"/>
       <w:r>
         <w:rPr>
           <w:rFonts w:ascii="Courier New" w:hAnsi="Courier New" w:cs="Courier New"/>
           <w:sz w:val="20"/>
           <w:szCs w:val="20"/>
         </w:rPr>
-        <w:t>python ./SystemCode/Fulfillment/shopbot_main.py -s False -n True</w:t>
+        <w:t>python .</w:t>
+      </w:r>
+      <w:proofErr w:type="gramEnd"/>
+      <w:r>
+        <w:rPr>
+          <w:rFonts w:ascii="Courier New" w:hAnsi="Courier New" w:cs="Courier New"/>
+          <w:sz w:val="20"/>
+          <w:szCs w:val="20"/>
+        </w:rPr>
+        <w:t>/SystemCode/Fulfillment/shopbot_main.py -s False -n True</w:t>
       </w:r>
       <w:r>
         <w:rPr>
@@ -2959,7 +3304,7 @@
                     </pic:cNvPicPr>
                   </pic:nvPicPr>
                   <pic:blipFill>
-                    <a:blip r:embed="rId21">
+                    <a:blip r:embed="rId22">
                       <a:extLst>
                         <a:ext uri="{28A0092B-C50C-407E-A947-70E740481C1C}">
                           <a14:useLocalDpi xmlns:a14="http://schemas.microsoft.com/office/drawing/2010/main" val="0"/>
@@ -3031,11 +3376,19 @@
       <w:r>
         <w:t xml:space="preserve">, and </w:t>
       </w:r>
+      <w:proofErr w:type="spellStart"/>
       <w:r>
         <w:rPr>
           <w:color w:val="FF0000"/>
         </w:rPr>
-        <w:t>ngrok has been automatically started as well</w:t>
+        <w:t>ngrok</w:t>
+      </w:r>
+      <w:proofErr w:type="spellEnd"/>
+      <w:r>
+        <w:rPr>
+          <w:color w:val="FF0000"/>
+        </w:rPr>
+        <w:t xml:space="preserve"> has been automatically started as well</w:t>
       </w:r>
       <w:r>
         <w:t xml:space="preserve">. </w:t>
@@ -3050,10 +3403,39 @@
         </w:numPr>
       </w:pPr>
       <w:r>
-        <w:t>Note down the public url for ngrok</w:t>
-      </w:r>
-      <w:r>
-        <w:t xml:space="preserve"> (Public url will change everytime you restart the backend)</w:t>
+        <w:t xml:space="preserve">Note down the public </w:t>
+      </w:r>
+      <w:proofErr w:type="spellStart"/>
+      <w:r>
+        <w:t>url</w:t>
+      </w:r>
+      <w:proofErr w:type="spellEnd"/>
+      <w:r>
+        <w:t xml:space="preserve"> for </w:t>
+      </w:r>
+      <w:proofErr w:type="spellStart"/>
+      <w:r>
+        <w:t>ngrok</w:t>
+      </w:r>
+      <w:proofErr w:type="spellEnd"/>
+      <w:r>
+        <w:t xml:space="preserve"> (Public </w:t>
+      </w:r>
+      <w:proofErr w:type="spellStart"/>
+      <w:r>
+        <w:t>url</w:t>
+      </w:r>
+      <w:proofErr w:type="spellEnd"/>
+      <w:r>
+        <w:t xml:space="preserve"> will change </w:t>
+      </w:r>
+      <w:proofErr w:type="spellStart"/>
+      <w:r>
+        <w:t>everytime</w:t>
+      </w:r>
+      <w:proofErr w:type="spellEnd"/>
+      <w:r>
+        <w:t xml:space="preserve"> you restart the backend)</w:t>
       </w:r>
     </w:p>
     <w:p/>
@@ -3061,17 +3443,27 @@
       <w:pPr>
         <w:pStyle w:val="Heading3"/>
       </w:pPr>
-      <w:bookmarkStart w:id="15" w:name="_Toc35447351"/>
+      <w:bookmarkStart w:id="14" w:name="_Toc35447351"/>
       <w:r>
         <w:t xml:space="preserve">Importing </w:t>
       </w:r>
+      <w:proofErr w:type="spellStart"/>
       <w:r>
         <w:t>ShopB</w:t>
       </w:r>
       <w:r>
-        <w:t>ot into DialogFlow</w:t>
-      </w:r>
-      <w:bookmarkEnd w:id="15"/>
+        <w:t>ot</w:t>
+      </w:r>
+      <w:proofErr w:type="spellEnd"/>
+      <w:r>
+        <w:t xml:space="preserve"> into </w:t>
+      </w:r>
+      <w:proofErr w:type="spellStart"/>
+      <w:r>
+        <w:t>DialogFlow</w:t>
+      </w:r>
+      <w:bookmarkEnd w:id="14"/>
+      <w:proofErr w:type="spellEnd"/>
     </w:p>
     <w:p>
       <w:pPr>
@@ -3082,9 +3474,17 @@
         </w:numPr>
       </w:pPr>
       <w:r>
-        <w:t xml:space="preserve">Login to DialogFlow console at </w:t>
-      </w:r>
-      <w:hyperlink r:id="rId22" w:history="1">
+        <w:t xml:space="preserve">Login to </w:t>
+      </w:r>
+      <w:proofErr w:type="spellStart"/>
+      <w:r>
+        <w:t>DialogFlow</w:t>
+      </w:r>
+      <w:proofErr w:type="spellEnd"/>
+      <w:r>
+        <w:t xml:space="preserve"> console at </w:t>
+      </w:r>
+      <w:hyperlink r:id="rId23" w:history="1">
         <w:r>
           <w:rPr>
             <w:rStyle w:val="Hyperlink"/>
@@ -3104,9 +3504,11 @@
       <w:r>
         <w:t>Create a new agent called “</w:t>
       </w:r>
+      <w:proofErr w:type="spellStart"/>
       <w:r>
         <w:t>ShopBot</w:t>
       </w:r>
+      <w:proofErr w:type="spellEnd"/>
       <w:r>
         <w:t xml:space="preserve">” or whatever name you desire by </w:t>
       </w:r>
@@ -3162,7 +3564,7 @@
                     </pic:cNvPicPr>
                   </pic:nvPicPr>
                   <pic:blipFill>
-                    <a:blip r:embed="rId23">
+                    <a:blip r:embed="rId24">
                       <a:extLst>
                         <a:ext uri="{28A0092B-C50C-407E-A947-70E740481C1C}">
                           <a14:useLocalDpi xmlns:a14="http://schemas.microsoft.com/office/drawing/2010/main" val="0"/>
@@ -3235,11 +3637,29 @@
         <w:t>ShopBot_Deploy</w:t>
       </w:r>
       <w:r>
-        <w:t>.zip) from the local copy of the GitHub repository at \SystemCode\DialogFlow</w:t>
-      </w:r>
-      <w:r>
-        <w:t xml:space="preserve"> by clicking the “Export and Import” button on DialogFlow</w:t>
-      </w:r>
+        <w:t>.zip) from the local copy of the GitHub repository at \</w:t>
+      </w:r>
+      <w:proofErr w:type="spellStart"/>
+      <w:r>
+        <w:t>SystemCode</w:t>
+      </w:r>
+      <w:proofErr w:type="spellEnd"/>
+      <w:r>
+        <w:t>\</w:t>
+      </w:r>
+      <w:proofErr w:type="spellStart"/>
+      <w:r>
+        <w:t>DialogFlow</w:t>
+      </w:r>
+      <w:proofErr w:type="spellEnd"/>
+      <w:r>
+        <w:t xml:space="preserve"> by clicking the “Export and Import” button on </w:t>
+      </w:r>
+      <w:proofErr w:type="spellStart"/>
+      <w:r>
+        <w:t>DialogFlow</w:t>
+      </w:r>
+      <w:proofErr w:type="spellEnd"/>
       <w:r>
         <w:t>, and then clicking “</w:t>
       </w:r>
@@ -3288,7 +3708,7 @@
                     </pic:cNvPicPr>
                   </pic:nvPicPr>
                   <pic:blipFill>
-                    <a:blip r:embed="rId24">
+                    <a:blip r:embed="rId25">
                       <a:extLst>
                         <a:ext uri="{28A0092B-C50C-407E-A947-70E740481C1C}">
                           <a14:useLocalDpi xmlns:a14="http://schemas.microsoft.com/office/drawing/2010/main" val="0"/>
@@ -3360,7 +3780,15 @@
         </w:numPr>
       </w:pPr>
       <w:r>
-        <w:t xml:space="preserve">In DialogFlow, </w:t>
+        <w:t xml:space="preserve">In </w:t>
+      </w:r>
+      <w:proofErr w:type="spellStart"/>
+      <w:r>
+        <w:t>DialogFlow</w:t>
+      </w:r>
+      <w:proofErr w:type="spellEnd"/>
+      <w:r>
+        <w:t xml:space="preserve">, </w:t>
       </w:r>
       <w:r>
         <w:t xml:space="preserve">navigate to </w:t>
@@ -3419,7 +3847,7 @@
                     </pic:cNvPicPr>
                   </pic:nvPicPr>
                   <pic:blipFill rotWithShape="1">
-                    <a:blip r:embed="rId25">
+                    <a:blip r:embed="rId26">
                       <a:extLst>
                         <a:ext uri="{28A0092B-C50C-407E-A947-70E740481C1C}">
                           <a14:useLocalDpi xmlns:a14="http://schemas.microsoft.com/office/drawing/2010/main" val="0"/>
@@ -3509,14 +3937,32 @@
       <w:r>
         <w:t xml:space="preserve">The </w:t>
       </w:r>
+      <w:proofErr w:type="spellStart"/>
       <w:r>
         <w:t>ShopBot</w:t>
       </w:r>
-      <w:r>
-        <w:t xml:space="preserve"> is now running on DialogFlow and is connected</w:t>
-      </w:r>
-      <w:r>
-        <w:t xml:space="preserve"> to the local Python Flask web server through ngrok.</w:t>
+      <w:proofErr w:type="spellEnd"/>
+      <w:r>
+        <w:t xml:space="preserve"> is now running on </w:t>
+      </w:r>
+      <w:proofErr w:type="spellStart"/>
+      <w:r>
+        <w:t>DialogFlow</w:t>
+      </w:r>
+      <w:proofErr w:type="spellEnd"/>
+      <w:r>
+        <w:t xml:space="preserve"> and is connected</w:t>
+      </w:r>
+      <w:r>
+        <w:t xml:space="preserve"> to the local Python Flask web server through </w:t>
+      </w:r>
+      <w:proofErr w:type="spellStart"/>
+      <w:r>
+        <w:t>ngrok</w:t>
+      </w:r>
+      <w:proofErr w:type="spellEnd"/>
+      <w:r>
+        <w:t>.</w:t>
       </w:r>
     </w:p>
     <w:p/>
@@ -3524,14 +3970,14 @@
       <w:pPr>
         <w:pStyle w:val="Heading3"/>
       </w:pPr>
-      <w:bookmarkStart w:id="16" w:name="_Toc35447352"/>
+      <w:bookmarkStart w:id="15" w:name="_Toc35447352"/>
       <w:r>
         <w:t xml:space="preserve">Deploying as a </w:t>
       </w:r>
       <w:r>
         <w:t>FB Messenger Bot</w:t>
       </w:r>
-      <w:bookmarkEnd w:id="16"/>
+      <w:bookmarkEnd w:id="15"/>
     </w:p>
     <w:p>
       <w:pPr>
@@ -3544,11 +3990,16 @@
       <w:r>
         <w:t xml:space="preserve">As our </w:t>
       </w:r>
+      <w:proofErr w:type="spellStart"/>
       <w:r>
         <w:t>Shop</w:t>
       </w:r>
       <w:r>
-        <w:t xml:space="preserve">Bot was optimised and tested as a </w:t>
+        <w:t>Bot</w:t>
+      </w:r>
+      <w:proofErr w:type="spellEnd"/>
+      <w:r>
+        <w:t xml:space="preserve"> was optimised and tested as a </w:t>
       </w:r>
       <w:r>
         <w:t>Messenger</w:t>
@@ -3572,7 +4023,15 @@
         </w:numPr>
       </w:pPr>
       <w:r>
-        <w:t xml:space="preserve">In DialogFlow, navigate to </w:t>
+        <w:t xml:space="preserve">In </w:t>
+      </w:r>
+      <w:proofErr w:type="spellStart"/>
+      <w:r>
+        <w:t>DialogFlow</w:t>
+      </w:r>
+      <w:proofErr w:type="spellEnd"/>
+      <w:r>
+        <w:t xml:space="preserve">, navigate to </w:t>
       </w:r>
       <w:r>
         <w:rPr>
@@ -3615,7 +4074,7 @@
       <w:r>
         <w:t xml:space="preserve"> in </w:t>
       </w:r>
-      <w:hyperlink r:id="rId26" w:history="1">
+      <w:hyperlink r:id="rId27" w:history="1">
         <w:r>
           <w:rPr>
             <w:rStyle w:val="Hyperlink"/>
@@ -3632,12 +4091,12 @@
           <w:bCs/>
         </w:rPr>
       </w:pPr>
-      <w:bookmarkStart w:id="17" w:name="_Ref17542063"/>
-      <w:bookmarkStart w:id="18" w:name="_Ref17889760"/>
+      <w:bookmarkStart w:id="16" w:name="_Ref17542063"/>
+      <w:bookmarkStart w:id="17" w:name="_Ref17889760"/>
       <w:r>
         <w:br w:type="page"/>
       </w:r>
-      <w:bookmarkStart w:id="19" w:name="_Toc35447353"/>
+      <w:bookmarkStart w:id="18" w:name="_Toc35447353"/>
       <w:r>
         <w:rPr>
           <w:b/>
@@ -3646,9 +4105,9 @@
         <w:lastRenderedPageBreak/>
         <w:t>Test Scenarios</w:t>
       </w:r>
+      <w:bookmarkEnd w:id="16"/>
       <w:bookmarkEnd w:id="17"/>
       <w:bookmarkEnd w:id="18"/>
-      <w:bookmarkEnd w:id="19"/>
     </w:p>
     <w:p/>
     <w:p>
@@ -3710,16 +4169,18 @@
       <w:r>
         <w:t xml:space="preserve">For example, “What is </w:t>
       </w:r>
+      <w:proofErr w:type="spellStart"/>
       <w:r>
         <w:t>bluetooth</w:t>
       </w:r>
+      <w:proofErr w:type="spellEnd"/>
       <w:r>
         <w:t>?”</w:t>
       </w:r>
     </w:p>
     <w:p/>
     <w:sectPr>
-      <w:footerReference w:type="default" r:id="rId27"/>
+      <w:footerReference w:type="default" r:id="rId28"/>
       <w:pgSz w:w="11906" w:h="16838"/>
       <w:pgMar w:top="1440" w:right="1440" w:bottom="1440" w:left="1440" w:header="708" w:footer="708" w:gutter="0"/>
       <w:pgNumType w:start="1"/>
@@ -3756,6 +4217,65 @@
 </file>
 
 <file path=word/footer1.xml><?xml version="1.0" encoding="utf-8"?>
+<w:ftr xmlns:wpc="http://schemas.microsoft.com/office/word/2010/wordprocessingCanvas" xmlns:cx="http://schemas.microsoft.com/office/drawing/2014/chartex" xmlns:cx1="http://schemas.microsoft.com/office/drawing/2015/9/8/chartex" xmlns:cx2="http://schemas.microsoft.com/office/drawing/2015/10/21/chartex" xmlns:cx3="http://schemas.microsoft.com/office/drawing/2016/5/9/chartex" xmlns:cx4="http://schemas.microsoft.com/office/drawing/2016/5/10/chartex" xmlns:cx5="http://schemas.microsoft.com/office/drawing/2016/5/11/chartex" xmlns:cx6="http://schemas.microsoft.com/office/drawing/2016/5/12/chartex" xmlns:cx7="http://schemas.microsoft.com/office/drawing/2016/5/13/chartex" xmlns:cx8="http://schemas.microsoft.com/office/drawing/2016/5/14/chartex" xmlns:mc="http://schemas.openxmlformats.org/markup-compatibility/2006" xmlns:aink="http://schemas.microsoft.com/office/drawing/2016/ink" xmlns:am3d="http://schemas.microsoft.com/office/drawing/2017/model3d" xmlns:o="urn:schemas-microsoft-com:office:office" xmlns:r="http://schemas.openxmlformats.org/officeDocument/2006/relationships" xmlns:m="http://schemas.openxmlformats.org/officeDocument/2006/math" xmlns:v="urn:schemas-microsoft-com:vml" xmlns:wp14="http://schemas.microsoft.com/office/word/2010/wordprocessingDrawing" xmlns:wp="http://schemas.openxmlformats.org/drawingml/2006/wordprocessingDrawing" xmlns:w10="urn:schemas-microsoft-com:office:word" xmlns:w="http://schemas.openxmlformats.org/wordprocessingml/2006/main" xmlns:w14="http://schemas.microsoft.com/office/word/2010/wordml" xmlns:w15="http://schemas.microsoft.com/office/word/2012/wordml" xmlns:w16cex="http://schemas.microsoft.com/office/word/2018/wordml/cex" xmlns:w16cid="http://schemas.microsoft.com/office/word/2016/wordml/cid" xmlns:w16="http://schemas.microsoft.com/office/word/2018/wordml" xmlns:w16se="http://schemas.microsoft.com/office/word/2015/wordml/symex" xmlns:wpg="http://schemas.microsoft.com/office/word/2010/wordprocessingGroup" xmlns:wpi="http://schemas.microsoft.com/office/word/2010/wordprocessingInk" xmlns:wne="http://schemas.microsoft.com/office/word/2006/wordml" xmlns:wps="http://schemas.microsoft.com/office/word/2010/wordprocessingShape" mc:Ignorable="w14 w15 w16se w16cid w16 w16cex wp14">
+  <w:p>
+    <w:pPr>
+      <w:pStyle w:val="Footer"/>
+      <w:jc w:val="right"/>
+    </w:pPr>
+    <w:bookmarkStart w:id="2" w:name="_Hlk35939084"/>
+    <w:r>
+      <w:t xml:space="preserve">Shop assistant icon </w:t>
+    </w:r>
+    <w:r>
+      <w:t>modified</w:t>
+    </w:r>
+    <w:r>
+      <w:t xml:space="preserve"> </w:t>
+    </w:r>
+    <w:r>
+      <w:t xml:space="preserve">from original by </w:t>
+    </w:r>
+    <w:hyperlink r:id="rId1" w:history="1">
+      <w:proofErr w:type="spellStart"/>
+      <w:r>
+        <w:rPr>
+          <w:rStyle w:val="Hyperlink"/>
+        </w:rPr>
+        <w:t>Freepik</w:t>
+      </w:r>
+      <w:proofErr w:type="spellEnd"/>
+    </w:hyperlink>
+    <w:r>
+      <w:t xml:space="preserve"> </w:t>
+    </w:r>
+    <w:r>
+      <w:t xml:space="preserve">from </w:t>
+    </w:r>
+    <w:hyperlink r:id="rId2" w:history="1">
+      <w:proofErr w:type="spellStart"/>
+      <w:r>
+        <w:rPr>
+          <w:rStyle w:val="Hyperlink"/>
+        </w:rPr>
+        <w:t>Flaticon</w:t>
+      </w:r>
+      <w:proofErr w:type="spellEnd"/>
+    </w:hyperlink>
+    <w:r>
+      <w:t xml:space="preserve"> </w:t>
+    </w:r>
+    <w:bookmarkEnd w:id="2"/>
+  </w:p>
+  <w:p>
+    <w:pPr>
+      <w:pStyle w:val="Footer"/>
+    </w:pPr>
+  </w:p>
+</w:ftr>
+</file>
+
+<file path=word/footer2.xml><?xml version="1.0" encoding="utf-8"?>
 <w:ftr xmlns:wpc="http://schemas.microsoft.com/office/word/2010/wordprocessingCanvas" xmlns:cx="http://schemas.microsoft.com/office/drawing/2014/chartex" xmlns:cx1="http://schemas.microsoft.com/office/drawing/2015/9/8/chartex" xmlns:cx2="http://schemas.microsoft.com/office/drawing/2015/10/21/chartex" xmlns:cx3="http://schemas.microsoft.com/office/drawing/2016/5/9/chartex" xmlns:cx4="http://schemas.microsoft.com/office/drawing/2016/5/10/chartex" xmlns:cx5="http://schemas.microsoft.com/office/drawing/2016/5/11/chartex" xmlns:cx6="http://schemas.microsoft.com/office/drawing/2016/5/12/chartex" xmlns:cx7="http://schemas.microsoft.com/office/drawing/2016/5/13/chartex" xmlns:cx8="http://schemas.microsoft.com/office/drawing/2016/5/14/chartex" xmlns:mc="http://schemas.openxmlformats.org/markup-compatibility/2006" xmlns:aink="http://schemas.microsoft.com/office/drawing/2016/ink" xmlns:am3d="http://schemas.microsoft.com/office/drawing/2017/model3d" xmlns:o="urn:schemas-microsoft-com:office:office" xmlns:r="http://schemas.openxmlformats.org/officeDocument/2006/relationships" xmlns:m="http://schemas.openxmlformats.org/officeDocument/2006/math" xmlns:v="urn:schemas-microsoft-com:vml" xmlns:wp14="http://schemas.microsoft.com/office/word/2010/wordprocessingDrawing" xmlns:wp="http://schemas.openxmlformats.org/drawingml/2006/wordprocessingDrawing" xmlns:w10="urn:schemas-microsoft-com:office:word" xmlns:w="http://schemas.openxmlformats.org/wordprocessingml/2006/main" xmlns:w14="http://schemas.microsoft.com/office/word/2010/wordml" xmlns:w15="http://schemas.microsoft.com/office/word/2012/wordml" xmlns:w16cex="http://schemas.microsoft.com/office/word/2018/wordml/cex" xmlns:w16cid="http://schemas.microsoft.com/office/word/2016/wordml/cid" xmlns:w16="http://schemas.microsoft.com/office/word/2018/wordml" xmlns:w16se="http://schemas.microsoft.com/office/word/2015/wordml/symex" xmlns:wpg="http://schemas.microsoft.com/office/word/2010/wordprocessingGroup" xmlns:wpi="http://schemas.microsoft.com/office/word/2010/wordprocessingInk" xmlns:wne="http://schemas.microsoft.com/office/word/2006/wordml" xmlns:wps="http://schemas.microsoft.com/office/word/2010/wordprocessingShape" mc:Ignorable="w14 w15 w16se w16cid w16 w16cex wp14">
   <w:p>
     <w:pPr>
@@ -3771,7 +4291,7 @@
 </w:ftr>
 </file>
 
-<file path=word/footer2.xml><?xml version="1.0" encoding="utf-8"?>
+<file path=word/footer3.xml><?xml version="1.0" encoding="utf-8"?>
 <w:ftr xmlns:wpc="http://schemas.microsoft.com/office/word/2010/wordprocessingCanvas" xmlns:cx="http://schemas.microsoft.com/office/drawing/2014/chartex" xmlns:cx1="http://schemas.microsoft.com/office/drawing/2015/9/8/chartex" xmlns:cx2="http://schemas.microsoft.com/office/drawing/2015/10/21/chartex" xmlns:cx3="http://schemas.microsoft.com/office/drawing/2016/5/9/chartex" xmlns:cx4="http://schemas.microsoft.com/office/drawing/2016/5/10/chartex" xmlns:cx5="http://schemas.microsoft.com/office/drawing/2016/5/11/chartex" xmlns:cx6="http://schemas.microsoft.com/office/drawing/2016/5/12/chartex" xmlns:cx7="http://schemas.microsoft.com/office/drawing/2016/5/13/chartex" xmlns:cx8="http://schemas.microsoft.com/office/drawing/2016/5/14/chartex" xmlns:mc="http://schemas.openxmlformats.org/markup-compatibility/2006" xmlns:aink="http://schemas.microsoft.com/office/drawing/2016/ink" xmlns:am3d="http://schemas.microsoft.com/office/drawing/2017/model3d" xmlns:o="urn:schemas-microsoft-com:office:office" xmlns:r="http://schemas.openxmlformats.org/officeDocument/2006/relationships" xmlns:m="http://schemas.openxmlformats.org/officeDocument/2006/math" xmlns:v="urn:schemas-microsoft-com:vml" xmlns:wp14="http://schemas.microsoft.com/office/word/2010/wordprocessingDrawing" xmlns:wp="http://schemas.openxmlformats.org/drawingml/2006/wordprocessingDrawing" xmlns:w10="urn:schemas-microsoft-com:office:word" xmlns:w="http://schemas.openxmlformats.org/wordprocessingml/2006/main" xmlns:w14="http://schemas.microsoft.com/office/word/2010/wordml" xmlns:w15="http://schemas.microsoft.com/office/word/2012/wordml" xmlns:w16cex="http://schemas.microsoft.com/office/word/2018/wordml/cex" xmlns:w16cid="http://schemas.microsoft.com/office/word/2016/wordml/cid" xmlns:w16="http://schemas.microsoft.com/office/word/2018/wordml" xmlns:w16se="http://schemas.microsoft.com/office/word/2015/wordml/symex" xmlns:wpg="http://schemas.microsoft.com/office/word/2010/wordprocessingGroup" xmlns:wpi="http://schemas.microsoft.com/office/word/2010/wordprocessingInk" xmlns:wne="http://schemas.microsoft.com/office/word/2006/wordml" xmlns:wps="http://schemas.microsoft.com/office/word/2010/wordprocessingShape" mc:Ignorable="w14 w15 w16se w16cid w16 w16cex wp14">
   <w:sdt>
     <w:sdtPr>
@@ -3895,7 +4415,7 @@
         <wp:inline distT="0" distB="0" distL="0" distR="0" wp14:anchorId="26FA3506" wp14:editId="37229AB8">
           <wp:extent cx="1537335" cy="448664"/>
           <wp:effectExtent l="0" t="0" r="5715" b="8890"/>
-          <wp:docPr id="35" name="Picture 35"/>
+          <wp:docPr id="12" name="Picture 12"/>
           <wp:cNvGraphicFramePr>
             <a:graphicFrameLocks xmlns:a="http://schemas.openxmlformats.org/drawingml/2006/main" noChangeAspect="1"/>
           </wp:cNvGraphicFramePr>
@@ -3979,7 +4499,7 @@
         <v:path o:extrusionok="f" gradientshapeok="t" o:connecttype="rect"/>
         <o:lock v:ext="edit" aspectratio="t"/>
       </v:shapetype>
-      <v:shape id="_x0000_i1067" type="#_x0000_t75" style="width:12pt;height:12pt;visibility:visible;mso-wrap-style:square" o:bullet="t">
+      <v:shape id="_x0000_i2279" type="#_x0000_t75" style="width:12pt;height:12pt;visibility:visible;mso-wrap-style:square" o:bullet="t">
         <v:imagedata r:id="rId1" o:title=""/>
       </v:shape>
     </w:pict>
@@ -6375,7 +6895,7 @@
 </file>
 
 <file path=customXml/itemProps1.xml><?xml version="1.0" encoding="utf-8"?>
-<ds:datastoreItem xmlns:ds="http://schemas.openxmlformats.org/officeDocument/2006/customXml" ds:itemID="{018FFEDF-E4AA-4213-8D97-99066A58D092}">
+<ds:datastoreItem xmlns:ds="http://schemas.openxmlformats.org/officeDocument/2006/customXml" ds:itemID="{70FF7906-2410-458F-8AEF-AD728F371A38}">
   <ds:schemaRefs>
     <ds:schemaRef ds:uri="http://schemas.openxmlformats.org/officeDocument/2006/bibliography"/>
   </ds:schemaRefs>

</xml_diff>

<commit_message>
Major changes to use Kommunicate instead of Facebook Messenger
Since Heroku deployment might not be successful, it would be VERY troublesome to ask anyone using this repo to deploy to FB Messenger. There are many steps required.
Instead, let's use Kommunicate, which is very easy to connect with dialogFlow and display as a widget in the website!
</commit_message>
<xml_diff>
--- a/docs/User Guide.docx
+++ b/docs/User Guide.docx
@@ -496,23 +496,7 @@
                                 </w:p>
                                 <w:p>
                                   <w:r>
-                                    <w:t xml:space="preserve">Wilson Lum </w:t>
-                                  </w:r>
-                                  <w:proofErr w:type="spellStart"/>
-                                  <w:r>
-                                    <w:t>Kok</w:t>
-                                  </w:r>
-                                  <w:proofErr w:type="spellEnd"/>
-                                  <w:r>
-                                    <w:t xml:space="preserve"> </w:t>
-                                  </w:r>
-                                  <w:proofErr w:type="spellStart"/>
-                                  <w:r>
-                                    <w:t>Keong</w:t>
-                                  </w:r>
-                                  <w:proofErr w:type="spellEnd"/>
-                                  <w:r>
-                                    <w:t xml:space="preserve"> </w:t>
+                                    <w:t xml:space="preserve">Wilson Lum Kok Keong </w:t>
                                   </w:r>
                                   <w:r>
                                     <w:tab/>
@@ -546,15 +530,7 @@
                                 </w:p>
                                 <w:p>
                                   <w:r>
-                                    <w:t xml:space="preserve">T E A M    </w:t>
-                                  </w:r>
-                                  <w:proofErr w:type="spellStart"/>
-                                  <w:r>
-                                    <w:t>M</w:t>
-                                  </w:r>
-                                  <w:proofErr w:type="spellEnd"/>
-                                  <w:r>
-                                    <w:t xml:space="preserve"> E M B E R S</w:t>
+                                    <w:t>T E A M    M E M B E R S</w:t>
                                   </w:r>
                                 </w:p>
                                 <w:p>
@@ -569,23 +545,7 @@
                                 </w:p>
                                 <w:p>
                                   <w:r>
-                                    <w:t xml:space="preserve">Wilson Lum </w:t>
-                                  </w:r>
-                                  <w:proofErr w:type="spellStart"/>
-                                  <w:r>
-                                    <w:t>Kok</w:t>
-                                  </w:r>
-                                  <w:proofErr w:type="spellEnd"/>
-                                  <w:r>
-                                    <w:t xml:space="preserve"> </w:t>
-                                  </w:r>
-                                  <w:proofErr w:type="spellStart"/>
-                                  <w:r>
-                                    <w:t>Keong</w:t>
-                                  </w:r>
-                                  <w:proofErr w:type="spellEnd"/>
-                                  <w:r>
-                                    <w:t xml:space="preserve"> - 3</w:t>
+                                    <w:t>Wilson Lum Kok Keong - 3</w:t>
                                   </w:r>
                                 </w:p>
                                 <w:p/>
@@ -609,15 +569,7 @@
                                 </w:p>
                                 <w:p>
                                   <w:r>
-                                    <w:t xml:space="preserve">T E A M    </w:t>
-                                  </w:r>
-                                  <w:proofErr w:type="spellStart"/>
-                                  <w:r>
-                                    <w:t>M</w:t>
-                                  </w:r>
-                                  <w:proofErr w:type="spellEnd"/>
-                                  <w:r>
-                                    <w:t xml:space="preserve"> E M B E R S</w:t>
+                                    <w:t>T E A M    M E M B E R S</w:t>
                                   </w:r>
                                 </w:p>
                                 <w:p>
@@ -632,23 +584,7 @@
                                 </w:p>
                                 <w:p>
                                   <w:r>
-                                    <w:t xml:space="preserve">Wilson Lum </w:t>
-                                  </w:r>
-                                  <w:proofErr w:type="spellStart"/>
-                                  <w:r>
-                                    <w:t>Kok</w:t>
-                                  </w:r>
-                                  <w:proofErr w:type="spellEnd"/>
-                                  <w:r>
-                                    <w:t xml:space="preserve"> </w:t>
-                                  </w:r>
-                                  <w:proofErr w:type="spellStart"/>
-                                  <w:r>
-                                    <w:t>Keong</w:t>
-                                  </w:r>
-                                  <w:proofErr w:type="spellEnd"/>
-                                  <w:r>
-                                    <w:t xml:space="preserve"> - 3</w:t>
+                                    <w:t>Wilson Lum Kok Keong - 3</w:t>
                                   </w:r>
                                 </w:p>
                               </w:txbxContent>
@@ -739,23 +675,7 @@
                           </w:p>
                           <w:p>
                             <w:r>
-                              <w:t xml:space="preserve">Wilson Lum </w:t>
-                            </w:r>
-                            <w:proofErr w:type="spellStart"/>
-                            <w:r>
-                              <w:t>Kok</w:t>
-                            </w:r>
-                            <w:proofErr w:type="spellEnd"/>
-                            <w:r>
-                              <w:t xml:space="preserve"> </w:t>
-                            </w:r>
-                            <w:proofErr w:type="spellStart"/>
-                            <w:r>
-                              <w:t>Keong</w:t>
-                            </w:r>
-                            <w:proofErr w:type="spellEnd"/>
-                            <w:r>
-                              <w:t xml:space="preserve"> </w:t>
+                              <w:t xml:space="preserve">Wilson Lum Kok Keong </w:t>
                             </w:r>
                             <w:r>
                               <w:tab/>
@@ -789,15 +709,7 @@
                           </w:p>
                           <w:p>
                             <w:r>
-                              <w:t xml:space="preserve">T E A M    </w:t>
-                            </w:r>
-                            <w:proofErr w:type="spellStart"/>
-                            <w:r>
-                              <w:t>M</w:t>
-                            </w:r>
-                            <w:proofErr w:type="spellEnd"/>
-                            <w:r>
-                              <w:t xml:space="preserve"> E M B E R S</w:t>
+                              <w:t>T E A M    M E M B E R S</w:t>
                             </w:r>
                           </w:p>
                           <w:p>
@@ -812,23 +724,7 @@
                           </w:p>
                           <w:p>
                             <w:r>
-                              <w:t xml:space="preserve">Wilson Lum </w:t>
-                            </w:r>
-                            <w:proofErr w:type="spellStart"/>
-                            <w:r>
-                              <w:t>Kok</w:t>
-                            </w:r>
-                            <w:proofErr w:type="spellEnd"/>
-                            <w:r>
-                              <w:t xml:space="preserve"> </w:t>
-                            </w:r>
-                            <w:proofErr w:type="spellStart"/>
-                            <w:r>
-                              <w:t>Keong</w:t>
-                            </w:r>
-                            <w:proofErr w:type="spellEnd"/>
-                            <w:r>
-                              <w:t xml:space="preserve"> - 3</w:t>
+                              <w:t>Wilson Lum Kok Keong - 3</w:t>
                             </w:r>
                           </w:p>
                           <w:p/>
@@ -852,15 +748,7 @@
                           </w:p>
                           <w:p>
                             <w:r>
-                              <w:t xml:space="preserve">T E A M    </w:t>
-                            </w:r>
-                            <w:proofErr w:type="spellStart"/>
-                            <w:r>
-                              <w:t>M</w:t>
-                            </w:r>
-                            <w:proofErr w:type="spellEnd"/>
-                            <w:r>
-                              <w:t xml:space="preserve"> E M B E R S</w:t>
+                              <w:t>T E A M    M E M B E R S</w:t>
                             </w:r>
                           </w:p>
                           <w:p>
@@ -875,23 +763,7 @@
                           </w:p>
                           <w:p>
                             <w:r>
-                              <w:t xml:space="preserve">Wilson Lum </w:t>
-                            </w:r>
-                            <w:proofErr w:type="spellStart"/>
-                            <w:r>
-                              <w:t>Kok</w:t>
-                            </w:r>
-                            <w:proofErr w:type="spellEnd"/>
-                            <w:r>
-                              <w:t xml:space="preserve"> </w:t>
-                            </w:r>
-                            <w:proofErr w:type="spellStart"/>
-                            <w:r>
-                              <w:t>Keong</w:t>
-                            </w:r>
-                            <w:proofErr w:type="spellEnd"/>
-                            <w:r>
-                              <w:t xml:space="preserve"> - 3</w:t>
+                              <w:t>Wilson Lum Kok Keong - 3</w:t>
                             </w:r>
                           </w:p>
                         </w:txbxContent>
@@ -1932,7 +1804,7 @@
           <w:bCs/>
         </w:rPr>
       </w:pPr>
-      <w:bookmarkStart w:id="3" w:name="_Toc35447342"/>
+      <w:bookmarkStart w:id="5" w:name="_Toc35447342"/>
       <w:r>
         <w:rPr>
           <w:b/>
@@ -1941,7 +1813,7 @@
         <w:lastRenderedPageBreak/>
         <w:t>Getting Started</w:t>
       </w:r>
-      <w:bookmarkEnd w:id="3"/>
+      <w:bookmarkEnd w:id="5"/>
     </w:p>
     <w:p>
       <w:pPr>
@@ -2099,8 +1971,8 @@
           <w:bCs/>
         </w:rPr>
       </w:pPr>
-      <w:bookmarkStart w:id="4" w:name="_Ref17541940"/>
-      <w:bookmarkStart w:id="5" w:name="_Toc35447343"/>
+      <w:bookmarkStart w:id="6" w:name="_Ref17541940"/>
+      <w:bookmarkStart w:id="7" w:name="_Toc35447343"/>
       <w:proofErr w:type="spellStart"/>
       <w:r>
         <w:rPr>
@@ -2124,7 +1996,7 @@
         </w:rPr>
         <w:t xml:space="preserve">on </w:t>
       </w:r>
-      <w:bookmarkEnd w:id="4"/>
+      <w:bookmarkEnd w:id="6"/>
       <w:r>
         <w:rPr>
           <w:b/>
@@ -2132,17 +2004,17 @@
         </w:rPr>
         <w:t>FB Messenger</w:t>
       </w:r>
-      <w:bookmarkEnd w:id="5"/>
+      <w:bookmarkEnd w:id="7"/>
     </w:p>
     <w:p>
       <w:pPr>
         <w:pStyle w:val="Heading3"/>
       </w:pPr>
-      <w:bookmarkStart w:id="6" w:name="_Toc35447344"/>
+      <w:bookmarkStart w:id="8" w:name="_Toc35447344"/>
       <w:r>
         <w:t>System Requirements</w:t>
       </w:r>
-      <w:bookmarkEnd w:id="6"/>
+      <w:bookmarkEnd w:id="8"/>
     </w:p>
     <w:p>
       <w:r>
@@ -2198,14 +2070,27 @@
       <w:r>
         <w:t xml:space="preserve">Table </w:t>
       </w:r>
-      <w:fldSimple w:instr=" SEQ Table \* ARABIC ">
-        <w:r>
-          <w:rPr>
-            <w:noProof/>
-          </w:rPr>
-          <w:t>1</w:t>
-        </w:r>
-      </w:fldSimple>
+      <w:r>
+        <w:fldChar w:fldCharType="begin"/>
+      </w:r>
+      <w:r>
+        <w:instrText xml:space="preserve"> SEQ Table \* ARABIC </w:instrText>
+      </w:r>
+      <w:r>
+        <w:fldChar w:fldCharType="separate"/>
+      </w:r>
+      <w:r>
+        <w:rPr>
+          <w:noProof/>
+        </w:rPr>
+        <w:t>1</w:t>
+      </w:r>
+      <w:r>
+        <w:rPr>
+          <w:noProof/>
+        </w:rPr>
+        <w:fldChar w:fldCharType="end"/>
+      </w:r>
       <w:r>
         <w:t xml:space="preserve">. </w:t>
       </w:r>
@@ -2357,7 +2242,7 @@
       <w:pPr>
         <w:pStyle w:val="Heading3"/>
       </w:pPr>
-      <w:bookmarkStart w:id="7" w:name="_Toc35447345"/>
+      <w:bookmarkStart w:id="9" w:name="_Toc35447345"/>
     </w:p>
     <w:p>
       <w:pPr>
@@ -2366,7 +2251,7 @@
       <w:r>
         <w:t>Installation Steps</w:t>
       </w:r>
-      <w:bookmarkEnd w:id="7"/>
+      <w:bookmarkEnd w:id="9"/>
     </w:p>
     <w:p>
       <w:pPr>
@@ -2739,7 +2624,7 @@
       </w:r>
     </w:p>
     <w:p>
-      <w:bookmarkStart w:id="8" w:name="_Ref17542076"/>
+      <w:bookmarkStart w:id="10" w:name="_Ref17542076"/>
     </w:p>
     <w:p>
       <w:pPr>
@@ -2749,7 +2634,7 @@
           <w:bCs/>
         </w:rPr>
       </w:pPr>
-      <w:bookmarkStart w:id="9" w:name="_Toc35447346"/>
+      <w:bookmarkStart w:id="11" w:name="_Toc35447346"/>
       <w:r>
         <w:rPr>
           <w:b/>
@@ -2757,8 +2642,8 @@
         </w:rPr>
         <w:t>Full installation and deployment</w:t>
       </w:r>
-      <w:bookmarkEnd w:id="8"/>
-      <w:bookmarkEnd w:id="9"/>
+      <w:bookmarkEnd w:id="10"/>
+      <w:bookmarkEnd w:id="11"/>
     </w:p>
     <w:p>
       <w:r>
@@ -2776,21 +2661,27 @@
       </w:r>
       <w:proofErr w:type="spellEnd"/>
       <w:r>
-        <w:t xml:space="preserve"> account and web server.</w:t>
+        <w:t xml:space="preserve"> account and </w:t>
+      </w:r>
+      <w:r>
+        <w:t xml:space="preserve">local </w:t>
+      </w:r>
+      <w:r>
+        <w:t>web server.</w:t>
       </w:r>
     </w:p>
     <w:p>
       <w:pPr>
         <w:pStyle w:val="Heading3"/>
       </w:pPr>
-      <w:bookmarkStart w:id="10" w:name="_Toc35447347"/>
+      <w:bookmarkStart w:id="12" w:name="_Toc35447347"/>
       <w:r>
         <w:t>System Requirements</w:t>
       </w:r>
       <w:r>
         <w:t xml:space="preserve"> and Dependencies</w:t>
       </w:r>
-      <w:bookmarkEnd w:id="10"/>
+      <w:bookmarkEnd w:id="12"/>
     </w:p>
     <w:p>
       <w:pPr>
@@ -2823,11 +2714,11 @@
       <w:pPr>
         <w:pStyle w:val="Heading3"/>
       </w:pPr>
-      <w:bookmarkStart w:id="11" w:name="_Toc35447348"/>
+      <w:bookmarkStart w:id="13" w:name="_Toc35447348"/>
       <w:r>
         <w:t>Pre-requisites</w:t>
       </w:r>
-      <w:bookmarkEnd w:id="11"/>
+      <w:bookmarkEnd w:id="13"/>
     </w:p>
     <w:p>
       <w:pPr>
@@ -2963,11 +2854,19 @@
       <w:pPr>
         <w:pStyle w:val="Heading3"/>
       </w:pPr>
-      <w:bookmarkStart w:id="12" w:name="_Toc35447349"/>
-      <w:r>
-        <w:t>Starting RASA NLU server</w:t>
-      </w:r>
-      <w:bookmarkEnd w:id="12"/>
+      <w:bookmarkStart w:id="14" w:name="_Toc35447349"/>
+      <w:bookmarkStart w:id="15" w:name="_Ref36195615"/>
+      <w:r>
+        <w:t>Starting R</w:t>
+      </w:r>
+      <w:r>
+        <w:t>asa</w:t>
+      </w:r>
+      <w:r>
+        <w:t xml:space="preserve"> NLU server</w:t>
+      </w:r>
+      <w:bookmarkEnd w:id="14"/>
+      <w:bookmarkEnd w:id="15"/>
     </w:p>
     <w:p>
       <w:pPr>
@@ -2977,7 +2876,7 @@
           <w:numId w:val="8"/>
         </w:numPr>
       </w:pPr>
-      <w:bookmarkStart w:id="13" w:name="_Toc35447350"/>
+      <w:bookmarkStart w:id="16" w:name="_Toc35447350"/>
       <w:r>
         <w:t xml:space="preserve">Navigate to the root of your local copy of the GitHub repository </w:t>
       </w:r>
@@ -2999,7 +2898,13 @@
         </w:numPr>
       </w:pPr>
       <w:r>
-        <w:t>Run RASA NLU server by the following script in console:</w:t>
+        <w:t>Run R</w:t>
+      </w:r>
+      <w:r>
+        <w:t>asa</w:t>
+      </w:r>
+      <w:r>
+        <w:t xml:space="preserve"> NLU server by the following script in console:</w:t>
       </w:r>
     </w:p>
     <w:p>
@@ -3178,7 +3083,7 @@
       <w:r>
         <w:t>Starting Python Flask for Webhooks</w:t>
       </w:r>
-      <w:bookmarkEnd w:id="13"/>
+      <w:bookmarkEnd w:id="16"/>
     </w:p>
     <w:p>
       <w:pPr>
@@ -3247,6 +3152,7 @@
           <w:sz w:val="20"/>
           <w:szCs w:val="20"/>
         </w:rPr>
+        <w:lastRenderedPageBreak/>
         <w:t>python .</w:t>
       </w:r>
       <w:proofErr w:type="gramEnd"/>
@@ -3274,7 +3180,6 @@
         </w:numPr>
       </w:pPr>
       <w:r>
-        <w:lastRenderedPageBreak/>
         <w:t>You should see the following in the console</w:t>
       </w:r>
     </w:p>
@@ -3443,7 +3348,7 @@
       <w:pPr>
         <w:pStyle w:val="Heading3"/>
       </w:pPr>
-      <w:bookmarkStart w:id="14" w:name="_Toc35447351"/>
+      <w:bookmarkStart w:id="17" w:name="_Toc35447351"/>
       <w:r>
         <w:t xml:space="preserve">Importing </w:t>
       </w:r>
@@ -3462,7 +3367,7 @@
       <w:r>
         <w:t>DialogFlow</w:t>
       </w:r>
-      <w:bookmarkEnd w:id="14"/>
+      <w:bookmarkEnd w:id="17"/>
       <w:proofErr w:type="spellEnd"/>
     </w:p>
     <w:p>
@@ -3970,14 +3875,9 @@
       <w:pPr>
         <w:pStyle w:val="Heading3"/>
       </w:pPr>
-      <w:bookmarkStart w:id="15" w:name="_Toc35447352"/>
-      <w:r>
-        <w:t xml:space="preserve">Deploying as a </w:t>
-      </w:r>
-      <w:r>
-        <w:t>FB Messenger Bot</w:t>
-      </w:r>
-      <w:bookmarkEnd w:id="15"/>
+      <w:r>
+        <w:t>Deploying to your own website</w:t>
+      </w:r>
     </w:p>
     <w:p>
       <w:pPr>
@@ -3988,30 +3888,20 @@
         </w:numPr>
       </w:pPr>
       <w:r>
-        <w:t xml:space="preserve">As our </w:t>
-      </w:r>
-      <w:proofErr w:type="spellStart"/>
-      <w:r>
-        <w:t>Shop</w:t>
-      </w:r>
-      <w:r>
-        <w:t>Bot</w:t>
-      </w:r>
-      <w:proofErr w:type="spellEnd"/>
-      <w:r>
-        <w:t xml:space="preserve"> was optimised and tested as a </w:t>
-      </w:r>
-      <w:r>
-        <w:t>Messenger</w:t>
-      </w:r>
-      <w:r>
-        <w:t xml:space="preserve"> app, the best user experience would be achieved from </w:t>
-      </w:r>
-      <w:r>
-        <w:t>FB Messenger</w:t>
-      </w:r>
-      <w:r>
-        <w:t xml:space="preserve">. </w:t>
+        <w:t xml:space="preserve">Create an account with </w:t>
+      </w:r>
+      <w:hyperlink r:id="rId27" w:history="1">
+        <w:proofErr w:type="spellStart"/>
+        <w:r>
+          <w:rPr>
+            <w:rStyle w:val="Hyperlink"/>
+          </w:rPr>
+          <w:t>Kommunicate</w:t>
+        </w:r>
+        <w:proofErr w:type="spellEnd"/>
+      </w:hyperlink>
+      <w:r>
+        <w:t>.</w:t>
       </w:r>
     </w:p>
     <w:p>
@@ -4023,41 +3913,7 @@
         </w:numPr>
       </w:pPr>
       <w:r>
-        <w:t xml:space="preserve">In </w:t>
-      </w:r>
-      <w:proofErr w:type="spellStart"/>
-      <w:r>
-        <w:t>DialogFlow</w:t>
-      </w:r>
-      <w:proofErr w:type="spellEnd"/>
-      <w:r>
-        <w:t xml:space="preserve">, navigate to </w:t>
-      </w:r>
-      <w:r>
-        <w:rPr>
-          <w:b/>
-          <w:bCs/>
-        </w:rPr>
-        <w:t>Integrations</w:t>
-      </w:r>
-      <w:r>
-        <w:t xml:space="preserve">, ensure that </w:t>
-      </w:r>
-      <w:r>
-        <w:t>Facebook Messenger</w:t>
-      </w:r>
-      <w:r>
-        <w:t xml:space="preserve"> integration is enabled, and click on the </w:t>
-      </w:r>
-      <w:r>
-        <w:rPr>
-          <w:b/>
-          <w:bCs/>
-        </w:rPr>
-        <w:t>Facebook Messenger</w:t>
-      </w:r>
-      <w:r>
-        <w:t xml:space="preserve"> icon.</w:t>
+        <w:t>Follow the instructions within the website to add the necessary code to your webpage</w:t>
       </w:r>
     </w:p>
     <w:p>
@@ -4069,12 +3925,179 @@
         </w:numPr>
       </w:pPr>
       <w:r>
+        <w:t xml:space="preserve">Integrate Bot with </w:t>
+      </w:r>
+      <w:proofErr w:type="spellStart"/>
+      <w:r>
+        <w:t>DialogFlow</w:t>
+      </w:r>
+      <w:proofErr w:type="spellEnd"/>
+    </w:p>
+    <w:p>
+      <w:pPr>
+        <w:pStyle w:val="ListParagraph"/>
+      </w:pPr>
+      <w:r>
+        <w:rPr>
+          <w:noProof/>
+        </w:rPr>
+        <w:drawing>
+          <wp:inline distT="0" distB="0" distL="0" distR="0" wp14:anchorId="111C17F1" wp14:editId="65DA23E6">
+            <wp:extent cx="4390390" cy="1671325"/>
+            <wp:effectExtent l="0" t="0" r="0" b="5080"/>
+            <wp:docPr id="2" name="Picture 2"/>
+            <wp:cNvGraphicFramePr>
+              <a:graphicFrameLocks xmlns:a="http://schemas.openxmlformats.org/drawingml/2006/main" noChangeAspect="1"/>
+            </wp:cNvGraphicFramePr>
+            <a:graphic xmlns:a="http://schemas.openxmlformats.org/drawingml/2006/main">
+              <a:graphicData uri="http://schemas.openxmlformats.org/drawingml/2006/picture">
+                <pic:pic xmlns:pic="http://schemas.openxmlformats.org/drawingml/2006/picture">
+                  <pic:nvPicPr>
+                    <pic:cNvPr id="1" name=""/>
+                    <pic:cNvPicPr/>
+                  </pic:nvPicPr>
+                  <pic:blipFill>
+                    <a:blip r:embed="rId28"/>
+                    <a:stretch>
+                      <a:fillRect/>
+                    </a:stretch>
+                  </pic:blipFill>
+                  <pic:spPr>
+                    <a:xfrm>
+                      <a:off x="0" y="0"/>
+                      <a:ext cx="4392293" cy="1672050"/>
+                    </a:xfrm>
+                    <a:prstGeom prst="rect">
+                      <a:avLst/>
+                    </a:prstGeom>
+                  </pic:spPr>
+                </pic:pic>
+              </a:graphicData>
+            </a:graphic>
+          </wp:inline>
+        </w:drawing>
+      </w:r>
+    </w:p>
+    <w:p/>
+    <w:p>
+      <w:pPr>
+        <w:pStyle w:val="Heading3"/>
+      </w:pPr>
+      <w:bookmarkStart w:id="18" w:name="_Toc35447352"/>
+    </w:p>
+    <w:p>
+      <w:pPr>
+        <w:pStyle w:val="Heading3"/>
+      </w:pPr>
+      <w:r>
+        <w:t xml:space="preserve">Deploying as a </w:t>
+      </w:r>
+      <w:r>
+        <w:t>FB Messenger Bot</w:t>
+      </w:r>
+      <w:bookmarkEnd w:id="18"/>
+    </w:p>
+    <w:p>
+      <w:pPr>
+        <w:pStyle w:val="ListParagraph"/>
+        <w:numPr>
+          <w:ilvl w:val="0"/>
+          <w:numId w:val="8"/>
+        </w:numPr>
+      </w:pPr>
+      <w:r>
+        <w:t xml:space="preserve">As our </w:t>
+      </w:r>
+      <w:proofErr w:type="spellStart"/>
+      <w:r>
+        <w:t>Shop</w:t>
+      </w:r>
+      <w:r>
+        <w:t>Bot</w:t>
+      </w:r>
+      <w:proofErr w:type="spellEnd"/>
+      <w:r>
+        <w:t xml:space="preserve"> was optimised and tested as a </w:t>
+      </w:r>
+      <w:r>
+        <w:t>Messenger</w:t>
+      </w:r>
+      <w:r>
+        <w:t xml:space="preserve"> app, the best user experience would be achieved from </w:t>
+      </w:r>
+      <w:r>
+        <w:t>FB Messenger</w:t>
+      </w:r>
+      <w:r>
+        <w:t xml:space="preserve">. </w:t>
+      </w:r>
+    </w:p>
+    <w:p>
+      <w:pPr>
+        <w:pStyle w:val="ListParagraph"/>
+        <w:numPr>
+          <w:ilvl w:val="0"/>
+          <w:numId w:val="8"/>
+        </w:numPr>
+      </w:pPr>
+      <w:r>
+        <w:t xml:space="preserve">In </w:t>
+      </w:r>
+      <w:proofErr w:type="spellStart"/>
+      <w:r>
+        <w:t>DialogFlow</w:t>
+      </w:r>
+      <w:proofErr w:type="spellEnd"/>
+      <w:r>
+        <w:t xml:space="preserve">, navigate to </w:t>
+      </w:r>
+      <w:r>
+        <w:rPr>
+          <w:b/>
+          <w:bCs/>
+        </w:rPr>
+        <w:t>Integrations</w:t>
+      </w:r>
+      <w:r>
+        <w:t xml:space="preserve">, ensure that </w:t>
+      </w:r>
+      <w:r>
+        <w:t>Facebook Messenger</w:t>
+      </w:r>
+      <w:r>
+        <w:t xml:space="preserve"> integration is enabled, and click on the </w:t>
+      </w:r>
+      <w:r>
+        <w:rPr>
+          <w:b/>
+          <w:bCs/>
+        </w:rPr>
+        <w:t>Facebook Messenger</w:t>
+      </w:r>
+      <w:r>
+        <w:t xml:space="preserve"> icon.</w:t>
+      </w:r>
+    </w:p>
+    <w:p>
+      <w:pPr>
+        <w:pStyle w:val="ListParagraph"/>
+        <w:numPr>
+          <w:ilvl w:val="0"/>
+          <w:numId w:val="8"/>
+        </w:numPr>
+        <w:rPr>
+          <w:rStyle w:val="Hyperlink"/>
+          <w:color w:val="auto"/>
+          <w:u w:val="none"/>
+        </w:rPr>
+      </w:pPr>
+      <w:r>
         <w:t>Follow the instructions provided</w:t>
       </w:r>
       <w:r>
         <w:t xml:space="preserve"> in </w:t>
       </w:r>
-      <w:hyperlink r:id="rId27" w:history="1">
+      <w:hyperlink r:id="rId29" w:history="1">
         <w:r>
           <w:rPr>
             <w:rStyle w:val="Hyperlink"/>
@@ -4083,6 +4106,141 @@
         </w:r>
       </w:hyperlink>
     </w:p>
+    <w:p/>
+    <w:p>
+      <w:pPr>
+        <w:pStyle w:val="Heading4"/>
+      </w:pPr>
+      <w:r>
+        <w:t>[</w:t>
+      </w:r>
+      <w:proofErr w:type="spellStart"/>
+      <w:r>
+        <w:t>WinError</w:t>
+      </w:r>
+      <w:proofErr w:type="spellEnd"/>
+      <w:r>
+        <w:t xml:space="preserve"> 10061] No connection could be made because the target machine actively refused it</w:t>
+      </w:r>
+    </w:p>
+    <w:p/>
+    <w:p>
+      <w:pPr>
+        <w:pStyle w:val="Heading3"/>
+      </w:pPr>
+      <w:r>
+        <w:t>Troubleshooting</w:t>
+      </w:r>
+    </w:p>
+    <w:p>
+      <w:pPr>
+        <w:pStyle w:val="Heading4"/>
+      </w:pPr>
+      <w:r>
+        <w:t>[</w:t>
+      </w:r>
+      <w:proofErr w:type="spellStart"/>
+      <w:r>
+        <w:t>WinError</w:t>
+      </w:r>
+      <w:proofErr w:type="spellEnd"/>
+      <w:r>
+        <w:t xml:space="preserve"> 10061] No connection could be made because the target machine actively refused it</w:t>
+      </w:r>
+    </w:p>
+    <w:p>
+      <w:r>
+        <w:drawing>
+          <wp:inline distT="0" distB="0" distL="0" distR="0" wp14:anchorId="3AC75CC0" wp14:editId="3C77FEDB">
+            <wp:extent cx="4511078" cy="2534920"/>
+            <wp:effectExtent l="0" t="0" r="3810" b="0"/>
+            <wp:docPr id="1" name="Picture 1"/>
+            <wp:cNvGraphicFramePr>
+              <a:graphicFrameLocks xmlns:a="http://schemas.openxmlformats.org/drawingml/2006/main" noChangeAspect="1"/>
+            </wp:cNvGraphicFramePr>
+            <a:graphic xmlns:a="http://schemas.openxmlformats.org/drawingml/2006/main">
+              <a:graphicData uri="http://schemas.openxmlformats.org/drawingml/2006/picture">
+                <pic:pic xmlns:pic="http://schemas.openxmlformats.org/drawingml/2006/picture">
+                  <pic:nvPicPr>
+                    <pic:cNvPr id="1" name=""/>
+                    <pic:cNvPicPr/>
+                  </pic:nvPicPr>
+                  <pic:blipFill>
+                    <a:blip r:embed="rId30"/>
+                    <a:stretch>
+                      <a:fillRect/>
+                    </a:stretch>
+                  </pic:blipFill>
+                  <pic:spPr>
+                    <a:xfrm>
+                      <a:off x="0" y="0"/>
+                      <a:ext cx="4518506" cy="2539094"/>
+                    </a:xfrm>
+                    <a:prstGeom prst="rect">
+                      <a:avLst/>
+                    </a:prstGeom>
+                  </pic:spPr>
+                </pic:pic>
+              </a:graphicData>
+            </a:graphic>
+          </wp:inline>
+        </w:drawing>
+      </w:r>
+    </w:p>
+    <w:p>
+      <w:r>
+        <w:t xml:space="preserve">Looks like you might have forgotten to run Rasa NLU server! </w:t>
+      </w:r>
+      <w:proofErr w:type="gramStart"/>
+      <w:r>
+        <w:t>This</w:t>
+      </w:r>
+      <w:proofErr w:type="gramEnd"/>
+      <w:r>
+        <w:t xml:space="preserve"> error can occur if Rasa NLU server is not running or is running on a different port from what is configured. Refer to </w:t>
+      </w:r>
+      <w:r>
+        <w:rPr>
+          <w:color w:val="4472C4" w:themeColor="accent1"/>
+          <w:u w:val="single"/>
+        </w:rPr>
+        <w:fldChar w:fldCharType="begin"/>
+      </w:r>
+      <w:r>
+        <w:rPr>
+          <w:color w:val="4472C4" w:themeColor="accent1"/>
+          <w:u w:val="single"/>
+        </w:rPr>
+        <w:instrText xml:space="preserve"> REF _Ref36195615 \h </w:instrText>
+      </w:r>
+      <w:r>
+        <w:rPr>
+          <w:color w:val="4472C4" w:themeColor="accent1"/>
+          <w:u w:val="single"/>
+        </w:rPr>
+      </w:r>
+      <w:r>
+        <w:rPr>
+          <w:color w:val="4472C4" w:themeColor="accent1"/>
+          <w:u w:val="single"/>
+        </w:rPr>
+        <w:fldChar w:fldCharType="separate"/>
+      </w:r>
+      <w:r>
+        <w:rPr>
+          <w:color w:val="4472C4" w:themeColor="accent1"/>
+          <w:u w:val="single"/>
+        </w:rPr>
+        <w:t>Starting RASA NLU server</w:t>
+      </w:r>
+      <w:r>
+        <w:rPr>
+          <w:color w:val="4472C4" w:themeColor="accent1"/>
+          <w:u w:val="single"/>
+        </w:rPr>
+        <w:fldChar w:fldCharType="end"/>
+      </w:r>
+    </w:p>
     <w:p>
       <w:pPr>
         <w:pStyle w:val="Heading2"/>
@@ -4091,12 +4249,12 @@
           <w:bCs/>
         </w:rPr>
       </w:pPr>
-      <w:bookmarkStart w:id="16" w:name="_Ref17542063"/>
-      <w:bookmarkStart w:id="17" w:name="_Ref17889760"/>
+      <w:bookmarkStart w:id="19" w:name="_Ref17542063"/>
+      <w:bookmarkStart w:id="20" w:name="_Ref17889760"/>
       <w:r>
         <w:br w:type="page"/>
       </w:r>
-      <w:bookmarkStart w:id="18" w:name="_Toc35447353"/>
+      <w:bookmarkStart w:id="21" w:name="_Toc35447353"/>
       <w:r>
         <w:rPr>
           <w:b/>
@@ -4105,9 +4263,9 @@
         <w:lastRenderedPageBreak/>
         <w:t>Test Scenarios</w:t>
       </w:r>
-      <w:bookmarkEnd w:id="16"/>
-      <w:bookmarkEnd w:id="17"/>
-      <w:bookmarkEnd w:id="18"/>
+      <w:bookmarkEnd w:id="19"/>
+      <w:bookmarkEnd w:id="20"/>
+      <w:bookmarkEnd w:id="21"/>
     </w:p>
     <w:p/>
     <w:p>
@@ -4124,7 +4282,7 @@
         </w:numPr>
       </w:pPr>
       <w:r>
-        <w:t>Get product recommendations</w:t>
+        <w:t>Welcome</w:t>
       </w:r>
     </w:p>
     <w:p>
@@ -4136,7 +4294,7 @@
         </w:numPr>
       </w:pPr>
       <w:r>
-        <w:t>Get answers to headphone-related stuff (FAQ)</w:t>
+        <w:t>Get product recommendations</w:t>
       </w:r>
     </w:p>
     <w:p>
@@ -4148,21 +4306,237 @@
         </w:numPr>
       </w:pPr>
       <w:r>
-        <w:t>Get pricing information for a specific headphone model</w:t>
+        <w:t>Get pricing and buying information for a specific headphone model</w:t>
+      </w:r>
+    </w:p>
+    <w:p>
+      <w:pPr>
+        <w:pStyle w:val="ListParagraph"/>
+        <w:numPr>
+          <w:ilvl w:val="0"/>
+          <w:numId w:val="8"/>
+        </w:numPr>
+      </w:pPr>
+      <w:r>
+        <w:t>Get answers to headphone-related stuff (FAQ)</w:t>
       </w:r>
     </w:p>
     <w:p/>
     <w:p>
       <w:pPr>
+        <w:pStyle w:val="Heading3"/>
+      </w:pPr>
+      <w:r>
+        <w:t>Welcome</w:t>
+      </w:r>
+    </w:p>
+    <w:p>
+      <w:r>
+        <w:drawing>
+          <wp:inline distT="0" distB="0" distL="0" distR="0" wp14:anchorId="2F5E0A5E" wp14:editId="48F552D9">
+            <wp:extent cx="2160000" cy="2763637"/>
+            <wp:effectExtent l="0" t="0" r="0" b="0"/>
+            <wp:docPr id="6" name="Picture 6"/>
+            <wp:cNvGraphicFramePr>
+              <a:graphicFrameLocks xmlns:a="http://schemas.openxmlformats.org/drawingml/2006/main" noChangeAspect="1"/>
+            </wp:cNvGraphicFramePr>
+            <a:graphic xmlns:a="http://schemas.openxmlformats.org/drawingml/2006/main">
+              <a:graphicData uri="http://schemas.openxmlformats.org/drawingml/2006/picture">
+                <pic:pic xmlns:pic="http://schemas.openxmlformats.org/drawingml/2006/picture">
+                  <pic:nvPicPr>
+                    <pic:cNvPr id="1" name=""/>
+                    <pic:cNvPicPr/>
+                  </pic:nvPicPr>
+                  <pic:blipFill>
+                    <a:blip r:embed="rId31"/>
+                    <a:stretch>
+                      <a:fillRect/>
+                    </a:stretch>
+                  </pic:blipFill>
+                  <pic:spPr>
+                    <a:xfrm>
+                      <a:off x="0" y="0"/>
+                      <a:ext cx="2160000" cy="2763637"/>
+                    </a:xfrm>
+                    <a:prstGeom prst="rect">
+                      <a:avLst/>
+                    </a:prstGeom>
+                  </pic:spPr>
+                </pic:pic>
+              </a:graphicData>
+            </a:graphic>
+          </wp:inline>
+        </w:drawing>
+      </w:r>
+    </w:p>
+    <w:p/>
+    <w:p>
+      <w:pPr>
+        <w:pStyle w:val="Heading3"/>
+      </w:pPr>
+      <w:r>
+        <w:t>Get Product Recommendations</w:t>
+      </w:r>
+    </w:p>
+    <w:p>
+      <w:r>
+        <w:rPr>
+          <w:highlight w:val="yellow"/>
+        </w:rPr>
+        <w:t>TODO</w:t>
+      </w:r>
+    </w:p>
+    <w:p>
+      <w:pPr>
+        <w:pStyle w:val="Heading3"/>
+      </w:pPr>
+    </w:p>
+    <w:p>
+      <w:pPr>
+        <w:pStyle w:val="Heading3"/>
+      </w:pPr>
+      <w:r>
+        <w:br/>
+      </w:r>
+    </w:p>
+    <w:p>
+      <w:pPr>
+        <w:rPr>
+          <w:rFonts w:asciiTheme="majorHAnsi" w:eastAsiaTheme="majorEastAsia" w:hAnsiTheme="majorHAnsi" w:cstheme="majorBidi"/>
+          <w:color w:val="1F3763" w:themeColor="accent1" w:themeShade="7F"/>
+          <w:sz w:val="24"/>
+          <w:szCs w:val="24"/>
+        </w:rPr>
+      </w:pPr>
+      <w:r>
+        <w:br w:type="page"/>
+      </w:r>
+    </w:p>
+    <w:p>
+      <w:pPr>
+        <w:pStyle w:val="Heading3"/>
+      </w:pPr>
+      <w:r>
+        <w:lastRenderedPageBreak/>
+        <w:t xml:space="preserve">Get </w:t>
+      </w:r>
+      <w:r>
+        <w:t>P</w:t>
+      </w:r>
+      <w:r>
+        <w:t xml:space="preserve">ricing and </w:t>
+      </w:r>
+      <w:r>
+        <w:t>B</w:t>
+      </w:r>
+      <w:r>
+        <w:t xml:space="preserve">uying information </w:t>
+      </w:r>
+    </w:p>
+    <w:p>
+      <w:r>
+        <w:t xml:space="preserve">If the user provides </w:t>
+      </w:r>
+      <w:r>
+        <w:t>a specific headphone model</w:t>
+      </w:r>
+      <w:r>
+        <w:t>, we will provide the price and link to buy it, if it is found.</w:t>
+      </w:r>
+    </w:p>
+    <w:p>
+      <w:r>
+        <w:drawing>
+          <wp:inline distT="0" distB="0" distL="0" distR="0" wp14:anchorId="1E0A08D6" wp14:editId="69560D71">
+            <wp:extent cx="2160000" cy="2873739"/>
+            <wp:effectExtent l="0" t="0" r="0" b="3175"/>
+            <wp:docPr id="8" name="Picture 8"/>
+            <wp:cNvGraphicFramePr>
+              <a:graphicFrameLocks xmlns:a="http://schemas.openxmlformats.org/drawingml/2006/main" noChangeAspect="1"/>
+            </wp:cNvGraphicFramePr>
+            <a:graphic xmlns:a="http://schemas.openxmlformats.org/drawingml/2006/main">
+              <a:graphicData uri="http://schemas.openxmlformats.org/drawingml/2006/picture">
+                <pic:pic xmlns:pic="http://schemas.openxmlformats.org/drawingml/2006/picture">
+                  <pic:nvPicPr>
+                    <pic:cNvPr id="1" name=""/>
+                    <pic:cNvPicPr/>
+                  </pic:nvPicPr>
+                  <pic:blipFill>
+                    <a:blip r:embed="rId32"/>
+                    <a:stretch>
+                      <a:fillRect/>
+                    </a:stretch>
+                  </pic:blipFill>
+                  <pic:spPr>
+                    <a:xfrm>
+                      <a:off x="0" y="0"/>
+                      <a:ext cx="2160000" cy="2873739"/>
+                    </a:xfrm>
+                    <a:prstGeom prst="rect">
+                      <a:avLst/>
+                    </a:prstGeom>
+                  </pic:spPr>
+                </pic:pic>
+              </a:graphicData>
+            </a:graphic>
+          </wp:inline>
+        </w:drawing>
+      </w:r>
+    </w:p>
+    <w:p/>
+    <w:p>
+      <w:pPr>
         <w:pStyle w:val="Heading2"/>
       </w:pPr>
       <w:r>
         <w:t>Get answers to headphone-related stuff</w:t>
       </w:r>
+      <w:r>
+        <w:t xml:space="preserve"> (FAQ)</w:t>
+      </w:r>
     </w:p>
     <w:p>
       <w:r>
         <w:t>You can ask the chatbot specific terms related to headphones.</w:t>
+      </w:r>
+    </w:p>
+    <w:p>
+      <w:r>
+        <w:drawing>
+          <wp:inline distT="0" distB="0" distL="0" distR="0" wp14:anchorId="2C72C2A0" wp14:editId="5BB5F5D7">
+            <wp:extent cx="2160000" cy="2854692"/>
+            <wp:effectExtent l="0" t="0" r="0" b="3175"/>
+            <wp:docPr id="9" name="Picture 9"/>
+            <wp:cNvGraphicFramePr>
+              <a:graphicFrameLocks xmlns:a="http://schemas.openxmlformats.org/drawingml/2006/main" noChangeAspect="1"/>
+            </wp:cNvGraphicFramePr>
+            <a:graphic xmlns:a="http://schemas.openxmlformats.org/drawingml/2006/main">
+              <a:graphicData uri="http://schemas.openxmlformats.org/drawingml/2006/picture">
+                <pic:pic xmlns:pic="http://schemas.openxmlformats.org/drawingml/2006/picture">
+                  <pic:nvPicPr>
+                    <pic:cNvPr id="1" name=""/>
+                    <pic:cNvPicPr/>
+                  </pic:nvPicPr>
+                  <pic:blipFill>
+                    <a:blip r:embed="rId33"/>
+                    <a:stretch>
+                      <a:fillRect/>
+                    </a:stretch>
+                  </pic:blipFill>
+                  <pic:spPr>
+                    <a:xfrm>
+                      <a:off x="0" y="0"/>
+                      <a:ext cx="2160000" cy="2854692"/>
+                    </a:xfrm>
+                    <a:prstGeom prst="rect">
+                      <a:avLst/>
+                    </a:prstGeom>
+                  </pic:spPr>
+                </pic:pic>
+              </a:graphicData>
+            </a:graphic>
+          </wp:inline>
+        </w:drawing>
       </w:r>
     </w:p>
     <w:p>
@@ -4180,7 +4554,7 @@
     </w:p>
     <w:p/>
     <w:sectPr>
-      <w:footerReference w:type="default" r:id="rId28"/>
+      <w:footerReference w:type="default" r:id="rId34"/>
       <w:pgSz w:w="11906" w:h="16838"/>
       <w:pgMar w:top="1440" w:right="1440" w:bottom="1440" w:left="1440" w:header="708" w:footer="708" w:gutter="0"/>
       <w:pgNumType w:start="1"/>
@@ -4223,7 +4597,7 @@
       <w:pStyle w:val="Footer"/>
       <w:jc w:val="right"/>
     </w:pPr>
-    <w:bookmarkStart w:id="2" w:name="_Hlk35939084"/>
+    <w:bookmarkStart w:id="4" w:name="_Hlk35939084"/>
     <w:r>
       <w:t xml:space="preserve">Shop assistant icon </w:t>
     </w:r>
@@ -4265,7 +4639,7 @@
     <w:r>
       <w:t xml:space="preserve"> </w:t>
     </w:r>
-    <w:bookmarkEnd w:id="2"/>
+    <w:bookmarkEnd w:id="4"/>
   </w:p>
   <w:p>
     <w:pPr>
@@ -4499,7 +4873,7 @@
         <v:path o:extrusionok="f" gradientshapeok="t" o:connecttype="rect"/>
         <o:lock v:ext="edit" aspectratio="t"/>
       </v:shapetype>
-      <v:shape id="_x0000_i2279" type="#_x0000_t75" style="width:12pt;height:12pt;visibility:visible;mso-wrap-style:square" o:bullet="t">
+      <v:shape id="_x0000_i1175" type="#_x0000_t75" style="width:12pt;height:12pt;visibility:visible;mso-wrap-style:square" o:bullet="t">
         <v:imagedata r:id="rId1" o:title=""/>
       </v:shape>
     </w:pict>
@@ -4761,7 +5135,7 @@
   <w:abstractNum w:abstractNumId="2" w15:restartNumberingAfterBreak="0">
     <w:nsid w:val="213068F0"/>
     <w:multiLevelType w:val="hybridMultilevel"/>
-    <w:tmpl w:val="18BC518A"/>
+    <w:tmpl w:val="1FBCE03A"/>
     <w:lvl w:ilvl="0" w:tplc="48090001">
       <w:start w:val="1"/>
       <w:numFmt w:val="bullet"/>
@@ -6895,7 +7269,7 @@
 </file>
 
 <file path=customXml/itemProps1.xml><?xml version="1.0" encoding="utf-8"?>
-<ds:datastoreItem xmlns:ds="http://schemas.openxmlformats.org/officeDocument/2006/customXml" ds:itemID="{70FF7906-2410-458F-8AEF-AD728F371A38}">
+<ds:datastoreItem xmlns:ds="http://schemas.openxmlformats.org/officeDocument/2006/customXml" ds:itemID="{0656DF85-31DE-43FC-8DE2-656C3F8C0197}">
   <ds:schemaRefs>
     <ds:schemaRef ds:uri="http://schemas.openxmlformats.org/officeDocument/2006/bibliography"/>
   </ds:schemaRefs>

</xml_diff>

<commit_message>
Updated DialogFlow and User Guide
#13 - Added slot filling
</commit_message>
<xml_diff>
--- a/docs/User Guide.docx
+++ b/docs/User Guide.docx
@@ -614,7 +614,6 @@
                                 <w:u w:val="single"/>
                               </w:rPr>
                             </w:pPr>
-                            <w:proofErr w:type="gramStart"/>
                             <w:r>
                               <w:rPr>
                                 <w:b/>
@@ -629,7 +628,6 @@
                               </w:rPr>
                               <w:t>AM  MEMBERS</w:t>
                             </w:r>
-                            <w:proofErr w:type="gramEnd"/>
                           </w:p>
                           <w:p>
                             <w:pPr>
@@ -2001,7 +1999,7 @@
           <w:bCs/>
         </w:rPr>
       </w:pPr>
-      <w:bookmarkStart w:id="3" w:name="_Toc36378179"/>
+      <w:bookmarkStart w:id="5" w:name="_Toc36378179"/>
       <w:r>
         <w:rPr>
           <w:b/>
@@ -2010,7 +2008,7 @@
         <w:lastRenderedPageBreak/>
         <w:t>Getting Started</w:t>
       </w:r>
-      <w:bookmarkEnd w:id="3"/>
+      <w:bookmarkEnd w:id="5"/>
     </w:p>
     <w:p>
       <w:pPr>
@@ -2020,8 +2018,8 @@
           <w:bCs/>
         </w:rPr>
       </w:pPr>
-      <w:bookmarkStart w:id="4" w:name="_Ref17542076"/>
-      <w:bookmarkStart w:id="5" w:name="_Toc36378180"/>
+      <w:bookmarkStart w:id="6" w:name="_Ref17542076"/>
+      <w:bookmarkStart w:id="7" w:name="_Toc36378180"/>
       <w:r>
         <w:rPr>
           <w:b/>
@@ -2029,8 +2027,8 @@
         </w:rPr>
         <w:t>Full installation and deployment</w:t>
       </w:r>
-      <w:bookmarkEnd w:id="4"/>
-      <w:bookmarkEnd w:id="5"/>
+      <w:bookmarkEnd w:id="6"/>
+      <w:bookmarkEnd w:id="7"/>
     </w:p>
     <w:p>
       <w:r>
@@ -2047,14 +2045,14 @@
       <w:pPr>
         <w:pStyle w:val="Heading3"/>
       </w:pPr>
-      <w:bookmarkStart w:id="6" w:name="_Toc36378181"/>
+      <w:bookmarkStart w:id="8" w:name="_Toc36378181"/>
       <w:r>
         <w:t>System Requirements</w:t>
       </w:r>
       <w:r>
         <w:t xml:space="preserve"> and Dependencies</w:t>
       </w:r>
-      <w:bookmarkEnd w:id="6"/>
+      <w:bookmarkEnd w:id="8"/>
     </w:p>
     <w:p>
       <w:pPr>
@@ -2087,11 +2085,11 @@
       <w:pPr>
         <w:pStyle w:val="Heading3"/>
       </w:pPr>
-      <w:bookmarkStart w:id="7" w:name="_Toc36378182"/>
+      <w:bookmarkStart w:id="9" w:name="_Toc36378182"/>
       <w:r>
         <w:t>Pre-requisites</w:t>
       </w:r>
-      <w:bookmarkEnd w:id="7"/>
+      <w:bookmarkEnd w:id="9"/>
     </w:p>
     <w:p>
       <w:pPr>
@@ -2325,11 +2323,11 @@
       <w:pPr>
         <w:pStyle w:val="Heading3"/>
       </w:pPr>
-      <w:bookmarkStart w:id="8" w:name="_Toc36378183"/>
+      <w:bookmarkStart w:id="10" w:name="_Toc36378183"/>
       <w:r>
         <w:t>Importing ShopBot into DialogFlow</w:t>
       </w:r>
-      <w:bookmarkEnd w:id="8"/>
+      <w:bookmarkEnd w:id="10"/>
     </w:p>
     <w:p>
       <w:pPr>
@@ -2589,11 +2587,11 @@
       <w:pPr>
         <w:pStyle w:val="Heading3"/>
       </w:pPr>
-      <w:bookmarkStart w:id="9" w:name="_Toc36378184"/>
+      <w:bookmarkStart w:id="11" w:name="_Toc36378184"/>
       <w:r>
         <w:t>Connecting Kommunicate with DialogFlow</w:t>
       </w:r>
-      <w:bookmarkEnd w:id="9"/>
+      <w:bookmarkEnd w:id="11"/>
     </w:p>
     <w:p>
       <w:pPr>
@@ -2969,8 +2967,8 @@
       <w:pPr>
         <w:pStyle w:val="Heading3"/>
       </w:pPr>
-      <w:bookmarkStart w:id="10" w:name="_Ref36195615"/>
-      <w:bookmarkStart w:id="11" w:name="_Toc36378185"/>
+      <w:bookmarkStart w:id="12" w:name="_Ref36195615"/>
+      <w:bookmarkStart w:id="13" w:name="_Toc36378185"/>
       <w:r>
         <w:t>Starting R</w:t>
       </w:r>
@@ -2980,8 +2978,8 @@
       <w:r>
         <w:t xml:space="preserve"> NLU server</w:t>
       </w:r>
-      <w:bookmarkEnd w:id="10"/>
-      <w:bookmarkEnd w:id="11"/>
+      <w:bookmarkEnd w:id="12"/>
+      <w:bookmarkEnd w:id="13"/>
     </w:p>
     <w:p>
       <w:pPr>
@@ -3140,11 +3138,11 @@
       <w:pPr>
         <w:pStyle w:val="Heading3"/>
       </w:pPr>
-      <w:bookmarkStart w:id="12" w:name="_Toc36378186"/>
+      <w:bookmarkStart w:id="14" w:name="_Toc36378186"/>
       <w:r>
         <w:t>Starting Python Flask for Webhooks</w:t>
       </w:r>
-      <w:bookmarkEnd w:id="12"/>
+      <w:bookmarkEnd w:id="14"/>
     </w:p>
     <w:p>
       <w:pPr>
@@ -3474,12 +3472,12 @@
       <w:pPr>
         <w:pStyle w:val="Heading3"/>
       </w:pPr>
-      <w:bookmarkStart w:id="13" w:name="_Toc36378187"/>
+      <w:bookmarkStart w:id="15" w:name="_Toc36378187"/>
       <w:r>
         <w:lastRenderedPageBreak/>
         <w:t>Launching the Website</w:t>
       </w:r>
-      <w:bookmarkEnd w:id="13"/>
+      <w:bookmarkEnd w:id="15"/>
     </w:p>
     <w:p>
       <w:pPr>
@@ -3789,7 +3787,7 @@
           <w:bCs/>
         </w:rPr>
       </w:pPr>
-      <w:bookmarkStart w:id="14" w:name="_Toc36378188"/>
+      <w:bookmarkStart w:id="16" w:name="_Toc36378188"/>
       <w:r>
         <w:rPr>
           <w:b/>
@@ -3798,7 +3796,7 @@
         <w:lastRenderedPageBreak/>
         <w:t>Troubleshooting</w:t>
       </w:r>
-      <w:bookmarkEnd w:id="14"/>
+      <w:bookmarkEnd w:id="16"/>
     </w:p>
     <w:p>
       <w:pPr>
@@ -3907,12 +3905,12 @@
           <w:bCs/>
         </w:rPr>
       </w:pPr>
-      <w:bookmarkStart w:id="15" w:name="_Ref17542063"/>
-      <w:bookmarkStart w:id="16" w:name="_Ref17889760"/>
+      <w:bookmarkStart w:id="17" w:name="_Ref17542063"/>
+      <w:bookmarkStart w:id="18" w:name="_Ref17889760"/>
       <w:r>
         <w:br w:type="page"/>
       </w:r>
-      <w:bookmarkStart w:id="17" w:name="_Toc36378189"/>
+      <w:bookmarkStart w:id="19" w:name="_Toc36378189"/>
       <w:r>
         <w:rPr>
           <w:b/>
@@ -3921,9 +3919,9 @@
         <w:lastRenderedPageBreak/>
         <w:t>Test Scenarios</w:t>
       </w:r>
-      <w:bookmarkEnd w:id="15"/>
-      <w:bookmarkEnd w:id="16"/>
       <w:bookmarkEnd w:id="17"/>
+      <w:bookmarkEnd w:id="18"/>
+      <w:bookmarkEnd w:id="19"/>
     </w:p>
     <w:p/>
     <w:p>
@@ -3984,11 +3982,11 @@
       <w:pPr>
         <w:pStyle w:val="Heading3"/>
       </w:pPr>
-      <w:bookmarkStart w:id="18" w:name="_Toc36378190"/>
+      <w:bookmarkStart w:id="20" w:name="_Toc36378190"/>
       <w:r>
         <w:t>Welcome</w:t>
       </w:r>
-      <w:bookmarkEnd w:id="18"/>
+      <w:bookmarkEnd w:id="20"/>
     </w:p>
     <w:p>
       <w:r>
@@ -4042,11 +4040,11 @@
       <w:pPr>
         <w:pStyle w:val="Heading3"/>
       </w:pPr>
-      <w:bookmarkStart w:id="19" w:name="_Toc36378191"/>
+      <w:bookmarkStart w:id="21" w:name="_Toc36378191"/>
       <w:r>
         <w:t>Get Product Recommendations</w:t>
       </w:r>
-      <w:bookmarkEnd w:id="19"/>
+      <w:bookmarkEnd w:id="21"/>
     </w:p>
     <w:p>
       <w:r>
@@ -4079,171 +4077,388 @@
       <w:pPr>
         <w:pStyle w:val="Heading3"/>
       </w:pPr>
-      <w:bookmarkStart w:id="20" w:name="_Toc36378192"/>
+      <w:bookmarkStart w:id="22" w:name="_Toc36378192"/>
       <w:r>
         <w:lastRenderedPageBreak/>
         <w:t>Get Pricing and Buying information</w:t>
       </w:r>
-      <w:bookmarkEnd w:id="20"/>
+      <w:bookmarkEnd w:id="22"/>
       <w:r>
         <w:t xml:space="preserve"> </w:t>
       </w:r>
     </w:p>
     <w:p>
       <w:r>
-        <w:t>If the user provides a specific headphone model, we will provide the price and link to buy it, if it is found.</w:t>
-      </w:r>
-      <w:r>
-        <w:t xml:space="preserve"> </w:t>
-      </w:r>
-    </w:p>
-    <w:p>
-      <w:r>
-        <w:t>For example, “Price of AKG 452?”</w:t>
-      </w:r>
-      <w:r>
-        <w:t xml:space="preserve"> In this case, product is either found only in Treoo or is cheaper in Treoo, therefore, the product price and link is given from Treoo.</w:t>
-      </w:r>
-    </w:p>
-    <w:p>
-      <w:r>
-        <w:rPr>
-          <w:noProof/>
-        </w:rPr>
-        <w:drawing>
-          <wp:inline distT="0" distB="0" distL="0" distR="0" wp14:anchorId="1E0A08D6" wp14:editId="240E9F6E">
-            <wp:extent cx="2159635" cy="2797629"/>
-            <wp:effectExtent l="0" t="0" r="0" b="3175"/>
-            <wp:docPr id="8" name="Picture 8"/>
-            <wp:cNvGraphicFramePr>
-              <a:graphicFrameLocks xmlns:a="http://schemas.openxmlformats.org/drawingml/2006/main" noChangeAspect="1"/>
-            </wp:cNvGraphicFramePr>
-            <a:graphic xmlns:a="http://schemas.openxmlformats.org/drawingml/2006/main">
-              <a:graphicData uri="http://schemas.openxmlformats.org/drawingml/2006/picture">
-                <pic:pic xmlns:pic="http://schemas.openxmlformats.org/drawingml/2006/picture">
-                  <pic:nvPicPr>
-                    <pic:cNvPr id="1" name=""/>
-                    <pic:cNvPicPr/>
-                  </pic:nvPicPr>
-                  <pic:blipFill rotWithShape="1">
-                    <a:blip r:embed="rId35"/>
-                    <a:srcRect b="2632"/>
-                    <a:stretch/>
-                  </pic:blipFill>
-                  <pic:spPr bwMode="auto">
-                    <a:xfrm>
-                      <a:off x="0" y="0"/>
-                      <a:ext cx="2160000" cy="2798102"/>
-                    </a:xfrm>
-                    <a:prstGeom prst="rect">
-                      <a:avLst/>
-                    </a:prstGeom>
-                    <a:ln>
-                      <a:noFill/>
-                    </a:ln>
-                    <a:extLst>
-                      <a:ext uri="{53640926-AAD7-44D8-BBD7-CCE9431645EC}">
-                        <a14:shadowObscured xmlns:a14="http://schemas.microsoft.com/office/drawing/2010/main"/>
-                      </a:ext>
-                    </a:extLst>
-                  </pic:spPr>
-                </pic:pic>
-              </a:graphicData>
-            </a:graphic>
-          </wp:inline>
-        </w:drawing>
-      </w:r>
-    </w:p>
-    <w:p>
-      <w:r>
-        <w:t>Now, we try with “price of xg13 mini”. In this case, product is found to be cheaper from Amazon SG.</w:t>
-      </w:r>
-    </w:p>
-    <w:p>
-      <w:r>
-        <w:rPr>
-          <w:noProof/>
-        </w:rPr>
-        <w:drawing>
-          <wp:inline distT="0" distB="0" distL="0" distR="0" wp14:anchorId="4F7082DC" wp14:editId="6F395755">
-            <wp:extent cx="1943100" cy="2243777"/>
-            <wp:effectExtent l="114300" t="114300" r="152400" b="137795"/>
-            <wp:docPr id="5" name="Picture 5"/>
-            <wp:cNvGraphicFramePr>
-              <a:graphicFrameLocks xmlns:a="http://schemas.openxmlformats.org/drawingml/2006/main" noChangeAspect="1"/>
-            </wp:cNvGraphicFramePr>
-            <a:graphic xmlns:a="http://schemas.openxmlformats.org/drawingml/2006/main">
-              <a:graphicData uri="http://schemas.openxmlformats.org/drawingml/2006/picture">
-                <pic:pic xmlns:pic="http://schemas.openxmlformats.org/drawingml/2006/picture">
-                  <pic:nvPicPr>
-                    <pic:cNvPr id="1" name=""/>
-                    <pic:cNvPicPr/>
-                  </pic:nvPicPr>
-                  <pic:blipFill>
-                    <a:blip r:embed="rId36"/>
-                    <a:stretch>
-                      <a:fillRect/>
-                    </a:stretch>
-                  </pic:blipFill>
-                  <pic:spPr>
-                    <a:xfrm>
-                      <a:off x="0" y="0"/>
-                      <a:ext cx="1947434" cy="2248782"/>
-                    </a:xfrm>
-                    <a:prstGeom prst="rect">
-                      <a:avLst/>
-                    </a:prstGeom>
-                    <a:solidFill>
-                      <a:srgbClr val="FFFFFF">
-                        <a:shade val="85000"/>
-                      </a:srgbClr>
-                    </a:solidFill>
-                    <a:ln w="88900" cap="sq">
-                      <a:solidFill>
-                        <a:srgbClr val="FFFFFF"/>
-                      </a:solidFill>
-                      <a:miter lim="800000"/>
-                    </a:ln>
-                    <a:effectLst>
-                      <a:outerShdw blurRad="55000" dist="18000" dir="5400000" algn="tl" rotWithShape="0">
-                        <a:srgbClr val="000000">
-                          <a:alpha val="40000"/>
-                        </a:srgbClr>
-                      </a:outerShdw>
-                    </a:effectLst>
-                    <a:scene3d>
-                      <a:camera prst="orthographicFront"/>
-                      <a:lightRig rig="twoPt" dir="t">
-                        <a:rot lat="0" lon="0" rev="7200000"/>
-                      </a:lightRig>
-                    </a:scene3d>
-                    <a:sp3d>
-                      <a:bevelT w="25400" h="19050"/>
-                      <a:contourClr>
-                        <a:srgbClr val="FFFFFF"/>
-                      </a:contourClr>
-                    </a:sp3d>
-                  </pic:spPr>
-                </pic:pic>
-              </a:graphicData>
-            </a:graphic>
-          </wp:inline>
-        </w:drawing>
-      </w:r>
-    </w:p>
+        <w:t xml:space="preserve">If the user provides a specific headphone model, we will provide the </w:t>
+      </w:r>
+      <w:r>
+        <w:t>product information (</w:t>
+      </w:r>
+      <w:r>
+        <w:t>price</w:t>
+      </w:r>
+      <w:r>
+        <w:t>, features</w:t>
+      </w:r>
+      <w:r>
+        <w:t xml:space="preserve"> and link to buy it</w:t>
+      </w:r>
+      <w:r>
+        <w:t>)</w:t>
+      </w:r>
+      <w:r>
+        <w:t>, if it is found.</w:t>
+      </w:r>
+    </w:p>
+    <w:tbl>
+      <w:tblPr>
+        <w:tblStyle w:val="TableGrid"/>
+        <w:tblW w:w="5000" w:type="pct"/>
+        <w:tblLook w:val="04A0" w:firstRow="1" w:lastRow="0" w:firstColumn="1" w:lastColumn="0" w:noHBand="0" w:noVBand="1"/>
+      </w:tblPr>
+      <w:tblGrid>
+        <w:gridCol w:w="1377"/>
+        <w:gridCol w:w="2886"/>
+        <w:gridCol w:w="1686"/>
+        <w:gridCol w:w="3067"/>
+      </w:tblGrid>
+      <w:tr>
+        <w:tc>
+          <w:tcPr>
+            <w:tcW w:w="764" w:type="pct"/>
+          </w:tcPr>
+          <w:p>
+            <w:pPr>
+              <w:rPr>
+                <w:b/>
+                <w:bCs/>
+              </w:rPr>
+            </w:pPr>
+            <w:r>
+              <w:rPr>
+                <w:b/>
+                <w:bCs/>
+              </w:rPr>
+              <w:t>Sample User Query</w:t>
+            </w:r>
+          </w:p>
+        </w:tc>
+        <w:tc>
+          <w:tcPr>
+            <w:tcW w:w="1600" w:type="pct"/>
+          </w:tcPr>
+          <w:p>
+            <w:pPr>
+              <w:rPr>
+                <w:b/>
+                <w:bCs/>
+              </w:rPr>
+            </w:pPr>
+            <w:r>
+              <w:rPr>
+                <w:b/>
+                <w:bCs/>
+              </w:rPr>
+              <w:t>Expected Response</w:t>
+            </w:r>
+          </w:p>
+        </w:tc>
+        <w:tc>
+          <w:tcPr>
+            <w:tcW w:w="935" w:type="pct"/>
+          </w:tcPr>
+          <w:p>
+            <w:pPr>
+              <w:rPr>
+                <w:b/>
+                <w:bCs/>
+              </w:rPr>
+            </w:pPr>
+            <w:r>
+              <w:rPr>
+                <w:b/>
+                <w:bCs/>
+              </w:rPr>
+              <w:t>Entities</w:t>
+            </w:r>
+          </w:p>
+        </w:tc>
+        <w:tc>
+          <w:tcPr>
+            <w:tcW w:w="1701" w:type="pct"/>
+          </w:tcPr>
+          <w:p>
+            <w:pPr>
+              <w:rPr>
+                <w:b/>
+                <w:bCs/>
+              </w:rPr>
+            </w:pPr>
+            <w:r>
+              <w:rPr>
+                <w:b/>
+                <w:bCs/>
+              </w:rPr>
+              <w:t>Description</w:t>
+            </w:r>
+          </w:p>
+        </w:tc>
+      </w:tr>
+      <w:tr>
+        <w:tc>
+          <w:tcPr>
+            <w:tcW w:w="764" w:type="pct"/>
+          </w:tcPr>
+          <w:p>
+            <w:r>
+              <w:t>“what is the price of AKG 452?”</w:t>
+            </w:r>
+          </w:p>
+        </w:tc>
+        <w:tc>
+          <w:tcPr>
+            <w:tcW w:w="1600" w:type="pct"/>
+          </w:tcPr>
+          <w:p>
+            <w:r>
+              <w:drawing>
+                <wp:inline distT="0" distB="0" distL="0" distR="0" wp14:anchorId="7EF123CE" wp14:editId="03F786D5">
+                  <wp:extent cx="1370902" cy="1440000"/>
+                  <wp:effectExtent l="0" t="0" r="1270" b="8255"/>
+                  <wp:docPr id="13" name="Picture 13"/>
+                  <wp:cNvGraphicFramePr>
+                    <a:graphicFrameLocks xmlns:a="http://schemas.openxmlformats.org/drawingml/2006/main" noChangeAspect="1"/>
+                  </wp:cNvGraphicFramePr>
+                  <a:graphic xmlns:a="http://schemas.openxmlformats.org/drawingml/2006/main">
+                    <a:graphicData uri="http://schemas.openxmlformats.org/drawingml/2006/picture">
+                      <pic:pic xmlns:pic="http://schemas.openxmlformats.org/drawingml/2006/picture">
+                        <pic:nvPicPr>
+                          <pic:cNvPr id="1" name=""/>
+                          <pic:cNvPicPr/>
+                        </pic:nvPicPr>
+                        <pic:blipFill>
+                          <a:blip r:embed="rId35"/>
+                          <a:stretch>
+                            <a:fillRect/>
+                          </a:stretch>
+                        </pic:blipFill>
+                        <pic:spPr>
+                          <a:xfrm>
+                            <a:off x="0" y="0"/>
+                            <a:ext cx="1370902" cy="1440000"/>
+                          </a:xfrm>
+                          <a:prstGeom prst="rect">
+                            <a:avLst/>
+                          </a:prstGeom>
+                        </pic:spPr>
+                      </pic:pic>
+                    </a:graphicData>
+                  </a:graphic>
+                </wp:inline>
+              </w:drawing>
+            </w:r>
+          </w:p>
+        </w:tc>
+        <w:tc>
+          <w:tcPr>
+            <w:tcW w:w="935" w:type="pct"/>
+          </w:tcPr>
+          <w:p>
+            <w:r>
+              <w:t>brand=”AKG”</w:t>
+            </w:r>
+          </w:p>
+          <w:p>
+            <w:r>
+              <w:t>model=”452”</w:t>
+            </w:r>
+          </w:p>
+        </w:tc>
+        <w:tc>
+          <w:tcPr>
+            <w:tcW w:w="1701" w:type="pct"/>
+          </w:tcPr>
+          <w:p>
+            <w:r>
+              <w:t xml:space="preserve">Product brand and model were provided by the user, and result was returned. </w:t>
+            </w:r>
+            <w:r>
+              <w:t>Product was either found only in Treoo or was cheaper in Treoo, therefore, the product price and link were given from Treoo.</w:t>
+            </w:r>
+          </w:p>
+          <w:p/>
+        </w:tc>
+      </w:tr>
+      <w:tr>
+        <w:tc>
+          <w:tcPr>
+            <w:tcW w:w="764" w:type="pct"/>
+          </w:tcPr>
+          <w:p>
+            <w:r>
+              <w:t>“price xg13 mini”</w:t>
+            </w:r>
+          </w:p>
+        </w:tc>
+        <w:tc>
+          <w:tcPr>
+            <w:tcW w:w="1600" w:type="pct"/>
+          </w:tcPr>
+          <w:p>
+            <w:pPr>
+              <w:rPr>
+                <w:noProof/>
+              </w:rPr>
+            </w:pPr>
+            <w:r>
+              <w:rPr>
+                <w:noProof/>
+              </w:rPr>
+              <w:drawing>
+                <wp:inline distT="0" distB="0" distL="0" distR="0" wp14:anchorId="54E31B9C" wp14:editId="22500BEE">
+                  <wp:extent cx="1689231" cy="1800000"/>
+                  <wp:effectExtent l="0" t="0" r="6350" b="0"/>
+                  <wp:docPr id="10" name="Picture 10"/>
+                  <wp:cNvGraphicFramePr>
+                    <a:graphicFrameLocks xmlns:a="http://schemas.openxmlformats.org/drawingml/2006/main" noChangeAspect="1"/>
+                  </wp:cNvGraphicFramePr>
+                  <a:graphic xmlns:a="http://schemas.openxmlformats.org/drawingml/2006/main">
+                    <a:graphicData uri="http://schemas.openxmlformats.org/drawingml/2006/picture">
+                      <pic:pic xmlns:pic="http://schemas.openxmlformats.org/drawingml/2006/picture">
+                        <pic:nvPicPr>
+                          <pic:cNvPr id="1" name=""/>
+                          <pic:cNvPicPr/>
+                        </pic:nvPicPr>
+                        <pic:blipFill>
+                          <a:blip r:embed="rId36"/>
+                          <a:stretch>
+                            <a:fillRect/>
+                          </a:stretch>
+                        </pic:blipFill>
+                        <pic:spPr>
+                          <a:xfrm>
+                            <a:off x="0" y="0"/>
+                            <a:ext cx="1689231" cy="1800000"/>
+                          </a:xfrm>
+                          <a:prstGeom prst="rect">
+                            <a:avLst/>
+                          </a:prstGeom>
+                        </pic:spPr>
+                      </pic:pic>
+                    </a:graphicData>
+                  </a:graphic>
+                </wp:inline>
+              </w:drawing>
+            </w:r>
+          </w:p>
+        </w:tc>
+        <w:tc>
+          <w:tcPr>
+            <w:tcW w:w="935" w:type="pct"/>
+          </w:tcPr>
+          <w:p>
+            <w:r>
+              <w:t>brand=””</w:t>
+            </w:r>
+          </w:p>
+          <w:p>
+            <w:r>
+              <w:t>model= “xg13”</w:t>
+            </w:r>
+          </w:p>
+        </w:tc>
+        <w:tc>
+          <w:tcPr>
+            <w:tcW w:w="1701" w:type="pct"/>
+          </w:tcPr>
+          <w:p>
+            <w:r>
+              <w:t>Same as above, but this time, p</w:t>
+            </w:r>
+            <w:r>
+              <w:t xml:space="preserve">roduct </w:t>
+            </w:r>
+            <w:r>
+              <w:t>wa</w:t>
+            </w:r>
+            <w:r>
+              <w:t>s found to be cheaper from Amazon SG</w:t>
+            </w:r>
+          </w:p>
+        </w:tc>
+      </w:tr>
+      <w:tr>
+        <w:tc>
+          <w:tcPr>
+            <w:tcW w:w="764" w:type="pct"/>
+          </w:tcPr>
+          <w:p>
+            <w:r>
+              <w:t>“hey what price air”</w:t>
+            </w:r>
+          </w:p>
+        </w:tc>
+        <w:tc>
+          <w:tcPr>
+            <w:tcW w:w="1600" w:type="pct"/>
+          </w:tcPr>
+          <w:p>
+            <w:pPr>
+              <w:rPr>
+                <w:noProof/>
+              </w:rPr>
+            </w:pPr>
+          </w:p>
+        </w:tc>
+        <w:tc>
+          <w:tcPr>
+            <w:tcW w:w="935" w:type="pct"/>
+          </w:tcPr>
+          <w:p>
+            <w:r>
+              <w:t>brand=””</w:t>
+            </w:r>
+          </w:p>
+          <w:p>
+            <w:r>
+              <w:t>model=”air”</w:t>
+            </w:r>
+          </w:p>
+        </w:tc>
+        <w:tc>
+          <w:tcPr>
+            <w:tcW w:w="1701" w:type="pct"/>
+          </w:tcPr>
+          <w:p>
+            <w:r>
+              <w:t xml:space="preserve">Only </w:t>
+            </w:r>
+            <w:r>
+              <w:t xml:space="preserve">product </w:t>
+            </w:r>
+            <w:r>
+              <w:t>model was provided</w:t>
+            </w:r>
+            <w:r>
+              <w:t>. In this case, there were multiple brands that had this particular model, therefore we asked the user for the brand as well</w:t>
+            </w:r>
+          </w:p>
+        </w:tc>
+      </w:tr>
+    </w:tbl>
     <w:p/>
     <w:p>
       <w:pPr>
         <w:pStyle w:val="Heading2"/>
       </w:pPr>
-      <w:bookmarkStart w:id="21" w:name="_Toc36378193"/>
+      <w:bookmarkStart w:id="23" w:name="_Toc36378193"/>
       <w:r>
         <w:t>Get answers to headphone-related stuff</w:t>
       </w:r>
       <w:r>
         <w:t xml:space="preserve"> (FAQ)</w:t>
       </w:r>
-      <w:bookmarkEnd w:id="21"/>
+      <w:bookmarkEnd w:id="23"/>
     </w:p>
     <w:p>
       <w:r>
@@ -4341,7 +4556,7 @@
       <w:pStyle w:val="Footer"/>
       <w:jc w:val="right"/>
     </w:pPr>
-    <w:bookmarkStart w:id="2" w:name="_Hlk35939084"/>
+    <w:bookmarkStart w:id="4" w:name="_Hlk35939084"/>
     <w:r>
       <w:t xml:space="preserve">Shop assistant icon </w:t>
     </w:r>
@@ -4379,7 +4594,7 @@
     <w:r>
       <w:t xml:space="preserve"> </w:t>
     </w:r>
-    <w:bookmarkEnd w:id="2"/>
+    <w:bookmarkEnd w:id="4"/>
   </w:p>
   <w:p>
     <w:pPr>
@@ -4589,7 +4804,7 @@
         <v:path o:extrusionok="f" gradientshapeok="t" o:connecttype="rect"/>
         <o:lock v:ext="edit" aspectratio="t"/>
       </v:shapetype>
-      <v:shape id="_x0000_i1386" type="#_x0000_t75" style="width:12pt;height:12pt;visibility:visible;mso-wrap-style:square" o:bullet="t">
+      <v:shape id="_x0000_i1598" type="#_x0000_t75" style="width:12pt;height:12pt;visibility:visible;mso-wrap-style:square" o:bullet="t">
         <v:imagedata r:id="rId1" o:title=""/>
       </v:shape>
     </w:pict>
@@ -6370,6 +6585,7 @@
   <w:style w:type="paragraph" w:default="1" w:styleId="Normal">
     <w:name w:val="Normal"/>
     <w:qFormat/>
+    <w:rsid w:val="00511B7F"/>
   </w:style>
   <w:style w:type="paragraph" w:styleId="Heading1">
     <w:name w:val="heading 1"/>
@@ -7101,7 +7317,7 @@
 </file>
 
 <file path=customXml/itemProps1.xml><?xml version="1.0" encoding="utf-8"?>
-<ds:datastoreItem xmlns:ds="http://schemas.openxmlformats.org/officeDocument/2006/customXml" ds:itemID="{0B36A3DA-41E1-48F4-A029-34F9EE9CDE9D}">
+<ds:datastoreItem xmlns:ds="http://schemas.openxmlformats.org/officeDocument/2006/customXml" ds:itemID="{2E8AFF1D-21DD-4389-A5F5-D17DE46277DF}">
   <ds:schemaRefs>
     <ds:schemaRef ds:uri="http://schemas.openxmlformats.org/officeDocument/2006/bibliography"/>
   </ds:schemaRefs>

</xml_diff>

<commit_message>
Improvements to price intent
Fixes #13
Slot filling for price intent - 'ent_brand' and 'ent_model'
More variations in price intent
Retrained rasa model
Updated User Guide with most examples for price intent
</commit_message>
<xml_diff>
--- a/docs/User Guide.docx
+++ b/docs/User Guide.docx
@@ -2838,6 +2838,15 @@
       <w:pPr>
         <w:pStyle w:val="ListParagraph"/>
         <w:numPr>
+          <w:ilvl w:val="1"/>
+          <w:numId w:val="8"/>
+        </w:numPr>
+      </w:pPr>
+    </w:p>
+    <w:p>
+      <w:pPr>
+        <w:pStyle w:val="ListParagraph"/>
+        <w:numPr>
           <w:ilvl w:val="0"/>
           <w:numId w:val="8"/>
         </w:numPr>
@@ -4117,15 +4126,15 @@
         <w:tblLook w:val="04A0" w:firstRow="1" w:lastRow="0" w:firstColumn="1" w:lastColumn="0" w:noHBand="0" w:noVBand="1"/>
       </w:tblPr>
       <w:tblGrid>
-        <w:gridCol w:w="1377"/>
-        <w:gridCol w:w="2886"/>
-        <w:gridCol w:w="1686"/>
-        <w:gridCol w:w="3067"/>
+        <w:gridCol w:w="1297"/>
+        <w:gridCol w:w="2804"/>
+        <w:gridCol w:w="1929"/>
+        <w:gridCol w:w="2986"/>
       </w:tblGrid>
       <w:tr>
         <w:tc>
           <w:tcPr>
-            <w:tcW w:w="764" w:type="pct"/>
+            <w:tcW w:w="719" w:type="pct"/>
           </w:tcPr>
           <w:p>
             <w:pPr>
@@ -4145,7 +4154,7 @@
         </w:tc>
         <w:tc>
           <w:tcPr>
-            <w:tcW w:w="1600" w:type="pct"/>
+            <w:tcW w:w="1555" w:type="pct"/>
           </w:tcPr>
           <w:p>
             <w:pPr>
@@ -4159,13 +4168,20 @@
                 <w:b/>
                 <w:bCs/>
               </w:rPr>
-              <w:t>Expected Response</w:t>
+              <w:t>Sample</w:t>
+            </w:r>
+            <w:r>
+              <w:rPr>
+                <w:b/>
+                <w:bCs/>
+              </w:rPr>
+              <w:t xml:space="preserve"> Response</w:t>
             </w:r>
           </w:p>
         </w:tc>
         <w:tc>
           <w:tcPr>
-            <w:tcW w:w="935" w:type="pct"/>
+            <w:tcW w:w="1070" w:type="pct"/>
           </w:tcPr>
           <w:p>
             <w:pPr>
@@ -4185,7 +4201,7 @@
         </w:tc>
         <w:tc>
           <w:tcPr>
-            <w:tcW w:w="1701" w:type="pct"/>
+            <w:tcW w:w="1656" w:type="pct"/>
           </w:tcPr>
           <w:p>
             <w:pPr>
@@ -4207,7 +4223,7 @@
       <w:tr>
         <w:tc>
           <w:tcPr>
-            <w:tcW w:w="764" w:type="pct"/>
+            <w:tcW w:w="719" w:type="pct"/>
           </w:tcPr>
           <w:p>
             <w:r>
@@ -4217,14 +4233,14 @@
         </w:tc>
         <w:tc>
           <w:tcPr>
-            <w:tcW w:w="1600" w:type="pct"/>
+            <w:tcW w:w="1555" w:type="pct"/>
           </w:tcPr>
           <w:p>
             <w:r>
               <w:drawing>
-                <wp:inline distT="0" distB="0" distL="0" distR="0" wp14:anchorId="7EF123CE" wp14:editId="03F786D5">
-                  <wp:extent cx="1370902" cy="1440000"/>
-                  <wp:effectExtent l="0" t="0" r="1270" b="8255"/>
+                <wp:inline distT="0" distB="0" distL="0" distR="0" wp14:anchorId="7EF123CE" wp14:editId="7D90FA00">
+                  <wp:extent cx="1440000" cy="1512581"/>
+                  <wp:effectExtent l="0" t="0" r="8255" b="0"/>
                   <wp:docPr id="13" name="Picture 13"/>
                   <wp:cNvGraphicFramePr>
                     <a:graphicFrameLocks xmlns:a="http://schemas.openxmlformats.org/drawingml/2006/main" noChangeAspect="1"/>
@@ -4245,7 +4261,7 @@
                         <pic:spPr>
                           <a:xfrm>
                             <a:off x="0" y="0"/>
-                            <a:ext cx="1370902" cy="1440000"/>
+                            <a:ext cx="1440000" cy="1512581"/>
                           </a:xfrm>
                           <a:prstGeom prst="rect">
                             <a:avLst/>
@@ -4261,22 +4277,43 @@
         </w:tc>
         <w:tc>
           <w:tcPr>
-            <w:tcW w:w="935" w:type="pct"/>
+            <w:tcW w:w="1070" w:type="pct"/>
           </w:tcPr>
           <w:p>
             <w:r>
-              <w:t>brand=”AKG”</w:t>
+              <w:t>brand=</w:t>
+            </w:r>
+            <w:r>
+              <w:t xml:space="preserve"> </w:t>
+            </w:r>
+            <w:r>
+              <w:t>"</w:t>
+            </w:r>
+            <w:r>
+              <w:t>AKG</w:t>
+            </w:r>
+            <w:r>
+              <w:t>"</w:t>
             </w:r>
           </w:p>
           <w:p>
             <w:r>
-              <w:t>model=”452”</w:t>
+              <w:t>model=</w:t>
+            </w:r>
+            <w:r>
+              <w:t>"</w:t>
+            </w:r>
+            <w:r>
+              <w:t>452</w:t>
+            </w:r>
+            <w:r>
+              <w:t>"</w:t>
             </w:r>
           </w:p>
         </w:tc>
         <w:tc>
           <w:tcPr>
-            <w:tcW w:w="1701" w:type="pct"/>
+            <w:tcW w:w="1656" w:type="pct"/>
           </w:tcPr>
           <w:p>
             <w:r>
@@ -4292,7 +4329,7 @@
       <w:tr>
         <w:tc>
           <w:tcPr>
-            <w:tcW w:w="764" w:type="pct"/>
+            <w:tcW w:w="719" w:type="pct"/>
           </w:tcPr>
           <w:p>
             <w:r>
@@ -4302,7 +4339,7 @@
         </w:tc>
         <w:tc>
           <w:tcPr>
-            <w:tcW w:w="1600" w:type="pct"/>
+            <w:tcW w:w="1555" w:type="pct"/>
           </w:tcPr>
           <w:p>
             <w:pPr>
@@ -4315,9 +4352,9 @@
                 <w:noProof/>
               </w:rPr>
               <w:drawing>
-                <wp:inline distT="0" distB="0" distL="0" distR="0" wp14:anchorId="54E31B9C" wp14:editId="22500BEE">
-                  <wp:extent cx="1689231" cy="1800000"/>
-                  <wp:effectExtent l="0" t="0" r="6350" b="0"/>
+                <wp:inline distT="0" distB="0" distL="0" distR="0" wp14:anchorId="54E31B9C" wp14:editId="5AF22F53">
+                  <wp:extent cx="1440000" cy="1534426"/>
+                  <wp:effectExtent l="0" t="0" r="8255" b="8890"/>
                   <wp:docPr id="10" name="Picture 10"/>
                   <wp:cNvGraphicFramePr>
                     <a:graphicFrameLocks xmlns:a="http://schemas.openxmlformats.org/drawingml/2006/main" noChangeAspect="1"/>
@@ -4338,7 +4375,7 @@
                         <pic:spPr>
                           <a:xfrm>
                             <a:off x="0" y="0"/>
-                            <a:ext cx="1689231" cy="1800000"/>
+                            <a:ext cx="1440000" cy="1534426"/>
                           </a:xfrm>
                           <a:prstGeom prst="rect">
                             <a:avLst/>
@@ -4354,26 +4391,44 @@
         </w:tc>
         <w:tc>
           <w:tcPr>
-            <w:tcW w:w="935" w:type="pct"/>
+            <w:tcW w:w="1070" w:type="pct"/>
           </w:tcPr>
           <w:p>
             <w:r>
-              <w:t>brand=””</w:t>
+              <w:t>brand=</w:t>
+            </w:r>
+            <w:r>
+              <w:t>""</w:t>
             </w:r>
           </w:p>
           <w:p>
             <w:r>
-              <w:t>model= “xg13”</w:t>
+              <w:t xml:space="preserve">model= </w:t>
+            </w:r>
+            <w:r>
+              <w:t>"</w:t>
+            </w:r>
+            <w:r>
+              <w:t>xg13</w:t>
+            </w:r>
+            <w:r>
+              <w:t>"</w:t>
             </w:r>
           </w:p>
         </w:tc>
         <w:tc>
           <w:tcPr>
-            <w:tcW w:w="1701" w:type="pct"/>
+            <w:tcW w:w="1656" w:type="pct"/>
           </w:tcPr>
           <w:p>
             <w:r>
-              <w:t>Same as above, but this time, p</w:t>
+              <w:t xml:space="preserve">Same as above, but this time, </w:t>
+            </w:r>
+            <w:r>
+              <w:t xml:space="preserve">only product model was provided. And </w:t>
+            </w:r>
+            <w:r>
+              <w:t>p</w:t>
             </w:r>
             <w:r>
               <w:t xml:space="preserve">roduct </w:t>
@@ -4390,57 +4445,341 @@
       <w:tr>
         <w:tc>
           <w:tcPr>
-            <w:tcW w:w="764" w:type="pct"/>
+            <w:tcW w:w="719" w:type="pct"/>
+            <w:vMerge w:val="restart"/>
           </w:tcPr>
           <w:p>
             <w:r>
-              <w:t>“hey what price air”</w:t>
+              <w:t>“hey details of air”</w:t>
             </w:r>
           </w:p>
         </w:tc>
         <w:tc>
           <w:tcPr>
-            <w:tcW w:w="1600" w:type="pct"/>
+            <w:tcW w:w="1555" w:type="pct"/>
           </w:tcPr>
           <w:p>
             <w:pPr>
               <w:rPr>
                 <w:noProof/>
+              </w:rPr>
+            </w:pPr>
+          </w:p>
+          <w:p>
+            <w:pPr>
+              <w:rPr>
+                <w:noProof/>
+              </w:rPr>
+            </w:pPr>
+            <w:r>
+              <w:rPr>
+                <w:noProof/>
+              </w:rPr>
+              <w:drawing>
+                <wp:inline distT="0" distB="0" distL="0" distR="0" wp14:anchorId="3125BE5D" wp14:editId="2C614C24">
+                  <wp:extent cx="1440000" cy="1164748"/>
+                  <wp:effectExtent l="0" t="0" r="8255" b="0"/>
+                  <wp:docPr id="18" name="Picture 18"/>
+                  <wp:cNvGraphicFramePr>
+                    <a:graphicFrameLocks xmlns:a="http://schemas.openxmlformats.org/drawingml/2006/main" noChangeAspect="1"/>
+                  </wp:cNvGraphicFramePr>
+                  <a:graphic xmlns:a="http://schemas.openxmlformats.org/drawingml/2006/main">
+                    <a:graphicData uri="http://schemas.openxmlformats.org/drawingml/2006/picture">
+                      <pic:pic xmlns:pic="http://schemas.openxmlformats.org/drawingml/2006/picture">
+                        <pic:nvPicPr>
+                          <pic:cNvPr id="1" name=""/>
+                          <pic:cNvPicPr/>
+                        </pic:nvPicPr>
+                        <pic:blipFill>
+                          <a:blip r:embed="rId37"/>
+                          <a:stretch>
+                            <a:fillRect/>
+                          </a:stretch>
+                        </pic:blipFill>
+                        <pic:spPr>
+                          <a:xfrm>
+                            <a:off x="0" y="0"/>
+                            <a:ext cx="1440000" cy="1164748"/>
+                          </a:xfrm>
+                          <a:prstGeom prst="rect">
+                            <a:avLst/>
+                          </a:prstGeom>
+                        </pic:spPr>
+                      </pic:pic>
+                    </a:graphicData>
+                  </a:graphic>
+                </wp:inline>
+              </w:drawing>
+            </w:r>
+          </w:p>
+        </w:tc>
+        <w:tc>
+          <w:tcPr>
+            <w:tcW w:w="1070" w:type="pct"/>
+          </w:tcPr>
+          <w:p>
+            <w:r>
+              <w:t>brand=</w:t>
+            </w:r>
+            <w:r>
+              <w:t>""</w:t>
+            </w:r>
+          </w:p>
+          <w:p>
+            <w:r>
+              <w:t>model=</w:t>
+            </w:r>
+            <w:r>
+              <w:t>"</w:t>
+            </w:r>
+            <w:r>
+              <w:t>air</w:t>
+            </w:r>
+            <w:r>
+              <w:t>"</w:t>
+            </w:r>
+          </w:p>
+          <w:p>
+            <w:pPr>
+              <w:rPr>
+                <w:lang w:val="en-US"/>
+              </w:rPr>
+            </w:pPr>
+          </w:p>
+          <w:p>
+            <w:pPr>
+              <w:rPr>
+                <w:lang w:val="en-US"/>
+              </w:rPr>
+            </w:pPr>
+          </w:p>
+          <w:p>
+            <w:pPr>
+              <w:rPr>
+                <w:lang w:val="en-US"/>
               </w:rPr>
             </w:pPr>
           </w:p>
         </w:tc>
         <w:tc>
           <w:tcPr>
-            <w:tcW w:w="935" w:type="pct"/>
+            <w:tcW w:w="1656" w:type="pct"/>
           </w:tcPr>
           <w:p>
             <w:r>
-              <w:t>brand=””</w:t>
+              <w:t>In this case, there were multiple brands that had this particular model. Therefore, we asked the user for the brand. Since the possible brands are not many (&lt;5), we showed suggestion chips.</w:t>
             </w:r>
           </w:p>
+          <w:p/>
+        </w:tc>
+      </w:tr>
+      <w:tr>
+        <w:tc>
+          <w:tcPr>
+            <w:tcW w:w="719" w:type="pct"/>
+            <w:vMerge/>
+          </w:tcPr>
+          <w:p/>
+        </w:tc>
+        <w:tc>
+          <w:tcPr>
+            <w:tcW w:w="1555" w:type="pct"/>
+          </w:tcPr>
           <w:p>
-            <w:r>
-              <w:t>model=”air”</w:t>
+            <w:pPr>
+              <w:rPr>
+                <w:noProof/>
+              </w:rPr>
+            </w:pPr>
+            <w:r>
+              <w:rPr>
+                <w:noProof/>
+              </w:rPr>
+              <w:drawing>
+                <wp:inline distT="0" distB="0" distL="0" distR="0" wp14:anchorId="7B30304A" wp14:editId="02B98A9C">
+                  <wp:extent cx="1440000" cy="1509398"/>
+                  <wp:effectExtent l="0" t="0" r="8255" b="0"/>
+                  <wp:docPr id="17" name="Picture 17"/>
+                  <wp:cNvGraphicFramePr>
+                    <a:graphicFrameLocks xmlns:a="http://schemas.openxmlformats.org/drawingml/2006/main" noChangeAspect="1"/>
+                  </wp:cNvGraphicFramePr>
+                  <a:graphic xmlns:a="http://schemas.openxmlformats.org/drawingml/2006/main">
+                    <a:graphicData uri="http://schemas.openxmlformats.org/drawingml/2006/picture">
+                      <pic:pic xmlns:pic="http://schemas.openxmlformats.org/drawingml/2006/picture">
+                        <pic:nvPicPr>
+                          <pic:cNvPr id="1" name=""/>
+                          <pic:cNvPicPr/>
+                        </pic:nvPicPr>
+                        <pic:blipFill>
+                          <a:blip r:embed="rId38"/>
+                          <a:stretch>
+                            <a:fillRect/>
+                          </a:stretch>
+                        </pic:blipFill>
+                        <pic:spPr>
+                          <a:xfrm>
+                            <a:off x="0" y="0"/>
+                            <a:ext cx="1440000" cy="1509398"/>
+                          </a:xfrm>
+                          <a:prstGeom prst="rect">
+                            <a:avLst/>
+                          </a:prstGeom>
+                        </pic:spPr>
+                      </pic:pic>
+                    </a:graphicData>
+                  </a:graphic>
+                </wp:inline>
+              </w:drawing>
             </w:r>
           </w:p>
         </w:tc>
         <w:tc>
           <w:tcPr>
-            <w:tcW w:w="1701" w:type="pct"/>
+            <w:tcW w:w="1070" w:type="pct"/>
           </w:tcPr>
           <w:p>
             <w:r>
-              <w:t xml:space="preserve">Only </w:t>
-            </w:r>
-            <w:r>
-              <w:t xml:space="preserve">product </w:t>
-            </w:r>
-            <w:r>
-              <w:t>model was provided</w:t>
-            </w:r>
-            <w:r>
-              <w:t>. In this case, there were multiple brands that had this particular model, therefore we asked the user for the brand as well</w:t>
+              <w:rPr>
+                <w:lang w:val="en-US"/>
+              </w:rPr>
+              <w:t>brand=</w:t>
+            </w:r>
+            <w:r>
+              <w:t>"</w:t>
+            </w:r>
+            <w:r>
+              <w:t>crazybaby</w:t>
+            </w:r>
+            <w:r>
+              <w:t>"</w:t>
+            </w:r>
+          </w:p>
+          <w:p>
+            <w:r>
+              <w:rPr>
+                <w:lang w:val="en-US"/>
+              </w:rPr>
+              <w:t>model=</w:t>
+            </w:r>
+            <w:r>
+              <w:t>"</w:t>
+            </w:r>
+            <w:r>
+              <w:t>air</w:t>
+            </w:r>
+            <w:r>
+              <w:t>"</w:t>
+            </w:r>
+          </w:p>
+        </w:tc>
+        <w:tc>
+          <w:tcPr>
+            <w:tcW w:w="1656" w:type="pct"/>
+          </w:tcPr>
+          <w:p>
+            <w:r>
+              <w:t>Then the user selected “crazybaby”, and results were returned</w:t>
+            </w:r>
+          </w:p>
+        </w:tc>
+      </w:tr>
+      <w:tr>
+        <w:tc>
+          <w:tcPr>
+            <w:tcW w:w="719" w:type="pct"/>
+          </w:tcPr>
+          <w:p>
+            <w:r>
+              <w:t>“info on sony”</w:t>
+            </w:r>
+          </w:p>
+        </w:tc>
+        <w:tc>
+          <w:tcPr>
+            <w:tcW w:w="1555" w:type="pct"/>
+          </w:tcPr>
+          <w:p>
+            <w:pPr>
+              <w:rPr>
+                <w:noProof/>
+              </w:rPr>
+            </w:pPr>
+            <w:r>
+              <w:rPr>
+                <w:noProof/>
+              </w:rPr>
+              <w:drawing>
+                <wp:inline distT="0" distB="0" distL="0" distR="0" wp14:anchorId="0A45E287" wp14:editId="0B28F444">
+                  <wp:extent cx="1440000" cy="831340"/>
+                  <wp:effectExtent l="0" t="0" r="8255" b="6985"/>
+                  <wp:docPr id="22" name="Picture 22"/>
+                  <wp:cNvGraphicFramePr>
+                    <a:graphicFrameLocks xmlns:a="http://schemas.openxmlformats.org/drawingml/2006/main" noChangeAspect="1"/>
+                  </wp:cNvGraphicFramePr>
+                  <a:graphic xmlns:a="http://schemas.openxmlformats.org/drawingml/2006/main">
+                    <a:graphicData uri="http://schemas.openxmlformats.org/drawingml/2006/picture">
+                      <pic:pic xmlns:pic="http://schemas.openxmlformats.org/drawingml/2006/picture">
+                        <pic:nvPicPr>
+                          <pic:cNvPr id="1" name=""/>
+                          <pic:cNvPicPr/>
+                        </pic:nvPicPr>
+                        <pic:blipFill>
+                          <a:blip r:embed="rId39"/>
+                          <a:stretch>
+                            <a:fillRect/>
+                          </a:stretch>
+                        </pic:blipFill>
+                        <pic:spPr>
+                          <a:xfrm>
+                            <a:off x="0" y="0"/>
+                            <a:ext cx="1440000" cy="831340"/>
+                          </a:xfrm>
+                          <a:prstGeom prst="rect">
+                            <a:avLst/>
+                          </a:prstGeom>
+                        </pic:spPr>
+                      </pic:pic>
+                    </a:graphicData>
+                  </a:graphic>
+                </wp:inline>
+              </w:drawing>
+            </w:r>
+          </w:p>
+        </w:tc>
+        <w:tc>
+          <w:tcPr>
+            <w:tcW w:w="1070" w:type="pct"/>
+          </w:tcPr>
+          <w:p>
+            <w:pPr>
+              <w:rPr>
+                <w:lang w:val="en-US"/>
+              </w:rPr>
+            </w:pPr>
+          </w:p>
+        </w:tc>
+        <w:tc>
+          <w:tcPr>
+            <w:tcW w:w="1656" w:type="pct"/>
+          </w:tcPr>
+          <w:p>
+            <w:r>
+              <w:t xml:space="preserve">In this case, user only entered a brand. Since possible models are </w:t>
+            </w:r>
+            <w:r>
+              <w:t>too</w:t>
+            </w:r>
+            <w:r>
+              <w:t xml:space="preserve"> many (</w:t>
+            </w:r>
+            <w:r>
+              <w:t>&gt;</w:t>
+            </w:r>
+            <w:r>
+              <w:t xml:space="preserve">5), we </w:t>
+            </w:r>
+            <w:r>
+              <w:t>did not show any suggestion chips</w:t>
             </w:r>
           </w:p>
         </w:tc>
@@ -4490,7 +4829,7 @@
                     <pic:cNvPicPr/>
                   </pic:nvPicPr>
                   <pic:blipFill>
-                    <a:blip r:embed="rId37"/>
+                    <a:blip r:embed="rId40"/>
                     <a:stretch>
                       <a:fillRect/>
                     </a:stretch>
@@ -4513,7 +4852,7 @@
     </w:p>
     <w:p/>
     <w:sectPr>
-      <w:footerReference w:type="default" r:id="rId38"/>
+      <w:footerReference w:type="default" r:id="rId41"/>
       <w:pgSz w:w="11906" w:h="16838"/>
       <w:pgMar w:top="1440" w:right="1440" w:bottom="1440" w:left="1440" w:header="708" w:footer="708" w:gutter="0"/>
       <w:pgNumType w:start="1"/>
@@ -4804,7 +5143,7 @@
         <v:path o:extrusionok="f" gradientshapeok="t" o:connecttype="rect"/>
         <o:lock v:ext="edit" aspectratio="t"/>
       </v:shapetype>
-      <v:shape id="_x0000_i1598" type="#_x0000_t75" style="width:12pt;height:12pt;visibility:visible;mso-wrap-style:square" o:bullet="t">
+      <v:shape id="_x0000_i1725" type="#_x0000_t75" style="width:12pt;height:12pt;visibility:visible;mso-wrap-style:square" o:bullet="t">
         <v:imagedata r:id="rId1" o:title=""/>
       </v:shape>
     </w:pict>
@@ -5066,7 +5405,7 @@
   <w:abstractNum w:abstractNumId="2" w15:restartNumberingAfterBreak="0">
     <w:nsid w:val="213068F0"/>
     <w:multiLevelType w:val="hybridMultilevel"/>
-    <w:tmpl w:val="C090F828"/>
+    <w:tmpl w:val="63FEA460"/>
     <w:lvl w:ilvl="0" w:tplc="48090001">
       <w:start w:val="1"/>
       <w:numFmt w:val="bullet"/>
@@ -5079,16 +5418,16 @@
         <w:rFonts w:ascii="Symbol" w:hAnsi="Symbol" w:cs="Symbol" w:hint="default"/>
       </w:rPr>
     </w:lvl>
-    <w:lvl w:ilvl="1" w:tplc="4809000F">
-      <w:start w:val="1"/>
-      <w:numFmt w:val="decimal"/>
-      <w:lvlText w:val="%2."/>
+    <w:lvl w:ilvl="1" w:tplc="48090001">
+      <w:start w:val="1"/>
+      <w:numFmt w:val="bullet"/>
+      <w:lvlText w:val=""/>
       <w:lvlJc w:val="left"/>
       <w:pPr>
         <w:ind w:left="1440" w:hanging="360"/>
       </w:pPr>
       <w:rPr>
-        <w:rFonts w:hint="default"/>
+        <w:rFonts w:ascii="Symbol" w:hAnsi="Symbol" w:cs="Symbol" w:hint="default"/>
       </w:rPr>
     </w:lvl>
     <w:lvl w:ilvl="2" w:tplc="48090005">
@@ -7317,7 +7656,7 @@
 </file>
 
 <file path=customXml/itemProps1.xml><?xml version="1.0" encoding="utf-8"?>
-<ds:datastoreItem xmlns:ds="http://schemas.openxmlformats.org/officeDocument/2006/customXml" ds:itemID="{2E8AFF1D-21DD-4389-A5F5-D17DE46277DF}">
+<ds:datastoreItem xmlns:ds="http://schemas.openxmlformats.org/officeDocument/2006/customXml" ds:itemID="{256DA5E6-7A60-4648-86A0-3563CC239778}">
   <ds:schemaRefs>
     <ds:schemaRef ds:uri="http://schemas.openxmlformats.org/officeDocument/2006/bibliography"/>
   </ds:schemaRefs>

</xml_diff>

<commit_message>
Improvements to intent whatis
Fixed #1
- #12 - Updated user guide with examples for intent_whatis
- Updated code to perform fuzzy matching
- When displaying description for the glossary term, also display source of info!
</commit_message>
<xml_diff>
--- a/docs/User Guide.docx
+++ b/docs/User Guide.docx
@@ -29,12 +29,21 @@
           <w:szCs w:val="52"/>
         </w:rPr>
       </w:pPr>
+      <w:proofErr w:type="spellStart"/>
       <w:r>
         <w:rPr>
           <w:sz w:val="52"/>
           <w:szCs w:val="52"/>
         </w:rPr>
-        <w:t xml:space="preserve">ShopBot </w:t>
+        <w:t>ShopBot</w:t>
+      </w:r>
+      <w:proofErr w:type="spellEnd"/>
+      <w:r>
+        <w:rPr>
+          <w:sz w:val="52"/>
+          <w:szCs w:val="52"/>
+        </w:rPr>
+        <w:t xml:space="preserve"> </w:t>
       </w:r>
     </w:p>
     <w:p>
@@ -2032,7 +2041,15 @@
     </w:p>
     <w:p>
       <w:r>
-        <w:t xml:space="preserve">Follow this section if installing and deploying to your own DialogFlow account and </w:t>
+        <w:t xml:space="preserve">Follow this section if installing and deploying to your own </w:t>
+      </w:r>
+      <w:proofErr w:type="spellStart"/>
+      <w:r>
+        <w:t>DialogFlow</w:t>
+      </w:r>
+      <w:proofErr w:type="spellEnd"/>
+      <w:r>
+        <w:t xml:space="preserve"> account and </w:t>
       </w:r>
       <w:r>
         <w:t xml:space="preserve">local </w:t>
@@ -2105,7 +2122,15 @@
         </w:rPr>
       </w:pPr>
       <w:r>
-        <w:t xml:space="preserve">Google DialogFlow account. Sign up at </w:t>
+        <w:t xml:space="preserve">Google </w:t>
+      </w:r>
+      <w:proofErr w:type="spellStart"/>
+      <w:r>
+        <w:t>DialogFlow</w:t>
+      </w:r>
+      <w:proofErr w:type="spellEnd"/>
+      <w:r>
+        <w:t xml:space="preserve"> account. Sign up at </w:t>
       </w:r>
       <w:hyperlink r:id="rId12" w:history="1">
         <w:r>
@@ -2124,8 +2149,13 @@
           <w:numId w:val="7"/>
         </w:numPr>
       </w:pPr>
-      <w:r>
-        <w:t xml:space="preserve">Kommunicate account. Sign up at </w:t>
+      <w:proofErr w:type="spellStart"/>
+      <w:r>
+        <w:t>Kommunicate</w:t>
+      </w:r>
+      <w:proofErr w:type="spellEnd"/>
+      <w:r>
+        <w:t xml:space="preserve"> account. Sign up at </w:t>
       </w:r>
       <w:hyperlink r:id="rId13" w:history="1">
         <w:r>
@@ -2145,7 +2175,15 @@
         </w:numPr>
       </w:pPr>
       <w:r>
-        <w:t xml:space="preserve">Download ngrok.exe or ngrok binary to your machine from </w:t>
+        <w:t xml:space="preserve">Download ngrok.exe or </w:t>
+      </w:r>
+      <w:proofErr w:type="spellStart"/>
+      <w:r>
+        <w:t>ngrok</w:t>
+      </w:r>
+      <w:proofErr w:type="spellEnd"/>
+      <w:r>
+        <w:t xml:space="preserve"> binary to your machine from </w:t>
       </w:r>
       <w:hyperlink r:id="rId14" w:history="1">
         <w:r>
@@ -2209,7 +2247,35 @@
         <w:rPr>
           <w:rFonts w:cstheme="minorHAnsi"/>
         </w:rPr>
-        <w:t xml:space="preserve">n a new Anaconda environment (eg shopbot) with </w:t>
+        <w:t>n a new Anaconda environment (</w:t>
+      </w:r>
+      <w:proofErr w:type="spellStart"/>
+      <w:r>
+        <w:rPr>
+          <w:rFonts w:cstheme="minorHAnsi"/>
+        </w:rPr>
+        <w:t>eg</w:t>
+      </w:r>
+      <w:proofErr w:type="spellEnd"/>
+      <w:r>
+        <w:rPr>
+          <w:rFonts w:cstheme="minorHAnsi"/>
+        </w:rPr>
+        <w:t xml:space="preserve"> </w:t>
+      </w:r>
+      <w:proofErr w:type="spellStart"/>
+      <w:r>
+        <w:rPr>
+          <w:rFonts w:cstheme="minorHAnsi"/>
+        </w:rPr>
+        <w:t>shopbot</w:t>
+      </w:r>
+      <w:proofErr w:type="spellEnd"/>
+      <w:r>
+        <w:rPr>
+          <w:rFonts w:cstheme="minorHAnsi"/>
+        </w:rPr>
+        <w:t xml:space="preserve">) with </w:t>
       </w:r>
       <w:r>
         <w:rPr>
@@ -2279,7 +2345,21 @@
         <w:rPr>
           <w:rFonts w:cstheme="minorHAnsi"/>
         </w:rPr>
-        <w:t>e the script below. This will automatically create a new environment shopbot and install all dependencies (Note: Tested only on Windows 10 version 1909)</w:t>
+        <w:t xml:space="preserve">e the script below. This will automatically create a new environment </w:t>
+      </w:r>
+      <w:proofErr w:type="spellStart"/>
+      <w:r>
+        <w:rPr>
+          <w:rFonts w:cstheme="minorHAnsi"/>
+        </w:rPr>
+        <w:t>shopbot</w:t>
+      </w:r>
+      <w:proofErr w:type="spellEnd"/>
+      <w:r>
+        <w:rPr>
+          <w:rFonts w:cstheme="minorHAnsi"/>
+        </w:rPr>
+        <w:t xml:space="preserve"> and install all dependencies (Note: Tested only on Windows 10 version 1909)</w:t>
       </w:r>
     </w:p>
     <w:p>
@@ -2291,6 +2371,7 @@
           <w:szCs w:val="20"/>
         </w:rPr>
       </w:pPr>
+      <w:proofErr w:type="spellStart"/>
       <w:r>
         <w:rPr>
           <w:rFonts w:ascii="Courier New" w:hAnsi="Courier New" w:cs="Courier New"/>
@@ -2305,18 +2386,37 @@
           <w:sz w:val="20"/>
           <w:szCs w:val="20"/>
         </w:rPr>
-        <w:t>onda env create -f environment.yml</w:t>
-      </w:r>
-    </w:p>
-    <w:p>
-      <w:pPr>
-        <w:pStyle w:val="ListParagraph"/>
-        <w:ind w:firstLine="720"/>
+        <w:t>onda</w:t>
+      </w:r>
+      <w:proofErr w:type="spellEnd"/>
+      <w:r>
         <w:rPr>
           <w:rFonts w:ascii="Courier New" w:hAnsi="Courier New" w:cs="Courier New"/>
           <w:sz w:val="20"/>
           <w:szCs w:val="20"/>
         </w:rPr>
+        <w:t xml:space="preserve"> env create -f </w:t>
+      </w:r>
+      <w:proofErr w:type="spellStart"/>
+      <w:r>
+        <w:rPr>
+          <w:rFonts w:ascii="Courier New" w:hAnsi="Courier New" w:cs="Courier New"/>
+          <w:sz w:val="20"/>
+          <w:szCs w:val="20"/>
+        </w:rPr>
+        <w:t>environment.yml</w:t>
+      </w:r>
+      <w:proofErr w:type="spellEnd"/>
+    </w:p>
+    <w:p>
+      <w:pPr>
+        <w:pStyle w:val="ListParagraph"/>
+        <w:ind w:firstLine="720"/>
+        <w:rPr>
+          <w:rFonts w:ascii="Courier New" w:hAnsi="Courier New" w:cs="Courier New"/>
+          <w:sz w:val="20"/>
+          <w:szCs w:val="20"/>
+        </w:rPr>
       </w:pPr>
     </w:p>
     <w:p>
@@ -2325,9 +2425,22 @@
       </w:pPr>
       <w:bookmarkStart w:id="10" w:name="_Toc36378183"/>
       <w:r>
-        <w:t>Importing ShopBot into DialogFlow</w:t>
+        <w:t xml:space="preserve">Importing </w:t>
+      </w:r>
+      <w:proofErr w:type="spellStart"/>
+      <w:r>
+        <w:t>ShopBot</w:t>
+      </w:r>
+      <w:proofErr w:type="spellEnd"/>
+      <w:r>
+        <w:t xml:space="preserve"> into </w:t>
+      </w:r>
+      <w:proofErr w:type="spellStart"/>
+      <w:r>
+        <w:t>DialogFlow</w:t>
       </w:r>
       <w:bookmarkEnd w:id="10"/>
+      <w:proofErr w:type="spellEnd"/>
     </w:p>
     <w:p>
       <w:pPr>
@@ -2338,7 +2451,15 @@
         </w:numPr>
       </w:pPr>
       <w:r>
-        <w:t xml:space="preserve">Login to DialogFlow console at </w:t>
+        <w:t xml:space="preserve">Login to </w:t>
+      </w:r>
+      <w:proofErr w:type="spellStart"/>
+      <w:r>
+        <w:t>DialogFlow</w:t>
+      </w:r>
+      <w:proofErr w:type="spellEnd"/>
+      <w:r>
+        <w:t xml:space="preserve"> console at </w:t>
       </w:r>
       <w:hyperlink r:id="rId16" w:history="1">
         <w:r>
@@ -2358,7 +2479,15 @@
         </w:numPr>
       </w:pPr>
       <w:r>
-        <w:t xml:space="preserve">Create a new agent called “ShopBot” or whatever name you desire by </w:t>
+        <w:t>Create a new agent called “</w:t>
+      </w:r>
+      <w:proofErr w:type="spellStart"/>
+      <w:r>
+        <w:t>ShopBot</w:t>
+      </w:r>
+      <w:proofErr w:type="spellEnd"/>
+      <w:r>
+        <w:t xml:space="preserve">” or whatever name you desire by </w:t>
       </w:r>
     </w:p>
     <w:p>
@@ -2486,7 +2615,31 @@
         <w:t>ShopBot_Deploy</w:t>
       </w:r>
       <w:r>
-        <w:t>.zip) from the local copy of the GitHub repository at \SystemCode\DialogFlow by clicking the “Export and Import” button on DialogFlow, and then clicking “</w:t>
+        <w:t>.zip) from the local copy of the GitHub repository at \</w:t>
+      </w:r>
+      <w:proofErr w:type="spellStart"/>
+      <w:r>
+        <w:t>SystemCode</w:t>
+      </w:r>
+      <w:proofErr w:type="spellEnd"/>
+      <w:r>
+        <w:t>\</w:t>
+      </w:r>
+      <w:proofErr w:type="spellStart"/>
+      <w:r>
+        <w:t>DialogFlow</w:t>
+      </w:r>
+      <w:proofErr w:type="spellEnd"/>
+      <w:r>
+        <w:t xml:space="preserve"> by clicking the “Export and Import” button on </w:t>
+      </w:r>
+      <w:proofErr w:type="spellStart"/>
+      <w:r>
+        <w:t>DialogFlow</w:t>
+      </w:r>
+      <w:proofErr w:type="spellEnd"/>
+      <w:r>
+        <w:t>, and then clicking “</w:t>
       </w:r>
       <w:r>
         <w:rPr>
@@ -2589,9 +2742,22 @@
       </w:pPr>
       <w:bookmarkStart w:id="11" w:name="_Toc36378184"/>
       <w:r>
-        <w:t>Connecting Kommunicate with DialogFlow</w:t>
+        <w:t xml:space="preserve">Connecting </w:t>
+      </w:r>
+      <w:proofErr w:type="spellStart"/>
+      <w:r>
+        <w:t>Kommunicate</w:t>
+      </w:r>
+      <w:proofErr w:type="spellEnd"/>
+      <w:r>
+        <w:t xml:space="preserve"> with </w:t>
+      </w:r>
+      <w:proofErr w:type="spellStart"/>
+      <w:r>
+        <w:t>DialogFlow</w:t>
       </w:r>
       <w:bookmarkEnd w:id="11"/>
+      <w:proofErr w:type="spellEnd"/>
     </w:p>
     <w:p>
       <w:pPr>
@@ -2608,12 +2774,14 @@
         <w:t xml:space="preserve"> </w:t>
       </w:r>
       <w:hyperlink r:id="rId19" w:history="1">
+        <w:proofErr w:type="spellStart"/>
         <w:r>
           <w:rPr>
             <w:rStyle w:val="Hyperlink"/>
           </w:rPr>
           <w:t>Kommunicate</w:t>
         </w:r>
+        <w:proofErr w:type="spellEnd"/>
       </w:hyperlink>
     </w:p>
     <w:p>
@@ -2742,8 +2910,13 @@
         </w:numPr>
       </w:pPr>
       <w:r>
-        <w:t>Integrate Bot with DialogFlow</w:t>
-      </w:r>
+        <w:t xml:space="preserve">Integrate Bot with </w:t>
+      </w:r>
+      <w:proofErr w:type="spellStart"/>
+      <w:r>
+        <w:t>DialogFlow</w:t>
+      </w:r>
+      <w:proofErr w:type="spellEnd"/>
       <w:r>
         <w:t xml:space="preserve"> in </w:t>
       </w:r>
@@ -2999,7 +3172,15 @@
         </w:numPr>
       </w:pPr>
       <w:r>
-        <w:t>Navigate to the root of your local copy of the GitHub repository eg D:\github\shopBot</w:t>
+        <w:t xml:space="preserve">Navigate to the root of your local copy of the GitHub repository </w:t>
+      </w:r>
+      <w:proofErr w:type="spellStart"/>
+      <w:r>
+        <w:t>eg</w:t>
+      </w:r>
+      <w:proofErr w:type="spellEnd"/>
+      <w:r>
+        <w:t xml:space="preserve"> D:\github\shopBot</w:t>
       </w:r>
     </w:p>
     <w:p>
@@ -3035,23 +3216,69 @@
           <w:sz w:val="20"/>
           <w:szCs w:val="20"/>
         </w:rPr>
-        <w:t xml:space="preserve">rasa run --enable-api -m </w:t>
-      </w:r>
+        <w:t>rasa run --enable-</w:t>
+      </w:r>
+      <w:proofErr w:type="spellStart"/>
       <w:r>
         <w:rPr>
           <w:rFonts w:ascii="Courier New" w:hAnsi="Courier New" w:cs="Courier New"/>
           <w:sz w:val="20"/>
           <w:szCs w:val="20"/>
         </w:rPr>
-        <w:t>SystemCode/rasa/</w:t>
-      </w:r>
+        <w:t>api</w:t>
+      </w:r>
+      <w:proofErr w:type="spellEnd"/>
       <w:r>
         <w:rPr>
           <w:rFonts w:ascii="Courier New" w:hAnsi="Courier New" w:cs="Courier New"/>
           <w:sz w:val="20"/>
           <w:szCs w:val="20"/>
         </w:rPr>
-        <w:t>models/nlu_rasa.tar.gz --cors "*" -p 5015</w:t>
+        <w:t xml:space="preserve"> -m </w:t>
+      </w:r>
+      <w:proofErr w:type="spellStart"/>
+      <w:r>
+        <w:rPr>
+          <w:rFonts w:ascii="Courier New" w:hAnsi="Courier New" w:cs="Courier New"/>
+          <w:sz w:val="20"/>
+          <w:szCs w:val="20"/>
+        </w:rPr>
+        <w:t>SystemCode</w:t>
+      </w:r>
+      <w:proofErr w:type="spellEnd"/>
+      <w:r>
+        <w:rPr>
+          <w:rFonts w:ascii="Courier New" w:hAnsi="Courier New" w:cs="Courier New"/>
+          <w:sz w:val="20"/>
+          <w:szCs w:val="20"/>
+        </w:rPr>
+        <w:t>/rasa/</w:t>
+      </w:r>
+      <w:r>
+        <w:rPr>
+          <w:rFonts w:ascii="Courier New" w:hAnsi="Courier New" w:cs="Courier New"/>
+          <w:sz w:val="20"/>
+          <w:szCs w:val="20"/>
+        </w:rPr>
+        <w:t>models/nlu_rasa.tar.gz --</w:t>
+      </w:r>
+      <w:proofErr w:type="spellStart"/>
+      <w:r>
+        <w:rPr>
+          <w:rFonts w:ascii="Courier New" w:hAnsi="Courier New" w:cs="Courier New"/>
+          <w:sz w:val="20"/>
+          <w:szCs w:val="20"/>
+        </w:rPr>
+        <w:t>cors</w:t>
+      </w:r>
+      <w:proofErr w:type="spellEnd"/>
+      <w:r>
+        <w:rPr>
+          <w:rFonts w:ascii="Courier New" w:hAnsi="Courier New" w:cs="Courier New"/>
+          <w:sz w:val="20"/>
+          <w:szCs w:val="20"/>
+        </w:rPr>
+        <w:t xml:space="preserve"> "*" -p 5015</w:t>
       </w:r>
     </w:p>
     <w:p>
@@ -3176,8 +3403,13 @@
       <w:r>
         <w:t xml:space="preserve"> </w:t>
       </w:r>
-      <w:r>
-        <w:t>eg D:\</w:t>
+      <w:proofErr w:type="spellStart"/>
+      <w:r>
+        <w:t>eg</w:t>
+      </w:r>
+      <w:proofErr w:type="spellEnd"/>
+      <w:r>
+        <w:t xml:space="preserve"> D:\</w:t>
       </w:r>
       <w:r>
         <w:t>github\</w:t>
@@ -3206,15 +3438,41 @@
       <w:r>
         <w:t xml:space="preserve">, using the </w:t>
       </w:r>
+      <w:proofErr w:type="spellStart"/>
       <w:r>
         <w:rPr>
           <w:b/>
           <w:bCs/>
         </w:rPr>
-        <w:t>Kommunicate AppID</w:t>
-      </w:r>
-      <w:r>
-        <w:t xml:space="preserve"> from earlier instead of &lt;AppID&gt;</w:t>
+        <w:t>Kommunicate</w:t>
+      </w:r>
+      <w:proofErr w:type="spellEnd"/>
+      <w:r>
+        <w:rPr>
+          <w:b/>
+          <w:bCs/>
+        </w:rPr>
+        <w:t xml:space="preserve"> </w:t>
+      </w:r>
+      <w:proofErr w:type="spellStart"/>
+      <w:r>
+        <w:rPr>
+          <w:b/>
+          <w:bCs/>
+        </w:rPr>
+        <w:t>AppID</w:t>
+      </w:r>
+      <w:proofErr w:type="spellEnd"/>
+      <w:r>
+        <w:t xml:space="preserve"> from earlier instead of &lt;</w:t>
+      </w:r>
+      <w:proofErr w:type="spellStart"/>
+      <w:r>
+        <w:t>AppID</w:t>
+      </w:r>
+      <w:proofErr w:type="spellEnd"/>
+      <w:r>
+        <w:t>&gt;</w:t>
       </w:r>
       <w:r>
         <w:t>:</w:t>
@@ -3228,21 +3486,49 @@
           <w:szCs w:val="18"/>
         </w:rPr>
       </w:pPr>
+      <w:proofErr w:type="gramStart"/>
       <w:r>
         <w:rPr>
           <w:rFonts w:ascii="Courier New" w:hAnsi="Courier New" w:cs="Courier New"/>
           <w:sz w:val="18"/>
           <w:szCs w:val="18"/>
         </w:rPr>
-        <w:t>python ./SystemCode/Fulfillment/shopbot_main.py -s False -n True</w:t>
-      </w:r>
+        <w:t>python .</w:t>
+      </w:r>
+      <w:proofErr w:type="gramEnd"/>
       <w:r>
         <w:rPr>
           <w:rFonts w:ascii="Courier New" w:hAnsi="Courier New" w:cs="Courier New"/>
           <w:sz w:val="18"/>
           <w:szCs w:val="18"/>
         </w:rPr>
-        <w:t xml:space="preserve"> -k &lt;AppID&gt;</w:t>
+        <w:t>/SystemCode/Fulfillment/shopbot_main.py -s False -n True</w:t>
+      </w:r>
+      <w:r>
+        <w:rPr>
+          <w:rFonts w:ascii="Courier New" w:hAnsi="Courier New" w:cs="Courier New"/>
+          <w:sz w:val="18"/>
+          <w:szCs w:val="18"/>
+        </w:rPr>
+        <w:t xml:space="preserve"> -k &lt;</w:t>
+      </w:r>
+      <w:proofErr w:type="spellStart"/>
+      <w:r>
+        <w:rPr>
+          <w:rFonts w:ascii="Courier New" w:hAnsi="Courier New" w:cs="Courier New"/>
+          <w:sz w:val="18"/>
+          <w:szCs w:val="18"/>
+        </w:rPr>
+        <w:t>AppID</w:t>
+      </w:r>
+      <w:proofErr w:type="spellEnd"/>
+      <w:r>
+        <w:rPr>
+          <w:rFonts w:ascii="Courier New" w:hAnsi="Courier New" w:cs="Courier New"/>
+          <w:sz w:val="18"/>
+          <w:szCs w:val="18"/>
+        </w:rPr>
+        <w:t>&gt;</w:t>
       </w:r>
     </w:p>
     <w:p>
@@ -3343,17 +3629,54 @@
       <w:r>
         <w:t xml:space="preserve">, and </w:t>
       </w:r>
+      <w:proofErr w:type="spellStart"/>
       <w:r>
         <w:rPr>
           <w:color w:val="FF0000"/>
         </w:rPr>
-        <w:t>ngrok has been automatically started as well</w:t>
-      </w:r>
-      <w:r>
-        <w:t>. Note down the public url for ngrok</w:t>
-      </w:r>
-      <w:r>
-        <w:t xml:space="preserve"> (Public url will change everytime you restart the backend)</w:t>
+        <w:t>ngrok</w:t>
+      </w:r>
+      <w:proofErr w:type="spellEnd"/>
+      <w:r>
+        <w:rPr>
+          <w:color w:val="FF0000"/>
+        </w:rPr>
+        <w:t xml:space="preserve"> has been automatically started as well</w:t>
+      </w:r>
+      <w:r>
+        <w:t xml:space="preserve">. Note down the public </w:t>
+      </w:r>
+      <w:proofErr w:type="spellStart"/>
+      <w:r>
+        <w:t>url</w:t>
+      </w:r>
+      <w:proofErr w:type="spellEnd"/>
+      <w:r>
+        <w:t xml:space="preserve"> for </w:t>
+      </w:r>
+      <w:proofErr w:type="spellStart"/>
+      <w:r>
+        <w:t>ngrok</w:t>
+      </w:r>
+      <w:proofErr w:type="spellEnd"/>
+      <w:r>
+        <w:t xml:space="preserve"> (Public </w:t>
+      </w:r>
+      <w:proofErr w:type="spellStart"/>
+      <w:r>
+        <w:t>url</w:t>
+      </w:r>
+      <w:proofErr w:type="spellEnd"/>
+      <w:r>
+        <w:t xml:space="preserve"> will change </w:t>
+      </w:r>
+      <w:proofErr w:type="spellStart"/>
+      <w:r>
+        <w:t>everytime</w:t>
+      </w:r>
+      <w:proofErr w:type="spellEnd"/>
+      <w:r>
+        <w:t xml:space="preserve"> you restart the backend)</w:t>
       </w:r>
     </w:p>
     <w:p>
@@ -3370,7 +3693,23 @@
         </w:numPr>
       </w:pPr>
       <w:r>
-        <w:t xml:space="preserve">Now, we need to update DialogFlow Webhook URL with this. In DialogFlow, navigate to </w:t>
+        <w:t xml:space="preserve">Now, we need to update </w:t>
+      </w:r>
+      <w:proofErr w:type="spellStart"/>
+      <w:r>
+        <w:t>DialogFlow</w:t>
+      </w:r>
+      <w:proofErr w:type="spellEnd"/>
+      <w:r>
+        <w:t xml:space="preserve"> Webhook URL with this. In </w:t>
+      </w:r>
+      <w:proofErr w:type="spellStart"/>
+      <w:r>
+        <w:t>DialogFlow</w:t>
+      </w:r>
+      <w:proofErr w:type="spellEnd"/>
+      <w:r>
+        <w:t xml:space="preserve">, navigate to </w:t>
       </w:r>
       <w:r>
         <w:rPr>
@@ -3458,10 +3797,47 @@
         </w:numPr>
       </w:pPr>
       <w:r>
-        <w:t>The ShopBot is now running on DialogFlow and is connected to the local Python Flask web server through ngrok</w:t>
-      </w:r>
-      <w:r>
-        <w:t>, and Kommunicate is connected to DialogFlow.</w:t>
+        <w:t xml:space="preserve">The </w:t>
+      </w:r>
+      <w:proofErr w:type="spellStart"/>
+      <w:r>
+        <w:t>ShopBot</w:t>
+      </w:r>
+      <w:proofErr w:type="spellEnd"/>
+      <w:r>
+        <w:t xml:space="preserve"> is now running on </w:t>
+      </w:r>
+      <w:proofErr w:type="spellStart"/>
+      <w:r>
+        <w:t>DialogFlow</w:t>
+      </w:r>
+      <w:proofErr w:type="spellEnd"/>
+      <w:r>
+        <w:t xml:space="preserve"> and is connected to the local Python Flask web server through </w:t>
+      </w:r>
+      <w:proofErr w:type="spellStart"/>
+      <w:r>
+        <w:t>ngrok</w:t>
+      </w:r>
+      <w:proofErr w:type="spellEnd"/>
+      <w:r>
+        <w:t xml:space="preserve">, and </w:t>
+      </w:r>
+      <w:proofErr w:type="spellStart"/>
+      <w:r>
+        <w:t>Kommunicate</w:t>
+      </w:r>
+      <w:proofErr w:type="spellEnd"/>
+      <w:r>
+        <w:t xml:space="preserve"> is connected to </w:t>
+      </w:r>
+      <w:proofErr w:type="spellStart"/>
+      <w:r>
+        <w:t>DialogFlow</w:t>
+      </w:r>
+      <w:proofErr w:type="spellEnd"/>
+      <w:r>
+        <w:t>.</w:t>
       </w:r>
     </w:p>
     <w:p>
@@ -3497,7 +3873,23 @@
         </w:numPr>
       </w:pPr>
       <w:r>
-        <w:t>Ensure that (i) ngrok, (ii) rasa NLU server, (iii) flask webhook are running from the steps above.</w:t>
+        <w:t>Ensure that (</w:t>
+      </w:r>
+      <w:proofErr w:type="spellStart"/>
+      <w:r>
+        <w:t>i</w:t>
+      </w:r>
+      <w:proofErr w:type="spellEnd"/>
+      <w:r>
+        <w:t xml:space="preserve">) </w:t>
+      </w:r>
+      <w:proofErr w:type="spellStart"/>
+      <w:r>
+        <w:t>ngrok</w:t>
+      </w:r>
+      <w:proofErr w:type="spellEnd"/>
+      <w:r>
+        <w:t>, (ii) rasa NLU server, (iii) flask webhook are running from the steps above.</w:t>
       </w:r>
     </w:p>
     <w:p>
@@ -3532,7 +3924,15 @@
         </w:numPr>
       </w:pPr>
       <w:r>
-        <w:t xml:space="preserve">Click on the AudioPhil icon </w:t>
+        <w:t xml:space="preserve">Click on the </w:t>
+      </w:r>
+      <w:proofErr w:type="spellStart"/>
+      <w:r>
+        <w:t>AudioPhil</w:t>
+      </w:r>
+      <w:proofErr w:type="spellEnd"/>
+      <w:r>
+        <w:t xml:space="preserve"> icon </w:t>
       </w:r>
       <w:r>
         <w:rPr>
@@ -3812,7 +4212,15 @@
         <w:pStyle w:val="Heading4"/>
       </w:pPr>
       <w:r>
-        <w:t>[WinError 10061] No connection could be made because the target machine actively refused it</w:t>
+        <w:t>[</w:t>
+      </w:r>
+      <w:proofErr w:type="spellStart"/>
+      <w:r>
+        <w:t>WinError</w:t>
+      </w:r>
+      <w:proofErr w:type="spellEnd"/>
+      <w:r>
+        <w:t xml:space="preserve"> 10061] No connection could be made because the target machine actively refused it</w:t>
       </w:r>
     </w:p>
     <w:p>
@@ -3999,7 +4407,15 @@
     </w:p>
     <w:p>
       <w:r>
-        <w:t>On launching AudioPhil, the chatbot will automatically welcome you.</w:t>
+        <w:t xml:space="preserve">On launching </w:t>
+      </w:r>
+      <w:proofErr w:type="spellStart"/>
+      <w:r>
+        <w:t>AudioPhil</w:t>
+      </w:r>
+      <w:proofErr w:type="spellEnd"/>
+      <w:r>
+        <w:t>, the chatbot will automatically welcome you.</w:t>
       </w:r>
     </w:p>
     <w:p>
@@ -4320,7 +4736,31 @@
               <w:t xml:space="preserve">Product brand and model were provided by the user, and result was returned. </w:t>
             </w:r>
             <w:r>
-              <w:t>Product was either found only in Treoo or was cheaper in Treoo, therefore, the product price and link were given from Treoo.</w:t>
+              <w:t xml:space="preserve">Product was either found only in </w:t>
+            </w:r>
+            <w:proofErr w:type="spellStart"/>
+            <w:r>
+              <w:t>Treoo</w:t>
+            </w:r>
+            <w:proofErr w:type="spellEnd"/>
+            <w:r>
+              <w:t xml:space="preserve"> or was cheaper in </w:t>
+            </w:r>
+            <w:proofErr w:type="spellStart"/>
+            <w:r>
+              <w:t>Treoo</w:t>
+            </w:r>
+            <w:proofErr w:type="spellEnd"/>
+            <w:r>
+              <w:t xml:space="preserve">, therefore, the product price and link were given from </w:t>
+            </w:r>
+            <w:proofErr w:type="spellStart"/>
+            <w:r>
+              <w:t>Treoo</w:t>
+            </w:r>
+            <w:proofErr w:type="spellEnd"/>
+            <w:r>
+              <w:t>.</w:t>
             </w:r>
           </w:p>
           <w:p/>
@@ -4647,9 +5087,11 @@
             <w:r>
               <w:t>"</w:t>
             </w:r>
+            <w:proofErr w:type="spellStart"/>
             <w:r>
               <w:t>crazybaby</w:t>
             </w:r>
+            <w:proofErr w:type="spellEnd"/>
             <w:r>
               <w:t>"</w:t>
             </w:r>
@@ -4678,7 +5120,15 @@
           </w:tcPr>
           <w:p>
             <w:r>
-              <w:t>Then the user selected “crazybaby”, and results were returned</w:t>
+              <w:t>Then the user selected “</w:t>
+            </w:r>
+            <w:proofErr w:type="spellStart"/>
+            <w:r>
+              <w:t>crazybaby</w:t>
+            </w:r>
+            <w:proofErr w:type="spellEnd"/>
+            <w:r>
+              <w:t>”, and results were returned</w:t>
             </w:r>
           </w:p>
         </w:tc>
@@ -4690,7 +5140,15 @@
           </w:tcPr>
           <w:p>
             <w:r>
-              <w:t>“info on sony”</w:t>
+              <w:t xml:space="preserve">“info on </w:t>
+            </w:r>
+            <w:proofErr w:type="spellStart"/>
+            <w:r>
+              <w:t>sony</w:t>
+            </w:r>
+            <w:proofErr w:type="spellEnd"/>
+            <w:r>
+              <w:t>”</w:t>
             </w:r>
           </w:p>
         </w:tc>
@@ -4788,10 +5246,24 @@
     <w:p/>
     <w:p>
       <w:pPr>
+        <w:rPr>
+          <w:rFonts w:asciiTheme="majorHAnsi" w:eastAsiaTheme="majorEastAsia" w:hAnsiTheme="majorHAnsi" w:cstheme="majorBidi"/>
+          <w:color w:val="2F5496" w:themeColor="accent1" w:themeShade="BF"/>
+          <w:sz w:val="26"/>
+          <w:szCs w:val="26"/>
+        </w:rPr>
+      </w:pPr>
+      <w:bookmarkStart w:id="23" w:name="_Toc36378193"/>
+      <w:r>
+        <w:br w:type="page"/>
+      </w:r>
+    </w:p>
+    <w:p>
+      <w:pPr>
         <w:pStyle w:val="Heading2"/>
       </w:pPr>
-      <w:bookmarkStart w:id="23" w:name="_Toc36378193"/>
-      <w:r>
+      <w:r>
+        <w:lastRenderedPageBreak/>
         <w:t>Get answers to headphone-related stuff</w:t>
       </w:r>
       <w:r>
@@ -4804,55 +5276,408 @@
         <w:t>You can ask the chatbot specific terms related to headphones.</w:t>
       </w:r>
       <w:r>
-        <w:t xml:space="preserve"> For example, “What is bluetooth?”</w:t>
-      </w:r>
-    </w:p>
-    <w:p>
-      <w:r>
-        <w:rPr>
-          <w:noProof/>
-        </w:rPr>
-        <w:lastRenderedPageBreak/>
-        <w:drawing>
-          <wp:inline distT="0" distB="0" distL="0" distR="0" wp14:anchorId="2C72C2A0" wp14:editId="5BB5F5D7">
-            <wp:extent cx="2160000" cy="2854692"/>
-            <wp:effectExtent l="0" t="0" r="0" b="3175"/>
-            <wp:docPr id="9" name="Picture 9"/>
-            <wp:cNvGraphicFramePr>
-              <a:graphicFrameLocks xmlns:a="http://schemas.openxmlformats.org/drawingml/2006/main" noChangeAspect="1"/>
-            </wp:cNvGraphicFramePr>
-            <a:graphic xmlns:a="http://schemas.openxmlformats.org/drawingml/2006/main">
-              <a:graphicData uri="http://schemas.openxmlformats.org/drawingml/2006/picture">
-                <pic:pic xmlns:pic="http://schemas.openxmlformats.org/drawingml/2006/picture">
-                  <pic:nvPicPr>
-                    <pic:cNvPr id="1" name=""/>
-                    <pic:cNvPicPr/>
-                  </pic:nvPicPr>
-                  <pic:blipFill>
-                    <a:blip r:embed="rId40"/>
-                    <a:stretch>
-                      <a:fillRect/>
-                    </a:stretch>
-                  </pic:blipFill>
-                  <pic:spPr>
-                    <a:xfrm>
-                      <a:off x="0" y="0"/>
-                      <a:ext cx="2160000" cy="2854692"/>
-                    </a:xfrm>
-                    <a:prstGeom prst="rect">
-                      <a:avLst/>
-                    </a:prstGeom>
-                  </pic:spPr>
-                </pic:pic>
-              </a:graphicData>
-            </a:graphic>
-          </wp:inline>
-        </w:drawing>
-      </w:r>
-    </w:p>
+        <w:t xml:space="preserve"> </w:t>
+      </w:r>
+      <w:r>
+        <w:t>We will provide an explanation of the term, as well as the source of the information.</w:t>
+      </w:r>
+    </w:p>
+    <w:tbl>
+      <w:tblPr>
+        <w:tblStyle w:val="TableGrid"/>
+        <w:tblW w:w="5000" w:type="pct"/>
+        <w:tblLook w:val="04A0" w:firstRow="1" w:lastRow="0" w:firstColumn="1" w:lastColumn="0" w:noHBand="0" w:noVBand="1"/>
+      </w:tblPr>
+      <w:tblGrid>
+        <w:gridCol w:w="1308"/>
+        <w:gridCol w:w="2750"/>
+        <w:gridCol w:w="2026"/>
+        <w:gridCol w:w="2932"/>
+      </w:tblGrid>
+      <w:tr>
+        <w:tc>
+          <w:tcPr>
+            <w:tcW w:w="719" w:type="pct"/>
+          </w:tcPr>
+          <w:p>
+            <w:pPr>
+              <w:rPr>
+                <w:b/>
+                <w:bCs/>
+              </w:rPr>
+            </w:pPr>
+            <w:r>
+              <w:rPr>
+                <w:b/>
+                <w:bCs/>
+              </w:rPr>
+              <w:t>Sample User Query</w:t>
+            </w:r>
+          </w:p>
+        </w:tc>
+        <w:tc>
+          <w:tcPr>
+            <w:tcW w:w="1555" w:type="pct"/>
+          </w:tcPr>
+          <w:p>
+            <w:pPr>
+              <w:rPr>
+                <w:b/>
+                <w:bCs/>
+              </w:rPr>
+            </w:pPr>
+            <w:r>
+              <w:rPr>
+                <w:b/>
+                <w:bCs/>
+              </w:rPr>
+              <w:t>Sample</w:t>
+            </w:r>
+            <w:r>
+              <w:rPr>
+                <w:b/>
+                <w:bCs/>
+              </w:rPr>
+              <w:t xml:space="preserve"> Response</w:t>
+            </w:r>
+          </w:p>
+        </w:tc>
+        <w:tc>
+          <w:tcPr>
+            <w:tcW w:w="1070" w:type="pct"/>
+          </w:tcPr>
+          <w:p>
+            <w:pPr>
+              <w:rPr>
+                <w:b/>
+                <w:bCs/>
+              </w:rPr>
+            </w:pPr>
+            <w:r>
+              <w:rPr>
+                <w:b/>
+                <w:bCs/>
+              </w:rPr>
+              <w:t>Entities</w:t>
+            </w:r>
+          </w:p>
+        </w:tc>
+        <w:tc>
+          <w:tcPr>
+            <w:tcW w:w="1656" w:type="pct"/>
+          </w:tcPr>
+          <w:p>
+            <w:pPr>
+              <w:rPr>
+                <w:b/>
+                <w:bCs/>
+              </w:rPr>
+            </w:pPr>
+            <w:r>
+              <w:rPr>
+                <w:b/>
+                <w:bCs/>
+              </w:rPr>
+              <w:t>Description</w:t>
+            </w:r>
+          </w:p>
+        </w:tc>
+      </w:tr>
+      <w:tr>
+        <w:tc>
+          <w:tcPr>
+            <w:tcW w:w="719" w:type="pct"/>
+          </w:tcPr>
+          <w:p>
+            <w:r>
+              <w:t>“what is Bluetooth”</w:t>
+            </w:r>
+          </w:p>
+        </w:tc>
+        <w:tc>
+          <w:tcPr>
+            <w:tcW w:w="1555" w:type="pct"/>
+          </w:tcPr>
+          <w:p>
+            <w:r>
+              <w:object w:dxaOrig="6096" w:dyaOrig="7056" w14:anchorId="025253D2">
+                <v:shape id="_x0000_i1044" type="#_x0000_t75" style="width:113.55pt;height:131.15pt" o:ole="">
+                  <v:imagedata r:id="rId40" o:title=""/>
+                </v:shape>
+                <o:OLEObject Type="Embed" ProgID="PBrush" ShapeID="_x0000_i1044" DrawAspect="Content" ObjectID="_1647091795" r:id="rId41"/>
+              </w:object>
+            </w:r>
+          </w:p>
+        </w:tc>
+        <w:tc>
+          <w:tcPr>
+            <w:tcW w:w="1070" w:type="pct"/>
+          </w:tcPr>
+          <w:p>
+            <w:r>
+              <w:t>query=</w:t>
+            </w:r>
+            <w:r>
+              <w:t>"</w:t>
+            </w:r>
+            <w:proofErr w:type="spellStart"/>
+            <w:r>
+              <w:t>bluetooth</w:t>
+            </w:r>
+            <w:proofErr w:type="spellEnd"/>
+            <w:r>
+              <w:t>"</w:t>
+            </w:r>
+          </w:p>
+        </w:tc>
+        <w:tc>
+          <w:tcPr>
+            <w:tcW w:w="1656" w:type="pct"/>
+          </w:tcPr>
+          <w:p>
+            <w:r>
+              <w:t xml:space="preserve">Search term was found in our list of </w:t>
+            </w:r>
+            <w:proofErr w:type="gramStart"/>
+            <w:r>
+              <w:t>glossary</w:t>
+            </w:r>
+            <w:proofErr w:type="gramEnd"/>
+            <w:r>
+              <w:t>. Description and source of information is provided to the user</w:t>
+            </w:r>
+          </w:p>
+        </w:tc>
+      </w:tr>
+      <w:tr>
+        <w:tc>
+          <w:tcPr>
+            <w:tcW w:w="719" w:type="pct"/>
+          </w:tcPr>
+          <w:p>
+            <w:pPr>
+              <w:rPr>
+                <w:rFonts w:cstheme="minorHAnsi"/>
+                <w:sz w:val="20"/>
+                <w:szCs w:val="20"/>
+              </w:rPr>
+            </w:pPr>
+            <w:r>
+              <w:rPr>
+                <w:rFonts w:cstheme="minorHAnsi"/>
+              </w:rPr>
+              <w:t>“</w:t>
+            </w:r>
+            <w:r>
+              <w:rPr>
+                <w:rFonts w:cstheme="minorHAnsi"/>
+                <w:color w:val="2B313F"/>
+                <w:shd w:val="clear" w:color="auto" w:fill="FFFFFF"/>
+              </w:rPr>
+              <w:t xml:space="preserve">what is </w:t>
+            </w:r>
+            <w:proofErr w:type="spellStart"/>
+            <w:r>
+              <w:rPr>
+                <w:rFonts w:cstheme="minorHAnsi"/>
+                <w:color w:val="2B313F"/>
+                <w:shd w:val="clear" w:color="auto" w:fill="FFFFFF"/>
+              </w:rPr>
+              <w:t>alkjopuwer</w:t>
+            </w:r>
+            <w:proofErr w:type="spellEnd"/>
+            <w:r>
+              <w:rPr>
+                <w:rFonts w:cstheme="minorHAnsi"/>
+                <w:color w:val="2B313F"/>
+                <w:shd w:val="clear" w:color="auto" w:fill="FFFFFF"/>
+              </w:rPr>
+              <w:t>”</w:t>
+            </w:r>
+          </w:p>
+        </w:tc>
+        <w:tc>
+          <w:tcPr>
+            <w:tcW w:w="1555" w:type="pct"/>
+          </w:tcPr>
+          <w:p>
+            <w:r>
+              <w:drawing>
+                <wp:inline distT="0" distB="0" distL="0" distR="0" wp14:anchorId="4DDB38CB" wp14:editId="086579AC">
+                  <wp:extent cx="1440000" cy="816000"/>
+                  <wp:effectExtent l="0" t="0" r="8255" b="3175"/>
+                  <wp:docPr id="31" name="Picture 31"/>
+                  <wp:cNvGraphicFramePr>
+                    <a:graphicFrameLocks xmlns:a="http://schemas.openxmlformats.org/drawingml/2006/main" noChangeAspect="1"/>
+                  </wp:cNvGraphicFramePr>
+                  <a:graphic xmlns:a="http://schemas.openxmlformats.org/drawingml/2006/main">
+                    <a:graphicData uri="http://schemas.openxmlformats.org/drawingml/2006/picture">
+                      <pic:pic xmlns:pic="http://schemas.openxmlformats.org/drawingml/2006/picture">
+                        <pic:nvPicPr>
+                          <pic:cNvPr id="1" name=""/>
+                          <pic:cNvPicPr/>
+                        </pic:nvPicPr>
+                        <pic:blipFill>
+                          <a:blip r:embed="rId42"/>
+                          <a:stretch>
+                            <a:fillRect/>
+                          </a:stretch>
+                        </pic:blipFill>
+                        <pic:spPr>
+                          <a:xfrm>
+                            <a:off x="0" y="0"/>
+                            <a:ext cx="1440000" cy="816000"/>
+                          </a:xfrm>
+                          <a:prstGeom prst="rect">
+                            <a:avLst/>
+                          </a:prstGeom>
+                        </pic:spPr>
+                      </pic:pic>
+                    </a:graphicData>
+                  </a:graphic>
+                </wp:inline>
+              </w:drawing>
+            </w:r>
+          </w:p>
+        </w:tc>
+        <w:tc>
+          <w:tcPr>
+            <w:tcW w:w="1070" w:type="pct"/>
+          </w:tcPr>
+          <w:p>
+            <w:r>
+              <w:t>query</w:t>
+            </w:r>
+            <w:proofErr w:type="gramStart"/>
+            <w:r>
+              <w:t>=”</w:t>
+            </w:r>
+            <w:proofErr w:type="spellStart"/>
+            <w:r>
+              <w:t>alkjopuwer</w:t>
+            </w:r>
+            <w:proofErr w:type="spellEnd"/>
+            <w:proofErr w:type="gramEnd"/>
+            <w:r>
+              <w:t>”</w:t>
+            </w:r>
+          </w:p>
+        </w:tc>
+        <w:tc>
+          <w:tcPr>
+            <w:tcW w:w="1656" w:type="pct"/>
+          </w:tcPr>
+          <w:p>
+            <w:r>
+              <w:t>In this case, search term was not found in our list. Therefore, we tell the user that we do not know what it is.</w:t>
+            </w:r>
+          </w:p>
+        </w:tc>
+      </w:tr>
+      <w:tr>
+        <w:tc>
+          <w:tcPr>
+            <w:tcW w:w="719" w:type="pct"/>
+          </w:tcPr>
+          <w:p>
+            <w:pPr>
+              <w:rPr>
+                <w:rFonts w:cstheme="minorHAnsi"/>
+              </w:rPr>
+            </w:pPr>
+            <w:r>
+              <w:rPr>
+                <w:rFonts w:cstheme="minorHAnsi"/>
+              </w:rPr>
+              <w:t>“what is power”</w:t>
+            </w:r>
+          </w:p>
+        </w:tc>
+        <w:tc>
+          <w:tcPr>
+            <w:tcW w:w="1555" w:type="pct"/>
+          </w:tcPr>
+          <w:p>
+            <w:r>
+              <w:drawing>
+                <wp:inline distT="0" distB="0" distL="0" distR="0" wp14:anchorId="35360AB0" wp14:editId="0E1230D0">
+                  <wp:extent cx="1440000" cy="1341884"/>
+                  <wp:effectExtent l="0" t="0" r="8255" b="0"/>
+                  <wp:docPr id="32" name="Picture 32"/>
+                  <wp:cNvGraphicFramePr>
+                    <a:graphicFrameLocks xmlns:a="http://schemas.openxmlformats.org/drawingml/2006/main" noChangeAspect="1"/>
+                  </wp:cNvGraphicFramePr>
+                  <a:graphic xmlns:a="http://schemas.openxmlformats.org/drawingml/2006/main">
+                    <a:graphicData uri="http://schemas.openxmlformats.org/drawingml/2006/picture">
+                      <pic:pic xmlns:pic="http://schemas.openxmlformats.org/drawingml/2006/picture">
+                        <pic:nvPicPr>
+                          <pic:cNvPr id="1" name=""/>
+                          <pic:cNvPicPr/>
+                        </pic:nvPicPr>
+                        <pic:blipFill>
+                          <a:blip r:embed="rId43"/>
+                          <a:stretch>
+                            <a:fillRect/>
+                          </a:stretch>
+                        </pic:blipFill>
+                        <pic:spPr>
+                          <a:xfrm>
+                            <a:off x="0" y="0"/>
+                            <a:ext cx="1440000" cy="1341884"/>
+                          </a:xfrm>
+                          <a:prstGeom prst="rect">
+                            <a:avLst/>
+                          </a:prstGeom>
+                        </pic:spPr>
+                      </pic:pic>
+                    </a:graphicData>
+                  </a:graphic>
+                </wp:inline>
+              </w:drawing>
+            </w:r>
+          </w:p>
+        </w:tc>
+        <w:tc>
+          <w:tcPr>
+            <w:tcW w:w="1070" w:type="pct"/>
+          </w:tcPr>
+          <w:p>
+            <w:r>
+              <w:t>query</w:t>
+            </w:r>
+            <w:proofErr w:type="gramStart"/>
+            <w:r>
+              <w:t>=”power</w:t>
+            </w:r>
+            <w:proofErr w:type="gramEnd"/>
+            <w:r>
+              <w:t>”</w:t>
+            </w:r>
+          </w:p>
+        </w:tc>
+        <w:tc>
+          <w:tcPr>
+            <w:tcW w:w="1656" w:type="pct"/>
+          </w:tcPr>
+          <w:p>
+            <w:r>
+              <w:t>In this case, while an exact match was not found, we managed to match it to the closest term “POWER SUPPLY”, by comparing word vector similarity.</w:t>
+            </w:r>
+          </w:p>
+        </w:tc>
+      </w:tr>
+    </w:tbl>
+    <w:p>
+      <w:r>
+        <w:tab/>
+      </w:r>
+    </w:p>
+    <w:p/>
+    <w:p/>
+    <w:p/>
     <w:p/>
     <w:sectPr>
-      <w:footerReference w:type="default" r:id="rId41"/>
+      <w:footerReference w:type="default" r:id="rId44"/>
       <w:pgSz w:w="11906" w:h="16838"/>
       <w:pgMar w:top="1440" w:right="1440" w:bottom="1440" w:left="1440" w:header="708" w:footer="708" w:gutter="0"/>
       <w:pgNumType w:start="1"/>
@@ -4909,12 +5734,14 @@
       <w:t xml:space="preserve">from original by </w:t>
     </w:r>
     <w:hyperlink r:id="rId1" w:history="1">
+      <w:proofErr w:type="spellStart"/>
       <w:r>
         <w:rPr>
           <w:rStyle w:val="Hyperlink"/>
         </w:rPr>
         <w:t>Freepik</w:t>
       </w:r>
+      <w:proofErr w:type="spellEnd"/>
     </w:hyperlink>
     <w:r>
       <w:t xml:space="preserve"> </w:t>
@@ -4923,12 +5750,14 @@
       <w:t xml:space="preserve">from </w:t>
     </w:r>
     <w:hyperlink r:id="rId2" w:history="1">
+      <w:proofErr w:type="spellStart"/>
       <w:r>
         <w:rPr>
           <w:rStyle w:val="Hyperlink"/>
         </w:rPr>
         <w:t>Flaticon</w:t>
       </w:r>
+      <w:proofErr w:type="spellEnd"/>
     </w:hyperlink>
     <w:r>
       <w:t xml:space="preserve"> </w:t>
@@ -5143,7 +5972,7 @@
         <v:path o:extrusionok="f" gradientshapeok="t" o:connecttype="rect"/>
         <o:lock v:ext="edit" aspectratio="t"/>
       </v:shapetype>
-      <v:shape id="_x0000_i1725" type="#_x0000_t75" style="width:12pt;height:12pt;visibility:visible;mso-wrap-style:square" o:bullet="t">
+      <v:shape id="_x0000_i1751" type="#_x0000_t75" style="width:12pt;height:12pt;visibility:visible;mso-wrap-style:square" o:bullet="t">
         <v:imagedata r:id="rId1" o:title=""/>
       </v:shape>
     </w:pict>
@@ -6924,7 +7753,7 @@
   <w:style w:type="paragraph" w:default="1" w:styleId="Normal">
     <w:name w:val="Normal"/>
     <w:qFormat/>
-    <w:rsid w:val="00511B7F"/>
+    <w:rsid w:val="00250800"/>
   </w:style>
   <w:style w:type="paragraph" w:styleId="Heading1">
     <w:name w:val="heading 1"/>
@@ -7656,7 +8485,7 @@
 </file>
 
 <file path=customXml/itemProps1.xml><?xml version="1.0" encoding="utf-8"?>
-<ds:datastoreItem xmlns:ds="http://schemas.openxmlformats.org/officeDocument/2006/customXml" ds:itemID="{256DA5E6-7A60-4648-86A0-3563CC239778}">
+<ds:datastoreItem xmlns:ds="http://schemas.openxmlformats.org/officeDocument/2006/customXml" ds:itemID="{B9FA8E49-37BE-46B0-B71C-E4C8C2660146}">
   <ds:schemaRefs>
     <ds:schemaRef ds:uri="http://schemas.openxmlformats.org/officeDocument/2006/bibliography"/>
   </ds:schemaRefs>

</xml_diff>